<commit_message>
Planning and gdd update
</commit_message>
<xml_diff>
--- a/Documentatie/Game Design Document.docx
+++ b/Documentatie/Game Design Document.docx
@@ -297,6 +297,36 @@
           <w:lang w:val="en-US"/>
         </w:rPr>
       </w:pPr>
+    </w:p>
+    <w:p>
+      <w:pPr>
+        <w:rPr>
+          <w:rFonts w:ascii="Arial" w:hAnsi="Arial" w:cs="Arial"/>
+          <w:sz w:val="32"/>
+          <w:szCs w:val="32"/>
+          <w:lang w:val="en-US"/>
+        </w:rPr>
+      </w:pPr>
+    </w:p>
+    <w:p>
+      <w:pPr>
+        <w:rPr>
+          <w:rFonts w:ascii="Arial" w:hAnsi="Arial" w:cs="Arial"/>
+          <w:sz w:val="32"/>
+          <w:szCs w:val="32"/>
+          <w:lang w:val="en-US"/>
+        </w:rPr>
+      </w:pPr>
+    </w:p>
+    <w:p>
+      <w:pPr>
+        <w:rPr>
+          <w:rFonts w:ascii="Arial" w:hAnsi="Arial" w:cs="Arial"/>
+          <w:sz w:val="32"/>
+          <w:szCs w:val="32"/>
+          <w:lang w:val="en-US"/>
+        </w:rPr>
+      </w:pPr>
       <w:r>
         <w:rPr>
           <w:rFonts w:ascii="Arial" w:hAnsi="Arial" w:cs="Arial"/>
@@ -333,8 +363,9 @@
           <w:szCs w:val="32"/>
           <w:lang w:val="en-US"/>
         </w:rPr>
-        <w:t xml:space="preserve"> Alieke</w:t>
-      </w:r>
+        <w:t xml:space="preserve"> </w:t>
+      </w:r>
+      <w:proofErr w:type="spellStart"/>
       <w:r>
         <w:rPr>
           <w:rFonts w:ascii="Arial" w:hAnsi="Arial" w:cs="Arial"/>
@@ -342,8 +373,9 @@
           <w:szCs w:val="32"/>
           <w:lang w:val="en-US"/>
         </w:rPr>
-        <w:br/>
-      </w:r>
+        <w:t>Alieke</w:t>
+      </w:r>
+      <w:proofErr w:type="spellEnd"/>
       <w:r>
         <w:rPr>
           <w:rFonts w:ascii="Arial" w:hAnsi="Arial" w:cs="Arial"/>
@@ -351,8 +383,37 @@
           <w:szCs w:val="32"/>
           <w:lang w:val="en-US"/>
         </w:rPr>
-        <w:t>Planning Manager</w:t>
-      </w:r>
+        <w:br/>
+      </w:r>
+      <w:proofErr w:type="spellStart"/>
+      <w:r>
+        <w:rPr>
+          <w:rFonts w:ascii="Arial" w:hAnsi="Arial" w:cs="Arial"/>
+          <w:sz w:val="32"/>
+          <w:szCs w:val="32"/>
+          <w:lang w:val="en-US"/>
+        </w:rPr>
+        <w:t>Plan</w:t>
+      </w:r>
+      <w:r>
+        <w:rPr>
+          <w:rFonts w:ascii="Arial" w:hAnsi="Arial" w:cs="Arial"/>
+          <w:sz w:val="32"/>
+          <w:szCs w:val="32"/>
+          <w:lang w:val="en-US"/>
+        </w:rPr>
+        <w:t>n</w:t>
+      </w:r>
+      <w:r>
+        <w:rPr>
+          <w:rFonts w:ascii="Arial" w:hAnsi="Arial" w:cs="Arial"/>
+          <w:sz w:val="32"/>
+          <w:szCs w:val="32"/>
+          <w:lang w:val="en-US"/>
+        </w:rPr>
+        <w:t>ager</w:t>
+      </w:r>
+      <w:proofErr w:type="spellEnd"/>
       <w:r>
         <w:rPr>
           <w:rFonts w:ascii="Arial" w:hAnsi="Arial" w:cs="Arial"/>
@@ -371,8 +432,19 @@
           <w:szCs w:val="32"/>
           <w:lang w:val="en-US"/>
         </w:rPr>
-        <w:t xml:space="preserve"> Alieke</w:t>
-      </w:r>
+        <w:t xml:space="preserve"> </w:t>
+      </w:r>
+      <w:proofErr w:type="spellStart"/>
+      <w:r>
+        <w:rPr>
+          <w:rFonts w:ascii="Arial" w:hAnsi="Arial" w:cs="Arial"/>
+          <w:sz w:val="32"/>
+          <w:szCs w:val="32"/>
+          <w:lang w:val="en-US"/>
+        </w:rPr>
+        <w:t>Alieke</w:t>
+      </w:r>
+      <w:proofErr w:type="spellEnd"/>
       <w:r>
         <w:rPr>
           <w:rFonts w:ascii="Arial" w:hAnsi="Arial" w:cs="Arial"/>
@@ -428,8 +500,19 @@
           <w:szCs w:val="32"/>
           <w:lang w:val="en-US"/>
         </w:rPr>
-        <w:t xml:space="preserve"> Faf</w:t>
-      </w:r>
+        <w:t xml:space="preserve"> </w:t>
+      </w:r>
+      <w:proofErr w:type="spellStart"/>
+      <w:r>
+        <w:rPr>
+          <w:rFonts w:ascii="Arial" w:hAnsi="Arial" w:cs="Arial"/>
+          <w:sz w:val="32"/>
+          <w:szCs w:val="32"/>
+          <w:lang w:val="en-US"/>
+        </w:rPr>
+        <w:t>Faf</w:t>
+      </w:r>
+      <w:proofErr w:type="spellEnd"/>
       <w:r>
         <w:rPr>
           <w:rFonts w:ascii="Arial" w:hAnsi="Arial" w:cs="Arial"/>
@@ -689,26 +772,6 @@
       <w:pPr>
         <w:rPr>
           <w:rFonts w:ascii="Arial" w:hAnsi="Arial" w:cs="Arial"/>
-          <w:sz w:val="32"/>
-          <w:szCs w:val="32"/>
-          <w:lang w:val="en-US"/>
-        </w:rPr>
-      </w:pPr>
-    </w:p>
-    <w:p>
-      <w:pPr>
-        <w:rPr>
-          <w:rFonts w:ascii="Arial" w:hAnsi="Arial" w:cs="Arial"/>
-          <w:sz w:val="32"/>
-          <w:szCs w:val="32"/>
-          <w:lang w:val="en-US"/>
-        </w:rPr>
-      </w:pPr>
-    </w:p>
-    <w:p>
-      <w:pPr>
-        <w:rPr>
-          <w:rFonts w:ascii="Arial" w:hAnsi="Arial" w:cs="Arial"/>
           <w:b/>
           <w:color w:val="0070C0"/>
           <w:sz w:val="40"/>
@@ -717,9 +780,8 @@
           <w:lang w:val="en-US"/>
         </w:rPr>
       </w:pPr>
-    </w:p>
-    <w:p>
-      <w:pPr>
+      <w:proofErr w:type="spellStart"/>
+      <w:r>
         <w:rPr>
           <w:rFonts w:ascii="Arial" w:hAnsi="Arial" w:cs="Arial"/>
           <w:b/>
@@ -729,20 +791,10 @@
           <w:u w:val="single"/>
           <w:lang w:val="en-US"/>
         </w:rPr>
-      </w:pPr>
-      <w:r>
-        <w:rPr>
-          <w:rFonts w:ascii="Arial" w:hAnsi="Arial" w:cs="Arial"/>
-          <w:b/>
-          <w:color w:val="0070C0"/>
-          <w:sz w:val="40"/>
-          <w:szCs w:val="40"/>
-          <w:u w:val="single"/>
-          <w:lang w:val="en-US"/>
-        </w:rPr>
         <w:lastRenderedPageBreak/>
         <w:t>Inleiding</w:t>
       </w:r>
+      <w:proofErr w:type="spellEnd"/>
     </w:p>
     <w:p>
       <w:pPr>
@@ -1071,7 +1123,29 @@
           <w:szCs w:val="24"/>
           <w:lang w:val="en-GB"/>
         </w:rPr>
-        <w:t xml:space="preserve">The island of Crete has been abandoned. Every nine years, King Minos would make King Aegeus pick several children to be send to Daedalus’s creation, the labyrinth underneath King Minos his palace. They would get eaten by the Minotaur to please the Minotaur. </w:t>
+        <w:t xml:space="preserve">The island of Crete has been abandoned. Every nine years, King Minos would make King Aegeus pick several children to be send to </w:t>
+      </w:r>
+      <w:proofErr w:type="spellStart"/>
+      <w:r>
+        <w:rPr>
+          <w:rFonts w:ascii="Arial" w:hAnsi="Arial" w:cs="Arial"/>
+          <w:b/>
+          <w:sz w:val="24"/>
+          <w:szCs w:val="24"/>
+          <w:lang w:val="en-GB"/>
+        </w:rPr>
+        <w:t>Daedalus’s</w:t>
+      </w:r>
+      <w:proofErr w:type="spellEnd"/>
+      <w:r>
+        <w:rPr>
+          <w:rFonts w:ascii="Arial" w:hAnsi="Arial" w:cs="Arial"/>
+          <w:b/>
+          <w:sz w:val="24"/>
+          <w:szCs w:val="24"/>
+          <w:lang w:val="en-GB"/>
+        </w:rPr>
+        <w:t xml:space="preserve"> creation, the labyrinth underneath King Minos his palace. They would get eaten by the Minotaur to please the Minotaur. </w:t>
       </w:r>
     </w:p>
     <w:p>
@@ -1911,6 +1985,9 @@
     </w:p>
     <w:p>
       <w:pPr>
+        <w:tabs>
+          <w:tab w:val="left" w:pos="1170"/>
+        </w:tabs>
         <w:rPr>
           <w:rFonts w:ascii="Arial" w:hAnsi="Arial" w:cs="Arial"/>
           <w:szCs w:val="28"/>
@@ -2098,7 +2175,131 @@
           <w:szCs w:val="24"/>
           <w:lang w:val="en-US"/>
         </w:rPr>
-        <w:t xml:space="preserve">You will have to find artifacts to be able to open the door to the labyrinth. </w:t>
+        <w:t>The player will be able to pick up armor pieces before going into the labyrinth. The main character will say he can’t go into the labyrinth because he is too weak and does not have enough defense. So the player will have to collect 4 armor pieces before he/she can go into the labyrinth. The pieces the player will have to collect are:</w:t>
+      </w:r>
+    </w:p>
+    <w:p>
+      <w:pPr>
+        <w:pStyle w:val="Lijstalinea"/>
+        <w:numPr>
+          <w:ilvl w:val="0"/>
+          <w:numId w:val="2"/>
+        </w:numPr>
+        <w:rPr>
+          <w:rFonts w:ascii="Arial" w:hAnsi="Arial" w:cs="Arial"/>
+          <w:sz w:val="24"/>
+          <w:szCs w:val="24"/>
+          <w:lang w:val="en-US"/>
+        </w:rPr>
+      </w:pPr>
+      <w:r>
+        <w:rPr>
+          <w:rFonts w:ascii="Arial" w:hAnsi="Arial" w:cs="Arial"/>
+          <w:sz w:val="24"/>
+          <w:szCs w:val="24"/>
+          <w:lang w:val="en-US"/>
+        </w:rPr>
+        <w:t>Arm guards.</w:t>
+      </w:r>
+    </w:p>
+    <w:p>
+      <w:pPr>
+        <w:pStyle w:val="Lijstalinea"/>
+        <w:numPr>
+          <w:ilvl w:val="0"/>
+          <w:numId w:val="2"/>
+        </w:numPr>
+        <w:rPr>
+          <w:rFonts w:ascii="Arial" w:hAnsi="Arial" w:cs="Arial"/>
+          <w:sz w:val="24"/>
+          <w:szCs w:val="24"/>
+          <w:lang w:val="en-US"/>
+        </w:rPr>
+      </w:pPr>
+      <w:r>
+        <w:rPr>
+          <w:rFonts w:ascii="Arial" w:hAnsi="Arial" w:cs="Arial"/>
+          <w:sz w:val="24"/>
+          <w:szCs w:val="24"/>
+          <w:lang w:val="en-US"/>
+        </w:rPr>
+        <w:t>Boots of Hermes.</w:t>
+      </w:r>
+    </w:p>
+    <w:p>
+      <w:pPr>
+        <w:pStyle w:val="Lijstalinea"/>
+        <w:numPr>
+          <w:ilvl w:val="0"/>
+          <w:numId w:val="2"/>
+        </w:numPr>
+        <w:rPr>
+          <w:rFonts w:ascii="Arial" w:hAnsi="Arial" w:cs="Arial"/>
+          <w:sz w:val="24"/>
+          <w:szCs w:val="24"/>
+          <w:lang w:val="en-US"/>
+        </w:rPr>
+      </w:pPr>
+      <w:r>
+        <w:rPr>
+          <w:rFonts w:ascii="Arial" w:hAnsi="Arial" w:cs="Arial"/>
+          <w:sz w:val="24"/>
+          <w:szCs w:val="24"/>
+          <w:lang w:val="en-US"/>
+        </w:rPr>
+        <w:t>Chest plate.</w:t>
+      </w:r>
+    </w:p>
+    <w:p>
+      <w:pPr>
+        <w:pStyle w:val="Lijstalinea"/>
+        <w:numPr>
+          <w:ilvl w:val="0"/>
+          <w:numId w:val="2"/>
+        </w:numPr>
+        <w:rPr>
+          <w:rFonts w:ascii="Arial" w:hAnsi="Arial" w:cs="Arial"/>
+          <w:sz w:val="24"/>
+          <w:szCs w:val="24"/>
+          <w:lang w:val="en-US"/>
+        </w:rPr>
+      </w:pPr>
+      <w:r>
+        <w:rPr>
+          <w:rFonts w:ascii="Arial" w:hAnsi="Arial" w:cs="Arial"/>
+          <w:sz w:val="24"/>
+          <w:szCs w:val="24"/>
+          <w:lang w:val="en-US"/>
+        </w:rPr>
+        <w:t>Helmet.</w:t>
+      </w:r>
+      <w:r>
+        <w:rPr>
+          <w:rFonts w:ascii="Arial" w:hAnsi="Arial" w:cs="Arial"/>
+          <w:sz w:val="24"/>
+          <w:szCs w:val="24"/>
+          <w:lang w:val="en-US"/>
+        </w:rPr>
+        <w:t xml:space="preserve"> </w:t>
+      </w:r>
+    </w:p>
+    <w:p>
+      <w:pPr>
+        <w:rPr>
+          <w:rFonts w:ascii="Arial" w:hAnsi="Arial" w:cs="Arial"/>
+          <w:sz w:val="24"/>
+          <w:szCs w:val="24"/>
+          <w:lang w:val="en-US"/>
+        </w:rPr>
+      </w:pPr>
+      <w:r>
+        <w:rPr>
+          <w:rFonts w:ascii="Arial" w:hAnsi="Arial" w:cs="Arial"/>
+          <w:sz w:val="24"/>
+          <w:szCs w:val="24"/>
+          <w:lang w:val="en-US"/>
+        </w:rPr>
+        <w:t xml:space="preserve">The pieces will also give defense points. </w:t>
       </w:r>
     </w:p>
     <w:p>
@@ -2155,7 +2356,25 @@
           <w:szCs w:val="24"/>
           <w:lang w:val="en-US"/>
         </w:rPr>
-        <w:t>The UI consist of a couple of elements. You have an health bar so you can see how much health you have. There will be an experience bar so you can see how much experience you have and how close you are to leveling up. There will be a quest panel where you will be able to see what you need to do next. You will be able to see which abilities you have and what the cooldown is through an ability bar.</w:t>
+        <w:t>The UI consist of a</w:t>
+      </w:r>
+      <w:r>
+        <w:rPr>
+          <w:rFonts w:ascii="Arial" w:hAnsi="Arial" w:cs="Arial"/>
+          <w:sz w:val="24"/>
+          <w:szCs w:val="24"/>
+          <w:lang w:val="en-US"/>
+        </w:rPr>
+        <w:t xml:space="preserve"> couple of elements. You have a</w:t>
+      </w:r>
+      <w:r>
+        <w:rPr>
+          <w:rFonts w:ascii="Arial" w:hAnsi="Arial" w:cs="Arial"/>
+          <w:sz w:val="24"/>
+          <w:szCs w:val="24"/>
+          <w:lang w:val="en-US"/>
+        </w:rPr>
+        <w:t xml:space="preserve"> health bar so you can see how much health you have. There will be an experience bar so you can see how much experience you have and how close you are to leveling up. There will be a quest panel where you will be able to see what you need to do next. You will be able to see which abilities you have and what the cooldown is through an ability bar.</w:t>
       </w:r>
     </w:p>
     <w:p>
@@ -2190,126 +2409,6 @@
         </w:rPr>
         <w:br/>
       </w:r>
-    </w:p>
-    <w:p>
-      <w:pPr>
-        <w:rPr>
-          <w:rFonts w:ascii="Arial" w:hAnsi="Arial" w:cs="Arial"/>
-          <w:b/>
-          <w:sz w:val="40"/>
-          <w:szCs w:val="40"/>
-          <w:u w:val="single"/>
-          <w:lang w:val="en-US"/>
-        </w:rPr>
-      </w:pPr>
-    </w:p>
-    <w:p>
-      <w:pPr>
-        <w:rPr>
-          <w:rFonts w:ascii="Arial" w:hAnsi="Arial" w:cs="Arial"/>
-          <w:b/>
-          <w:sz w:val="40"/>
-          <w:szCs w:val="40"/>
-          <w:u w:val="single"/>
-          <w:lang w:val="en-US"/>
-        </w:rPr>
-      </w:pPr>
-    </w:p>
-    <w:p>
-      <w:pPr>
-        <w:rPr>
-          <w:rFonts w:ascii="Arial" w:hAnsi="Arial" w:cs="Arial"/>
-          <w:b/>
-          <w:sz w:val="40"/>
-          <w:szCs w:val="40"/>
-          <w:u w:val="single"/>
-          <w:lang w:val="en-US"/>
-        </w:rPr>
-      </w:pPr>
-    </w:p>
-    <w:p>
-      <w:pPr>
-        <w:rPr>
-          <w:rFonts w:ascii="Arial" w:hAnsi="Arial" w:cs="Arial"/>
-          <w:b/>
-          <w:sz w:val="40"/>
-          <w:szCs w:val="40"/>
-          <w:u w:val="single"/>
-          <w:lang w:val="en-US"/>
-        </w:rPr>
-      </w:pPr>
-    </w:p>
-    <w:p>
-      <w:pPr>
-        <w:rPr>
-          <w:rFonts w:ascii="Arial" w:hAnsi="Arial" w:cs="Arial"/>
-          <w:b/>
-          <w:sz w:val="40"/>
-          <w:szCs w:val="40"/>
-          <w:u w:val="single"/>
-          <w:lang w:val="en-US"/>
-        </w:rPr>
-      </w:pPr>
-    </w:p>
-    <w:p>
-      <w:pPr>
-        <w:rPr>
-          <w:rFonts w:ascii="Arial" w:hAnsi="Arial" w:cs="Arial"/>
-          <w:b/>
-          <w:sz w:val="40"/>
-          <w:szCs w:val="40"/>
-          <w:u w:val="single"/>
-          <w:lang w:val="en-US"/>
-        </w:rPr>
-      </w:pPr>
-    </w:p>
-    <w:p>
-      <w:pPr>
-        <w:rPr>
-          <w:rFonts w:ascii="Arial" w:hAnsi="Arial" w:cs="Arial"/>
-          <w:b/>
-          <w:sz w:val="40"/>
-          <w:szCs w:val="40"/>
-          <w:u w:val="single"/>
-          <w:lang w:val="en-US"/>
-        </w:rPr>
-      </w:pPr>
-    </w:p>
-    <w:p>
-      <w:pPr>
-        <w:rPr>
-          <w:rFonts w:ascii="Arial" w:hAnsi="Arial" w:cs="Arial"/>
-          <w:b/>
-          <w:sz w:val="40"/>
-          <w:szCs w:val="40"/>
-          <w:u w:val="single"/>
-          <w:lang w:val="en-US"/>
-        </w:rPr>
-      </w:pPr>
-    </w:p>
-    <w:p>
-      <w:pPr>
-        <w:rPr>
-          <w:rFonts w:ascii="Arial" w:hAnsi="Arial" w:cs="Arial"/>
-          <w:b/>
-          <w:sz w:val="40"/>
-          <w:szCs w:val="40"/>
-          <w:u w:val="single"/>
-          <w:lang w:val="en-US"/>
-        </w:rPr>
-      </w:pPr>
-    </w:p>
-    <w:p>
-      <w:pPr>
-        <w:rPr>
-          <w:rFonts w:ascii="Arial" w:hAnsi="Arial" w:cs="Arial"/>
-          <w:b/>
-          <w:sz w:val="40"/>
-          <w:szCs w:val="40"/>
-          <w:u w:val="single"/>
-          <w:lang w:val="en-US"/>
-        </w:rPr>
-      </w:pPr>
     </w:p>
     <w:p>
       <w:pPr>
@@ -2381,6 +2480,7 @@
           <w:u w:val="single"/>
           <w:lang w:val="en-US"/>
         </w:rPr>
+        <w:lastRenderedPageBreak/>
         <w:t>Graphic Concept</w:t>
       </w:r>
     </w:p>
@@ -2606,6 +2706,7 @@
           <w:u w:val="single"/>
           <w:lang w:val="en-US"/>
         </w:rPr>
+        <w:lastRenderedPageBreak/>
         <w:t>Enemies</w:t>
       </w:r>
     </w:p>
@@ -2815,7 +2916,6 @@
           <w:szCs w:val="24"/>
           <w:lang w:eastAsia="nl-NL"/>
         </w:rPr>
-        <w:lastRenderedPageBreak/>
         <w:drawing>
           <wp:inline distT="0" distB="0" distL="0" distR="0" wp14:anchorId="4E3FFD94" wp14:editId="07F00703">
             <wp:extent cx="4072270" cy="2253843"/>
@@ -2846,7 +2946,7 @@
                   <pic:spPr>
                     <a:xfrm>
                       <a:off x="0" y="0"/>
-                      <a:ext cx="4080958" cy="2258651"/>
+                      <a:ext cx="4072270" cy="2253843"/>
                     </a:xfrm>
                     <a:prstGeom prst="rect">
                       <a:avLst/>
@@ -2915,6 +3015,7 @@
           <w:u w:val="single"/>
           <w:lang w:val="en-US"/>
         </w:rPr>
+        <w:lastRenderedPageBreak/>
         <w:t>Weapon’s</w:t>
       </w:r>
     </w:p>
@@ -3669,21 +3770,21 @@
     </w:p>
     <w:p>
       <w:pPr>
-        <w:ind w:left="705"/>
-        <w:rPr>
-          <w:rFonts w:ascii="Arial" w:hAnsi="Arial" w:cs="Arial"/>
-          <w:sz w:val="24"/>
-          <w:szCs w:val="24"/>
-          <w:lang w:val="en-US"/>
-        </w:rPr>
-      </w:pPr>
-      <w:r>
-        <w:rPr>
-          <w:rFonts w:ascii="Arial" w:hAnsi="Arial" w:cs="Arial"/>
-          <w:szCs w:val="28"/>
-          <w:u w:val="single"/>
-          <w:lang w:val="en-US"/>
-        </w:rPr>
+        <w:rPr>
+          <w:rFonts w:ascii="Arial" w:hAnsi="Arial" w:cs="Arial"/>
+          <w:sz w:val="24"/>
+          <w:szCs w:val="24"/>
+          <w:lang w:val="en-US"/>
+        </w:rPr>
+      </w:pPr>
+      <w:r>
+        <w:rPr>
+          <w:rFonts w:ascii="Arial" w:hAnsi="Arial" w:cs="Arial"/>
+          <w:szCs w:val="28"/>
+          <w:u w:val="single"/>
+          <w:lang w:val="en-US"/>
+        </w:rPr>
+        <w:lastRenderedPageBreak/>
         <w:t>Environment</w:t>
       </w:r>
     </w:p>
@@ -3831,7 +3932,6 @@
           <w:szCs w:val="24"/>
           <w:lang w:eastAsia="nl-NL"/>
         </w:rPr>
-        <w:lastRenderedPageBreak/>
         <w:drawing>
           <wp:inline distT="0" distB="0" distL="0" distR="0" wp14:anchorId="7989249D" wp14:editId="1D4E922C">
             <wp:extent cx="5760720" cy="3240405"/>
@@ -3894,15 +3994,24 @@
           <w:lang w:val="en-US"/>
         </w:rPr>
       </w:pPr>
-      <w:bookmarkStart w:id="0" w:name="_GoBack"/>
-      <w:bookmarkEnd w:id="0"/>
-      <w:r>
-        <w:rPr>
-          <w:rFonts w:ascii="Arial" w:hAnsi="Arial" w:cs="Arial"/>
-          <w:szCs w:val="28"/>
-          <w:u w:val="single"/>
-          <w:lang w:val="en-US"/>
-        </w:rPr>
+    </w:p>
+    <w:p>
+      <w:pPr>
+        <w:rPr>
+          <w:rFonts w:ascii="Arial" w:hAnsi="Arial" w:cs="Arial"/>
+          <w:szCs w:val="28"/>
+          <w:u w:val="single"/>
+          <w:lang w:val="en-US"/>
+        </w:rPr>
+      </w:pPr>
+      <w:r>
+        <w:rPr>
+          <w:rFonts w:ascii="Arial" w:hAnsi="Arial" w:cs="Arial"/>
+          <w:szCs w:val="28"/>
+          <w:u w:val="single"/>
+          <w:lang w:val="en-US"/>
+        </w:rPr>
+        <w:lastRenderedPageBreak/>
         <w:t>Props</w:t>
       </w:r>
     </w:p>
@@ -3963,6 +4072,7 @@
           <w:lang w:val="en-US"/>
         </w:rPr>
       </w:pPr>
+      <w:bookmarkStart w:id="0" w:name="_GoBack"/>
       <w:r>
         <w:rPr>
           <w:rFonts w:ascii="Arial" w:hAnsi="Arial" w:cs="Arial"/>
@@ -3975,19 +4085,19 @@
           <wp:anchor distT="0" distB="0" distL="114300" distR="114300" simplePos="0" relativeHeight="251666432" behindDoc="1" locked="0" layoutInCell="1" allowOverlap="1" wp14:anchorId="645C8450" wp14:editId="4C4CE0DB">
             <wp:simplePos x="0" y="0"/>
             <wp:positionH relativeFrom="column">
-              <wp:posOffset>3957955</wp:posOffset>
+              <wp:posOffset>4377055</wp:posOffset>
             </wp:positionH>
             <wp:positionV relativeFrom="paragraph">
-              <wp:posOffset>34290</wp:posOffset>
+              <wp:posOffset>6350</wp:posOffset>
             </wp:positionV>
-            <wp:extent cx="904875" cy="1353478"/>
-            <wp:effectExtent l="0" t="0" r="0" b="0"/>
+            <wp:extent cx="1181100" cy="1765935"/>
+            <wp:effectExtent l="0" t="0" r="0" b="5715"/>
             <wp:wrapTight wrapText="bothSides">
               <wp:wrapPolygon edited="0">
                 <wp:start x="0" y="0"/>
-                <wp:lineTo x="0" y="21286"/>
-                <wp:lineTo x="20918" y="21286"/>
-                <wp:lineTo x="20918" y="0"/>
+                <wp:lineTo x="0" y="21437"/>
+                <wp:lineTo x="21252" y="21437"/>
+                <wp:lineTo x="21252" y="0"/>
                 <wp:lineTo x="0" y="0"/>
               </wp:wrapPolygon>
             </wp:wrapTight>
@@ -4017,7 +4127,7 @@
                   <pic:spPr>
                     <a:xfrm>
                       <a:off x="0" y="0"/>
-                      <a:ext cx="904875" cy="1353478"/>
+                      <a:ext cx="1181100" cy="1765935"/>
                     </a:xfrm>
                     <a:prstGeom prst="rect">
                       <a:avLst/>
@@ -4026,9 +4136,16 @@
                 </pic:pic>
               </a:graphicData>
             </a:graphic>
+            <wp14:sizeRelH relativeFrom="margin">
+              <wp14:pctWidth>0</wp14:pctWidth>
+            </wp14:sizeRelH>
+            <wp14:sizeRelV relativeFrom="margin">
+              <wp14:pctHeight>0</wp14:pctHeight>
+            </wp14:sizeRelV>
           </wp:anchor>
         </w:drawing>
       </w:r>
+      <w:bookmarkEnd w:id="0"/>
       <w:r>
         <w:rPr>
           <w:rFonts w:ascii="Arial" w:hAnsi="Arial" w:cs="Arial"/>
@@ -4178,8 +4295,18 @@
           <w:szCs w:val="24"/>
           <w:lang w:val="en-US"/>
         </w:rPr>
-        <w:t>-Artifacts</w:t>
-      </w:r>
+        <w:t>-Armor pieces</w:t>
+      </w:r>
+    </w:p>
+    <w:p>
+      <w:pPr>
+        <w:rPr>
+          <w:rFonts w:ascii="Arial" w:hAnsi="Arial" w:cs="Arial"/>
+          <w:sz w:val="24"/>
+          <w:szCs w:val="24"/>
+          <w:lang w:val="en-US"/>
+        </w:rPr>
+      </w:pPr>
     </w:p>
     <w:p>
       <w:pPr>
@@ -4275,7 +4402,6 @@
           <w:szCs w:val="24"/>
           <w:lang w:eastAsia="nl-NL"/>
         </w:rPr>
-        <w:lastRenderedPageBreak/>
         <w:drawing>
           <wp:anchor distT="0" distB="0" distL="114300" distR="114300" simplePos="0" relativeHeight="251662336" behindDoc="1" locked="0" layoutInCell="1" allowOverlap="1" wp14:anchorId="6A4A74A1" wp14:editId="45692BBD">
             <wp:simplePos x="0" y="0"/>
@@ -4490,6 +4616,7 @@
           <w:szCs w:val="24"/>
           <w:lang w:val="en-US"/>
         </w:rPr>
+        <w:lastRenderedPageBreak/>
         <w:tab/>
         <w:t>Minotaur</w:t>
       </w:r>
@@ -5428,66 +5555,6 @@
         <w:rPr>
           <w:rFonts w:ascii="Arial" w:hAnsi="Arial" w:cs="Arial"/>
           <w:b/>
-          <w:sz w:val="40"/>
-          <w:szCs w:val="40"/>
-          <w:u w:val="single"/>
-          <w:lang w:val="en-US"/>
-        </w:rPr>
-      </w:pPr>
-    </w:p>
-    <w:p>
-      <w:pPr>
-        <w:rPr>
-          <w:rFonts w:ascii="Arial" w:hAnsi="Arial" w:cs="Arial"/>
-          <w:b/>
-          <w:sz w:val="40"/>
-          <w:szCs w:val="40"/>
-          <w:u w:val="single"/>
-          <w:lang w:val="en-US"/>
-        </w:rPr>
-      </w:pPr>
-    </w:p>
-    <w:p>
-      <w:pPr>
-        <w:rPr>
-          <w:rFonts w:ascii="Arial" w:hAnsi="Arial" w:cs="Arial"/>
-          <w:b/>
-          <w:sz w:val="40"/>
-          <w:szCs w:val="40"/>
-          <w:u w:val="single"/>
-          <w:lang w:val="en-US"/>
-        </w:rPr>
-      </w:pPr>
-    </w:p>
-    <w:p>
-      <w:pPr>
-        <w:rPr>
-          <w:rFonts w:ascii="Arial" w:hAnsi="Arial" w:cs="Arial"/>
-          <w:b/>
-          <w:sz w:val="40"/>
-          <w:szCs w:val="40"/>
-          <w:u w:val="single"/>
-          <w:lang w:val="en-US"/>
-        </w:rPr>
-      </w:pPr>
-    </w:p>
-    <w:p>
-      <w:pPr>
-        <w:rPr>
-          <w:rFonts w:ascii="Arial" w:hAnsi="Arial" w:cs="Arial"/>
-          <w:b/>
-          <w:sz w:val="40"/>
-          <w:szCs w:val="40"/>
-          <w:u w:val="single"/>
-          <w:lang w:val="en-US"/>
-        </w:rPr>
-      </w:pPr>
-    </w:p>
-    <w:p>
-      <w:pPr>
-        <w:rPr>
-          <w:rFonts w:ascii="Arial" w:hAnsi="Arial" w:cs="Arial"/>
-          <w:b/>
           <w:color w:val="0070C0"/>
           <w:sz w:val="40"/>
           <w:szCs w:val="40"/>
@@ -5503,6 +5570,7 @@
           <w:szCs w:val="40"/>
           <w:u w:val="single"/>
         </w:rPr>
+        <w:lastRenderedPageBreak/>
         <w:t>Technical concept</w:t>
       </w:r>
     </w:p>

</xml_diff>

<commit_message>
Player movement and camera controller in my scene
</commit_message>
<xml_diff>
--- a/Documentatie/Game Design Document.docx
+++ b/Documentatie/Game Design Document.docx
@@ -780,7 +780,6 @@
           <w:lang w:val="en-US"/>
         </w:rPr>
       </w:pPr>
-      <w:proofErr w:type="spellStart"/>
       <w:r>
         <w:rPr>
           <w:rFonts w:ascii="Arial" w:hAnsi="Arial" w:cs="Arial"/>
@@ -792,9 +791,8 @@
           <w:lang w:val="en-US"/>
         </w:rPr>
         <w:lastRenderedPageBreak/>
-        <w:t>Inleiding</w:t>
-      </w:r>
-      <w:proofErr w:type="spellEnd"/>
+        <w:t>Introduction</w:t>
+      </w:r>
     </w:p>
     <w:p>
       <w:pPr>
@@ -1527,6 +1525,35 @@
         </w:rPr>
         <w:t>In the game you will have to move around quickly while attacking the enemy or exploring the world. When you attack the side you are moving to will define how the attack will look like. So when you walk to the right you will attack from left to right etc.</w:t>
       </w:r>
+      <w:r>
+        <w:rPr>
+          <w:rFonts w:ascii="Arial" w:hAnsi="Arial" w:cs="Arial"/>
+          <w:sz w:val="24"/>
+          <w:szCs w:val="24"/>
+          <w:lang w:val="en-US"/>
+        </w:rPr>
+        <w:t xml:space="preserve"> The player will be able to open the crafting system </w:t>
+      </w:r>
+      <w:proofErr w:type="spellStart"/>
+      <w:r>
+        <w:rPr>
+          <w:rFonts w:ascii="Arial" w:hAnsi="Arial" w:cs="Arial"/>
+          <w:sz w:val="24"/>
+          <w:szCs w:val="24"/>
+          <w:lang w:val="en-US"/>
+        </w:rPr>
+        <w:t>aswell</w:t>
+      </w:r>
+      <w:proofErr w:type="spellEnd"/>
+      <w:r>
+        <w:rPr>
+          <w:rFonts w:ascii="Arial" w:hAnsi="Arial" w:cs="Arial"/>
+          <w:sz w:val="24"/>
+          <w:szCs w:val="24"/>
+          <w:lang w:val="en-US"/>
+        </w:rPr>
+        <w:t>.</w:t>
+      </w:r>
     </w:p>
     <w:p>
       <w:pPr>
@@ -1566,7 +1593,16 @@
           <w:szCs w:val="24"/>
           <w:lang w:val="en-US"/>
         </w:rPr>
-        <w:t>WSAD</w:t>
+        <w:t>WAS</w:t>
+      </w:r>
+      <w:r>
+        <w:rPr>
+          <w:rFonts w:ascii="Arial" w:hAnsi="Arial" w:cs="Arial"/>
+          <w:sz w:val="24"/>
+          <w:szCs w:val="24"/>
+          <w:lang w:val="en-US"/>
+        </w:rPr>
+        <w:t>D</w:t>
       </w:r>
     </w:p>
     <w:p>
@@ -1596,7 +1632,25 @@
           <w:szCs w:val="24"/>
           <w:lang w:val="en-US"/>
         </w:rPr>
-        <w:t>: Shift</w:t>
+        <w:t xml:space="preserve">: </w:t>
+      </w:r>
+      <w:r>
+        <w:rPr>
+          <w:rFonts w:ascii="Arial" w:hAnsi="Arial" w:cs="Arial"/>
+          <w:sz w:val="24"/>
+          <w:szCs w:val="24"/>
+          <w:lang w:val="en-US"/>
+        </w:rPr>
+        <w:t>Left s</w:t>
+      </w:r>
+      <w:r>
+        <w:rPr>
+          <w:rFonts w:ascii="Arial" w:hAnsi="Arial" w:cs="Arial"/>
+          <w:sz w:val="24"/>
+          <w:szCs w:val="24"/>
+          <w:lang w:val="en-US"/>
+        </w:rPr>
+        <w:t>hift</w:t>
       </w:r>
     </w:p>
     <w:p>
@@ -1722,6 +1776,36 @@
           <w:lang w:val="en-US"/>
         </w:rPr>
         <w:t>Spacebar</w:t>
+      </w:r>
+    </w:p>
+    <w:p>
+      <w:pPr>
+        <w:rPr>
+          <w:rFonts w:ascii="Arial" w:hAnsi="Arial" w:cs="Arial"/>
+          <w:sz w:val="24"/>
+          <w:szCs w:val="24"/>
+          <w:lang w:val="en-US"/>
+        </w:rPr>
+      </w:pPr>
+      <w:r>
+        <w:rPr>
+          <w:rFonts w:ascii="Arial" w:hAnsi="Arial" w:cs="Arial"/>
+          <w:b/>
+          <w:color w:val="7030A0"/>
+          <w:sz w:val="24"/>
+          <w:szCs w:val="24"/>
+          <w:lang w:val="en-US"/>
+        </w:rPr>
+        <w:t xml:space="preserve">Crafting System: </w:t>
+      </w:r>
+      <w:r>
+        <w:rPr>
+          <w:rFonts w:ascii="Arial" w:hAnsi="Arial" w:cs="Arial"/>
+          <w:sz w:val="24"/>
+          <w:szCs w:val="24"/>
+          <w:lang w:val="en-US"/>
+        </w:rPr>
+        <w:t>E</w:t>
       </w:r>
     </w:p>
     <w:p>
@@ -1778,6 +1862,8 @@
         </w:rPr>
         <w:t>Satyr</w:t>
       </w:r>
+      <w:bookmarkStart w:id="0" w:name="_GoBack"/>
+      <w:bookmarkEnd w:id="0"/>
     </w:p>
     <w:p>
       <w:pPr>
@@ -2107,6 +2193,7 @@
           <w:szCs w:val="24"/>
           <w:lang w:val="en-US"/>
         </w:rPr>
+        <w:lastRenderedPageBreak/>
         <w:t>Defense: You will take less damage from enemies.</w:t>
       </w:r>
     </w:p>
@@ -2126,7 +2213,6 @@
           <w:szCs w:val="24"/>
           <w:lang w:val="en-US"/>
         </w:rPr>
-        <w:lastRenderedPageBreak/>
         <w:t>To gain health the player will have to collect plants and craft them into a consumable. The plants will grow all over the island to collect. After the player has crafted a consumable it will be called Healthy Herb.</w:t>
       </w:r>
     </w:p>
@@ -4072,7 +4158,6 @@
           <w:lang w:val="en-US"/>
         </w:rPr>
       </w:pPr>
-      <w:bookmarkStart w:id="0" w:name="_GoBack"/>
       <w:r>
         <w:rPr>
           <w:rFonts w:ascii="Arial" w:hAnsi="Arial" w:cs="Arial"/>
@@ -4145,7 +4230,6 @@
           </wp:anchor>
         </w:drawing>
       </w:r>
-      <w:bookmarkEnd w:id="0"/>
       <w:r>
         <w:rPr>
           <w:rFonts w:ascii="Arial" w:hAnsi="Arial" w:cs="Arial"/>
@@ -5578,9 +5662,333 @@
       <w:pPr>
         <w:rPr>
           <w:rFonts w:ascii="Arial" w:hAnsi="Arial" w:cs="Arial"/>
-          <w:b/>
-          <w:sz w:val="40"/>
-          <w:szCs w:val="40"/>
+          <w:szCs w:val="28"/>
+          <w:u w:val="single"/>
+          <w:lang w:val="en-US"/>
+        </w:rPr>
+      </w:pPr>
+      <w:r>
+        <w:rPr>
+          <w:rFonts w:ascii="Arial" w:hAnsi="Arial" w:cs="Arial"/>
+          <w:szCs w:val="28"/>
+          <w:u w:val="single"/>
+          <w:lang w:val="en-US"/>
+        </w:rPr>
+        <w:t>Controls</w:t>
+      </w:r>
+    </w:p>
+    <w:p>
+      <w:pPr>
+        <w:rPr>
+          <w:rFonts w:ascii="Arial" w:hAnsi="Arial" w:cs="Arial"/>
+          <w:szCs w:val="28"/>
+          <w:u w:val="single"/>
+          <w:lang w:val="en-US"/>
+        </w:rPr>
+      </w:pPr>
+    </w:p>
+    <w:p>
+      <w:pPr>
+        <w:rPr>
+          <w:rFonts w:ascii="Arial" w:hAnsi="Arial" w:cs="Arial"/>
+          <w:szCs w:val="28"/>
+          <w:u w:val="single"/>
+          <w:lang w:val="en-US"/>
+        </w:rPr>
+      </w:pPr>
+      <w:r>
+        <w:rPr>
+          <w:rFonts w:ascii="Arial" w:hAnsi="Arial" w:cs="Arial"/>
+          <w:szCs w:val="28"/>
+          <w:u w:val="single"/>
+          <w:lang w:val="en-US"/>
+        </w:rPr>
+        <w:t>Camera</w:t>
+      </w:r>
+    </w:p>
+    <w:p>
+      <w:pPr>
+        <w:rPr>
+          <w:rFonts w:ascii="Arial" w:hAnsi="Arial" w:cs="Arial"/>
+          <w:sz w:val="24"/>
+          <w:szCs w:val="24"/>
+          <w:lang w:val="en-US"/>
+        </w:rPr>
+      </w:pPr>
+    </w:p>
+    <w:p>
+      <w:pPr>
+        <w:rPr>
+          <w:rFonts w:ascii="Arial" w:hAnsi="Arial" w:cs="Arial"/>
+          <w:sz w:val="24"/>
+          <w:szCs w:val="24"/>
+          <w:lang w:val="en-US"/>
+        </w:rPr>
+      </w:pPr>
+    </w:p>
+    <w:p>
+      <w:pPr>
+        <w:rPr>
+          <w:rFonts w:ascii="Arial" w:hAnsi="Arial" w:cs="Arial"/>
+          <w:szCs w:val="28"/>
+          <w:u w:val="single"/>
+          <w:lang w:val="en-US"/>
+        </w:rPr>
+      </w:pPr>
+      <w:r>
+        <w:rPr>
+          <w:rFonts w:ascii="Arial" w:hAnsi="Arial" w:cs="Arial"/>
+          <w:szCs w:val="28"/>
+          <w:u w:val="single"/>
+          <w:lang w:val="en-US"/>
+        </w:rPr>
+        <w:t>Enemies</w:t>
+      </w:r>
+    </w:p>
+    <w:p>
+      <w:pPr>
+        <w:rPr>
+          <w:rFonts w:ascii="Arial" w:hAnsi="Arial" w:cs="Arial"/>
+          <w:sz w:val="24"/>
+          <w:szCs w:val="24"/>
+          <w:lang w:val="en-US"/>
+        </w:rPr>
+      </w:pPr>
+      <w:r>
+        <w:rPr>
+          <w:rFonts w:ascii="Arial" w:hAnsi="Arial" w:cs="Arial"/>
+          <w:sz w:val="24"/>
+          <w:szCs w:val="24"/>
+          <w:lang w:val="en-US"/>
+        </w:rPr>
+        <w:t>-Satyr</w:t>
+      </w:r>
+    </w:p>
+    <w:p>
+      <w:pPr>
+        <w:rPr>
+          <w:rFonts w:ascii="Arial" w:hAnsi="Arial" w:cs="Arial"/>
+          <w:sz w:val="24"/>
+          <w:szCs w:val="24"/>
+          <w:lang w:val="en-US"/>
+        </w:rPr>
+      </w:pPr>
+      <w:r>
+        <w:rPr>
+          <w:rFonts w:ascii="Arial" w:hAnsi="Arial" w:cs="Arial"/>
+          <w:sz w:val="24"/>
+          <w:szCs w:val="24"/>
+          <w:lang w:val="en-US"/>
+        </w:rPr>
+        <w:t>A sphere collider will check if the player is nearby a Satyr. When the player is inside the sphere collider the Satyr will start chasing the player. When the player is outside of the max range the satyr may walk, the satyr will go back to his patrolling state.</w:t>
+      </w:r>
+      <w:r>
+        <w:rPr>
+          <w:rFonts w:ascii="Arial" w:hAnsi="Arial" w:cs="Arial"/>
+          <w:sz w:val="24"/>
+          <w:szCs w:val="24"/>
+          <w:lang w:val="en-US"/>
+        </w:rPr>
+        <w:t xml:space="preserve"> </w:t>
+      </w:r>
+    </w:p>
+    <w:p>
+      <w:pPr>
+        <w:rPr>
+          <w:rFonts w:ascii="Arial" w:hAnsi="Arial" w:cs="Arial"/>
+          <w:sz w:val="24"/>
+          <w:szCs w:val="24"/>
+          <w:lang w:val="en-US"/>
+        </w:rPr>
+      </w:pPr>
+      <w:r>
+        <w:rPr>
+          <w:rFonts w:ascii="Arial" w:hAnsi="Arial" w:cs="Arial"/>
+          <w:sz w:val="24"/>
+          <w:szCs w:val="24"/>
+          <w:lang w:val="en-US"/>
+        </w:rPr>
+        <w:t>A Satyr can have two different kind of patrolling behavior. The first one if walking around between waypoints. The second one is standing still and looking around.</w:t>
+      </w:r>
+    </w:p>
+    <w:p>
+      <w:pPr>
+        <w:rPr>
+          <w:rFonts w:ascii="Arial" w:hAnsi="Arial" w:cs="Arial"/>
+          <w:sz w:val="24"/>
+          <w:szCs w:val="24"/>
+          <w:lang w:val="en-US"/>
+        </w:rPr>
+      </w:pPr>
+      <w:r>
+        <w:rPr>
+          <w:rFonts w:ascii="Arial" w:hAnsi="Arial" w:cs="Arial"/>
+          <w:sz w:val="24"/>
+          <w:szCs w:val="24"/>
+          <w:lang w:val="en-US"/>
+        </w:rPr>
+        <w:t>[attacking and animations]</w:t>
+      </w:r>
+    </w:p>
+    <w:p>
+      <w:pPr>
+        <w:rPr>
+          <w:rFonts w:ascii="Arial" w:hAnsi="Arial" w:cs="Arial"/>
+          <w:sz w:val="24"/>
+          <w:szCs w:val="24"/>
+          <w:lang w:val="en-US"/>
+        </w:rPr>
+      </w:pPr>
+      <w:r>
+        <w:rPr>
+          <w:rFonts w:ascii="Arial" w:hAnsi="Arial" w:cs="Arial"/>
+          <w:sz w:val="24"/>
+          <w:szCs w:val="24"/>
+          <w:lang w:val="en-US"/>
+        </w:rPr>
+        <w:t xml:space="preserve"> </w:t>
+      </w:r>
+    </w:p>
+    <w:p>
+      <w:pPr>
+        <w:rPr>
+          <w:rFonts w:ascii="Arial" w:hAnsi="Arial" w:cs="Arial"/>
+          <w:sz w:val="24"/>
+          <w:szCs w:val="24"/>
+          <w:lang w:val="en-US"/>
+        </w:rPr>
+      </w:pPr>
+      <w:r>
+        <w:rPr>
+          <w:rFonts w:ascii="Arial" w:hAnsi="Arial" w:cs="Arial"/>
+          <w:sz w:val="24"/>
+          <w:szCs w:val="24"/>
+          <w:lang w:val="en-US"/>
+        </w:rPr>
+        <w:t>-Minotaur</w:t>
+      </w:r>
+    </w:p>
+    <w:p>
+      <w:pPr>
+        <w:rPr>
+          <w:rFonts w:ascii="Arial" w:hAnsi="Arial" w:cs="Arial"/>
+          <w:sz w:val="24"/>
+          <w:szCs w:val="24"/>
+          <w:lang w:val="en-US"/>
+        </w:rPr>
+      </w:pPr>
+      <w:r>
+        <w:rPr>
+          <w:rFonts w:ascii="Arial" w:hAnsi="Arial" w:cs="Arial"/>
+          <w:sz w:val="24"/>
+          <w:szCs w:val="24"/>
+          <w:lang w:val="en-US"/>
+        </w:rPr>
+        <w:t xml:space="preserve">When the player walks into the boss room the minotaur will </w:t>
+      </w:r>
+    </w:p>
+    <w:p>
+      <w:pPr>
+        <w:rPr>
+          <w:rFonts w:ascii="Arial" w:hAnsi="Arial" w:cs="Arial"/>
+          <w:sz w:val="24"/>
+          <w:szCs w:val="24"/>
+          <w:lang w:val="en-US"/>
+        </w:rPr>
+      </w:pPr>
+    </w:p>
+    <w:p>
+      <w:pPr>
+        <w:rPr>
+          <w:rFonts w:ascii="Arial" w:hAnsi="Arial" w:cs="Arial"/>
+          <w:szCs w:val="28"/>
+          <w:u w:val="single"/>
+          <w:lang w:val="en-US"/>
+        </w:rPr>
+      </w:pPr>
+      <w:r>
+        <w:rPr>
+          <w:rFonts w:ascii="Arial" w:hAnsi="Arial" w:cs="Arial"/>
+          <w:szCs w:val="28"/>
+          <w:u w:val="single"/>
+          <w:lang w:val="en-US"/>
+        </w:rPr>
+        <w:t>Abilities</w:t>
+      </w:r>
+    </w:p>
+    <w:p>
+      <w:pPr>
+        <w:rPr>
+          <w:rFonts w:ascii="Arial" w:hAnsi="Arial" w:cs="Arial"/>
+          <w:szCs w:val="28"/>
+          <w:u w:val="single"/>
+          <w:lang w:val="en-US"/>
+        </w:rPr>
+      </w:pPr>
+    </w:p>
+    <w:p>
+      <w:pPr>
+        <w:rPr>
+          <w:rFonts w:ascii="Arial" w:hAnsi="Arial" w:cs="Arial"/>
+          <w:szCs w:val="28"/>
+          <w:u w:val="single"/>
+          <w:lang w:val="en-US"/>
+        </w:rPr>
+      </w:pPr>
+      <w:r>
+        <w:rPr>
+          <w:rFonts w:ascii="Arial" w:hAnsi="Arial" w:cs="Arial"/>
+          <w:szCs w:val="28"/>
+          <w:u w:val="single"/>
+          <w:lang w:val="en-US"/>
+        </w:rPr>
+        <w:t>Pick ups</w:t>
+      </w:r>
+    </w:p>
+    <w:p>
+      <w:pPr>
+        <w:rPr>
+          <w:rFonts w:ascii="Arial" w:hAnsi="Arial" w:cs="Arial"/>
+          <w:szCs w:val="28"/>
+          <w:u w:val="single"/>
+          <w:lang w:val="en-US"/>
+        </w:rPr>
+      </w:pPr>
+    </w:p>
+    <w:p>
+      <w:pPr>
+        <w:rPr>
+          <w:rFonts w:ascii="Arial" w:hAnsi="Arial" w:cs="Arial"/>
+          <w:szCs w:val="28"/>
+          <w:u w:val="single"/>
+          <w:lang w:val="en-US"/>
+        </w:rPr>
+      </w:pPr>
+      <w:r>
+        <w:rPr>
+          <w:rFonts w:ascii="Arial" w:hAnsi="Arial" w:cs="Arial"/>
+          <w:szCs w:val="28"/>
+          <w:u w:val="single"/>
+          <w:lang w:val="en-US"/>
+        </w:rPr>
+        <w:t>UI</w:t>
+      </w:r>
+    </w:p>
+    <w:p>
+      <w:pPr>
+        <w:rPr>
+          <w:rFonts w:ascii="Arial" w:hAnsi="Arial" w:cs="Arial"/>
+          <w:szCs w:val="28"/>
+          <w:u w:val="single"/>
+          <w:lang w:val="en-US"/>
+        </w:rPr>
+      </w:pPr>
+    </w:p>
+    <w:p>
+      <w:pPr>
+        <w:rPr>
+          <w:rFonts w:ascii="Arial" w:hAnsi="Arial" w:cs="Arial"/>
+          <w:szCs w:val="28"/>
           <w:u w:val="single"/>
           <w:lang w:val="en-US"/>
         </w:rPr>

</xml_diff>

<commit_message>
Gdd update. Technical concept almost done and added something in functional concept
</commit_message>
<xml_diff>
--- a/Documentatie/Game Design Document.docx
+++ b/Documentatie/Game Design Document.docx
@@ -1121,29 +1121,7 @@
           <w:szCs w:val="24"/>
           <w:lang w:val="en-GB"/>
         </w:rPr>
-        <w:t xml:space="preserve">The island of Crete has been abandoned. Every nine years, King Minos would make King Aegeus pick several children to be send to </w:t>
-      </w:r>
-      <w:proofErr w:type="spellStart"/>
-      <w:r>
-        <w:rPr>
-          <w:rFonts w:ascii="Arial" w:hAnsi="Arial" w:cs="Arial"/>
-          <w:b/>
-          <w:sz w:val="24"/>
-          <w:szCs w:val="24"/>
-          <w:lang w:val="en-GB"/>
-        </w:rPr>
-        <w:t>Daedalus’s</w:t>
-      </w:r>
-      <w:proofErr w:type="spellEnd"/>
-      <w:r>
-        <w:rPr>
-          <w:rFonts w:ascii="Arial" w:hAnsi="Arial" w:cs="Arial"/>
-          <w:b/>
-          <w:sz w:val="24"/>
-          <w:szCs w:val="24"/>
-          <w:lang w:val="en-GB"/>
-        </w:rPr>
-        <w:t xml:space="preserve"> creation, the labyrinth underneath King Minos his palace. They would get eaten by the Minotaur to please the Minotaur. </w:t>
+        <w:t xml:space="preserve">The island of Crete has been abandoned. Every nine years, King Minos would make King Aegeus pick several children to be send to Daedalus’s creation, the labyrinth underneath King Minos his palace. They would get eaten by the Minotaur to please the Minotaur. </w:t>
       </w:r>
     </w:p>
     <w:p>
@@ -1532,27 +1510,25 @@
           <w:szCs w:val="24"/>
           <w:lang w:val="en-US"/>
         </w:rPr>
-        <w:t xml:space="preserve"> The player will be able to open the crafting system </w:t>
-      </w:r>
-      <w:proofErr w:type="spellStart"/>
-      <w:r>
-        <w:rPr>
-          <w:rFonts w:ascii="Arial" w:hAnsi="Arial" w:cs="Arial"/>
-          <w:sz w:val="24"/>
-          <w:szCs w:val="24"/>
-          <w:lang w:val="en-US"/>
-        </w:rPr>
-        <w:t>aswell</w:t>
-      </w:r>
-      <w:proofErr w:type="spellEnd"/>
-      <w:r>
-        <w:rPr>
-          <w:rFonts w:ascii="Arial" w:hAnsi="Arial" w:cs="Arial"/>
-          <w:sz w:val="24"/>
-          <w:szCs w:val="24"/>
-          <w:lang w:val="en-US"/>
-        </w:rPr>
-        <w:t>.</w:t>
+        <w:t xml:space="preserve"> The player will be able to open the crafting system as</w:t>
+      </w:r>
+      <w:r>
+        <w:rPr>
+          <w:rFonts w:ascii="Arial" w:hAnsi="Arial" w:cs="Arial"/>
+          <w:sz w:val="24"/>
+          <w:szCs w:val="24"/>
+          <w:lang w:val="en-US"/>
+        </w:rPr>
+        <w:t xml:space="preserve"> </w:t>
+      </w:r>
+      <w:r>
+        <w:rPr>
+          <w:rFonts w:ascii="Arial" w:hAnsi="Arial" w:cs="Arial"/>
+          <w:sz w:val="24"/>
+          <w:szCs w:val="24"/>
+          <w:lang w:val="en-US"/>
+        </w:rPr>
+        <w:t>well.</w:t>
       </w:r>
     </w:p>
     <w:p>
@@ -1814,6 +1790,80 @@
           <w:rFonts w:ascii="Arial" w:hAnsi="Arial" w:cs="Arial"/>
           <w:b/>
           <w:color w:val="7030A0"/>
+          <w:sz w:val="24"/>
+          <w:szCs w:val="24"/>
+          <w:lang w:val="en-US"/>
+        </w:rPr>
+      </w:pPr>
+    </w:p>
+    <w:p>
+      <w:pPr>
+        <w:rPr>
+          <w:rFonts w:ascii="Arial" w:hAnsi="Arial" w:cs="Arial"/>
+          <w:szCs w:val="28"/>
+          <w:u w:val="single"/>
+          <w:lang w:val="en-US"/>
+        </w:rPr>
+      </w:pPr>
+      <w:r>
+        <w:rPr>
+          <w:rFonts w:ascii="Arial" w:hAnsi="Arial" w:cs="Arial"/>
+          <w:szCs w:val="28"/>
+          <w:u w:val="single"/>
+          <w:lang w:val="en-US"/>
+        </w:rPr>
+        <w:t>Player</w:t>
+      </w:r>
+    </w:p>
+    <w:p>
+      <w:pPr>
+        <w:pStyle w:val="Lijstalinea"/>
+        <w:numPr>
+          <w:ilvl w:val="0"/>
+          <w:numId w:val="1"/>
+        </w:numPr>
+        <w:rPr>
+          <w:rFonts w:ascii="Arial" w:hAnsi="Arial" w:cs="Arial"/>
+          <w:sz w:val="24"/>
+          <w:szCs w:val="24"/>
+          <w:lang w:val="en-US"/>
+        </w:rPr>
+      </w:pPr>
+      <w:r>
+        <w:rPr>
+          <w:rFonts w:ascii="Arial" w:hAnsi="Arial" w:cs="Arial"/>
+          <w:sz w:val="24"/>
+          <w:szCs w:val="24"/>
+          <w:lang w:val="en-US"/>
+        </w:rPr>
+        <w:t>Health</w:t>
+      </w:r>
+    </w:p>
+    <w:p>
+      <w:pPr>
+        <w:pStyle w:val="Lijstalinea"/>
+        <w:rPr>
+          <w:rFonts w:ascii="Arial" w:hAnsi="Arial" w:cs="Arial"/>
+          <w:sz w:val="24"/>
+          <w:szCs w:val="24"/>
+          <w:lang w:val="en-US"/>
+        </w:rPr>
+      </w:pPr>
+      <w:r>
+        <w:rPr>
+          <w:rFonts w:ascii="Arial" w:hAnsi="Arial" w:cs="Arial"/>
+          <w:sz w:val="24"/>
+          <w:szCs w:val="24"/>
+          <w:lang w:val="en-US"/>
+        </w:rPr>
+        <w:t>The player will have a health bar which shows his/her current health. When the player dies he/she will be respawned with full health on the start point or, when they die in the labyrinth, in front of the labyrinth.</w:t>
+      </w:r>
+    </w:p>
+    <w:p>
+      <w:pPr>
+        <w:pStyle w:val="Lijstalinea"/>
+        <w:rPr>
+          <w:rFonts w:ascii="Arial" w:hAnsi="Arial" w:cs="Arial"/>
           <w:sz w:val="24"/>
           <w:szCs w:val="24"/>
           <w:lang w:val="en-US"/>
@@ -2115,6 +2165,7 @@
           <w:szCs w:val="24"/>
           <w:lang w:val="en-US"/>
         </w:rPr>
+        <w:lastRenderedPageBreak/>
         <w:t>The player will earn experience and level up throughout the game. When the player levels up he/she can go to their statistics and put a point in one of their statistics such as: strength, stamina, health and defense.</w:t>
       </w:r>
     </w:p>
@@ -2191,7 +2242,6 @@
           <w:szCs w:val="24"/>
           <w:lang w:val="en-US"/>
         </w:rPr>
-        <w:lastRenderedPageBreak/>
         <w:t>Defense: You will take less damage from enemies.</w:t>
       </w:r>
     </w:p>
@@ -2564,7 +2614,6 @@
           <w:u w:val="single"/>
           <w:lang w:val="en-US"/>
         </w:rPr>
-        <w:lastRenderedPageBreak/>
         <w:t>Graphic Concept</w:t>
       </w:r>
     </w:p>
@@ -2790,30 +2839,24 @@
           <w:u w:val="single"/>
           <w:lang w:val="en-US"/>
         </w:rPr>
-        <w:lastRenderedPageBreak/>
         <w:t>Enemies</w:t>
       </w:r>
     </w:p>
     <w:p>
       <w:pPr>
-        <w:rPr>
-          <w:rFonts w:ascii="Arial" w:hAnsi="Arial" w:cs="Arial"/>
-          <w:sz w:val="24"/>
-          <w:szCs w:val="24"/>
-          <w:u w:val="single"/>
-          <w:lang w:val="en-US"/>
-        </w:rPr>
-      </w:pPr>
-      <w:r>
-        <w:rPr>
-          <w:rFonts w:ascii="Arial" w:hAnsi="Arial" w:cs="Arial"/>
-          <w:sz w:val="24"/>
-          <w:szCs w:val="24"/>
-          <w:u w:val="single"/>
-          <w:lang w:val="en-US"/>
-        </w:rPr>
-        <w:t>-</w:t>
-      </w:r>
+        <w:pStyle w:val="Lijstalinea"/>
+        <w:numPr>
+          <w:ilvl w:val="0"/>
+          <w:numId w:val="2"/>
+        </w:numPr>
+        <w:rPr>
+          <w:rFonts w:ascii="Arial" w:hAnsi="Arial" w:cs="Arial"/>
+          <w:sz w:val="24"/>
+          <w:szCs w:val="24"/>
+          <w:u w:val="single"/>
+          <w:lang w:val="en-US"/>
+        </w:rPr>
+      </w:pPr>
       <w:r>
         <w:rPr>
           <w:rFonts w:ascii="Arial" w:hAnsi="Arial" w:cs="Arial"/>
@@ -2927,22 +2970,18 @@
     </w:p>
     <w:p>
       <w:pPr>
-        <w:rPr>
-          <w:rFonts w:ascii="Arial" w:hAnsi="Arial" w:cs="Arial"/>
-          <w:sz w:val="24"/>
-          <w:szCs w:val="24"/>
-          <w:lang w:val="en-US"/>
-        </w:rPr>
-      </w:pPr>
-      <w:r>
-        <w:rPr>
-          <w:rFonts w:ascii="Arial" w:hAnsi="Arial" w:cs="Arial"/>
-          <w:sz w:val="24"/>
-          <w:szCs w:val="24"/>
-          <w:lang w:val="en-US"/>
-        </w:rPr>
-        <w:t>-</w:t>
-      </w:r>
+        <w:pStyle w:val="Lijstalinea"/>
+        <w:numPr>
+          <w:ilvl w:val="0"/>
+          <w:numId w:val="2"/>
+        </w:numPr>
+        <w:rPr>
+          <w:rFonts w:ascii="Arial" w:hAnsi="Arial" w:cs="Arial"/>
+          <w:sz w:val="24"/>
+          <w:szCs w:val="24"/>
+          <w:lang w:val="en-US"/>
+        </w:rPr>
+      </w:pPr>
       <w:r>
         <w:rPr>
           <w:rFonts w:ascii="Arial" w:hAnsi="Arial" w:cs="Arial"/>
@@ -3000,6 +3039,7 @@
           <w:szCs w:val="24"/>
           <w:lang w:eastAsia="nl-NL"/>
         </w:rPr>
+        <w:lastRenderedPageBreak/>
         <w:drawing>
           <wp:inline distT="0" distB="0" distL="0" distR="0" wp14:anchorId="4E3FFD94" wp14:editId="07F00703">
             <wp:extent cx="4072270" cy="2253843"/>
@@ -3099,28 +3139,23 @@
           <w:u w:val="single"/>
           <w:lang w:val="en-US"/>
         </w:rPr>
-        <w:lastRenderedPageBreak/>
         <w:t>Weapon’s</w:t>
       </w:r>
     </w:p>
     <w:p>
       <w:pPr>
-        <w:rPr>
-          <w:rFonts w:ascii="Arial" w:hAnsi="Arial" w:cs="Arial"/>
-          <w:sz w:val="24"/>
-          <w:szCs w:val="24"/>
-          <w:lang w:val="en-US"/>
-        </w:rPr>
-      </w:pPr>
-      <w:r>
-        <w:rPr>
-          <w:rFonts w:ascii="Arial" w:hAnsi="Arial" w:cs="Arial"/>
-          <w:sz w:val="24"/>
-          <w:szCs w:val="24"/>
-          <w:lang w:val="en-US"/>
-        </w:rPr>
-        <w:t>-</w:t>
-      </w:r>
+        <w:pStyle w:val="Lijstalinea"/>
+        <w:numPr>
+          <w:ilvl w:val="0"/>
+          <w:numId w:val="2"/>
+        </w:numPr>
+        <w:rPr>
+          <w:rFonts w:ascii="Arial" w:hAnsi="Arial" w:cs="Arial"/>
+          <w:sz w:val="24"/>
+          <w:szCs w:val="24"/>
+          <w:lang w:val="en-US"/>
+        </w:rPr>
+      </w:pPr>
       <w:r>
         <w:rPr>
           <w:rFonts w:ascii="Arial" w:hAnsi="Arial" w:cs="Arial"/>
@@ -3286,48 +3321,26 @@
     </w:p>
     <w:p>
       <w:pPr>
-        <w:rPr>
-          <w:rFonts w:ascii="Arial" w:hAnsi="Arial" w:cs="Arial"/>
-          <w:sz w:val="24"/>
-          <w:szCs w:val="24"/>
-          <w:lang w:val="en-US"/>
-        </w:rPr>
-      </w:pPr>
-      <w:r>
-        <w:rPr>
-          <w:rFonts w:ascii="Arial" w:hAnsi="Arial" w:cs="Arial"/>
-          <w:sz w:val="24"/>
-          <w:szCs w:val="24"/>
-          <w:lang w:val="en-US"/>
-        </w:rPr>
-        <w:t>-</w:t>
-      </w:r>
-      <w:r>
-        <w:rPr>
-          <w:rFonts w:ascii="Arial" w:hAnsi="Arial" w:cs="Arial"/>
-          <w:sz w:val="24"/>
-          <w:szCs w:val="24"/>
-          <w:lang w:val="en-US"/>
-        </w:rPr>
-        <w:t>Trid</w:t>
-      </w:r>
-      <w:r>
-        <w:rPr>
-          <w:rFonts w:ascii="Arial" w:hAnsi="Arial" w:cs="Arial"/>
-          <w:sz w:val="24"/>
-          <w:szCs w:val="24"/>
-          <w:lang w:val="en-US"/>
-        </w:rPr>
-        <w:t>ent</w:t>
-      </w:r>
-      <w:r>
-        <w:rPr>
-          <w:rFonts w:ascii="Arial" w:hAnsi="Arial" w:cs="Arial"/>
-          <w:sz w:val="24"/>
-          <w:szCs w:val="24"/>
-          <w:lang w:val="en-US"/>
-        </w:rPr>
-        <w:t xml:space="preserve"> </w:t>
+        <w:pStyle w:val="Lijstalinea"/>
+        <w:numPr>
+          <w:ilvl w:val="0"/>
+          <w:numId w:val="2"/>
+        </w:numPr>
+        <w:rPr>
+          <w:rFonts w:ascii="Arial" w:hAnsi="Arial" w:cs="Arial"/>
+          <w:sz w:val="24"/>
+          <w:szCs w:val="24"/>
+          <w:lang w:val="en-US"/>
+        </w:rPr>
+      </w:pPr>
+      <w:r>
+        <w:rPr>
+          <w:rFonts w:ascii="Arial" w:hAnsi="Arial" w:cs="Arial"/>
+          <w:sz w:val="24"/>
+          <w:szCs w:val="24"/>
+          <w:lang w:val="en-US"/>
+        </w:rPr>
+        <w:t xml:space="preserve">Trident </w:t>
       </w:r>
     </w:p>
     <w:p>
@@ -3551,22 +3564,18 @@
     </w:p>
     <w:p>
       <w:pPr>
-        <w:rPr>
-          <w:rFonts w:ascii="Arial" w:hAnsi="Arial" w:cs="Arial"/>
-          <w:sz w:val="24"/>
-          <w:szCs w:val="24"/>
-          <w:lang w:val="en-US"/>
-        </w:rPr>
-      </w:pPr>
-      <w:r>
-        <w:rPr>
-          <w:rFonts w:ascii="Arial" w:hAnsi="Arial" w:cs="Arial"/>
-          <w:sz w:val="24"/>
-          <w:szCs w:val="24"/>
-          <w:lang w:val="en-US"/>
-        </w:rPr>
-        <w:t>-</w:t>
-      </w:r>
+        <w:pStyle w:val="Lijstalinea"/>
+        <w:numPr>
+          <w:ilvl w:val="0"/>
+          <w:numId w:val="2"/>
+        </w:numPr>
+        <w:rPr>
+          <w:rFonts w:ascii="Arial" w:hAnsi="Arial" w:cs="Arial"/>
+          <w:sz w:val="24"/>
+          <w:szCs w:val="24"/>
+          <w:lang w:val="en-US"/>
+        </w:rPr>
+      </w:pPr>
       <w:r>
         <w:rPr>
           <w:rFonts w:ascii="Arial" w:hAnsi="Arial" w:cs="Arial"/>
@@ -3722,19 +3731,21 @@
     </w:p>
     <w:p>
       <w:pPr>
-        <w:rPr>
-          <w:rFonts w:ascii="Arial" w:hAnsi="Arial" w:cs="Arial"/>
-          <w:sz w:val="24"/>
-          <w:szCs w:val="24"/>
-          <w:lang w:val="en-US"/>
-        </w:rPr>
-      </w:pPr>
-      <w:r>
-        <w:rPr>
-          <w:rFonts w:ascii="Arial" w:hAnsi="Arial" w:cs="Arial"/>
+        <w:pStyle w:val="Lijstalinea"/>
+        <w:numPr>
+          <w:ilvl w:val="0"/>
+          <w:numId w:val="2"/>
+        </w:numPr>
+        <w:rPr>
+          <w:rFonts w:ascii="Arial" w:hAnsi="Arial" w:cs="Arial"/>
+          <w:sz w:val="24"/>
+          <w:szCs w:val="24"/>
+          <w:lang w:val="en-US"/>
+        </w:rPr>
+      </w:pPr>
+      <w:r>
+        <w:rPr>
           <w:noProof/>
-          <w:sz w:val="24"/>
-          <w:szCs w:val="24"/>
           <w:lang w:eastAsia="nl-NL"/>
         </w:rPr>
         <w:drawing>
@@ -3802,15 +3813,6 @@
           <w:szCs w:val="24"/>
           <w:lang w:val="en-US"/>
         </w:rPr>
-        <w:t>-</w:t>
-      </w:r>
-      <w:r>
-        <w:rPr>
-          <w:rFonts w:ascii="Arial" w:hAnsi="Arial" w:cs="Arial"/>
-          <w:sz w:val="24"/>
-          <w:szCs w:val="24"/>
-          <w:lang w:val="en-US"/>
-        </w:rPr>
         <w:t>Bow (Optional)</w:t>
       </w:r>
     </w:p>
@@ -3868,34 +3870,35 @@
           <w:u w:val="single"/>
           <w:lang w:val="en-US"/>
         </w:rPr>
-        <w:lastRenderedPageBreak/>
         <w:t>Environment</w:t>
       </w:r>
     </w:p>
     <w:p>
       <w:pPr>
-        <w:rPr>
-          <w:rFonts w:ascii="Arial" w:hAnsi="Arial" w:cs="Arial"/>
-          <w:szCs w:val="28"/>
-          <w:u w:val="single"/>
-          <w:lang w:val="en-US"/>
-        </w:rPr>
-      </w:pPr>
-      <w:r>
-        <w:rPr>
-          <w:rFonts w:ascii="Arial" w:hAnsi="Arial" w:cs="Arial"/>
-          <w:sz w:val="24"/>
-          <w:szCs w:val="24"/>
-          <w:lang w:val="en-US"/>
-        </w:rPr>
-        <w:t>-Ruins</w:t>
-      </w:r>
-      <w:r>
-        <w:rPr>
-          <w:rFonts w:ascii="Arial" w:hAnsi="Arial" w:cs="Arial"/>
+        <w:pStyle w:val="Lijstalinea"/>
+        <w:numPr>
+          <w:ilvl w:val="0"/>
+          <w:numId w:val="2"/>
+        </w:numPr>
+        <w:rPr>
+          <w:rFonts w:ascii="Arial" w:hAnsi="Arial" w:cs="Arial"/>
+          <w:szCs w:val="28"/>
+          <w:u w:val="single"/>
+          <w:lang w:val="en-US"/>
+        </w:rPr>
+      </w:pPr>
+      <w:r>
+        <w:rPr>
+          <w:rFonts w:ascii="Arial" w:hAnsi="Arial" w:cs="Arial"/>
+          <w:sz w:val="24"/>
+          <w:szCs w:val="24"/>
+          <w:lang w:val="en-US"/>
+        </w:rPr>
+        <w:t>Ruins</w:t>
+      </w:r>
+      <w:r>
+        <w:rPr>
           <w:noProof/>
-          <w:sz w:val="24"/>
-          <w:szCs w:val="24"/>
           <w:lang w:eastAsia="nl-NL"/>
         </w:rPr>
         <w:drawing>
@@ -3963,21 +3966,26 @@
     </w:p>
     <w:p>
       <w:pPr>
-        <w:rPr>
-          <w:rFonts w:ascii="Arial" w:hAnsi="Arial" w:cs="Arial"/>
-          <w:sz w:val="24"/>
-          <w:szCs w:val="24"/>
-          <w:lang w:val="en-US"/>
-        </w:rPr>
-      </w:pPr>
-      <w:r>
-        <w:rPr>
-          <w:rFonts w:ascii="Arial" w:hAnsi="Arial" w:cs="Arial"/>
-          <w:sz w:val="24"/>
-          <w:szCs w:val="24"/>
-          <w:lang w:val="en-US"/>
-        </w:rPr>
-        <w:t xml:space="preserve">-Labyrinth </w:t>
+        <w:pStyle w:val="Lijstalinea"/>
+        <w:numPr>
+          <w:ilvl w:val="0"/>
+          <w:numId w:val="2"/>
+        </w:numPr>
+        <w:rPr>
+          <w:rFonts w:ascii="Arial" w:hAnsi="Arial" w:cs="Arial"/>
+          <w:sz w:val="24"/>
+          <w:szCs w:val="24"/>
+          <w:lang w:val="en-US"/>
+        </w:rPr>
+      </w:pPr>
+      <w:r>
+        <w:rPr>
+          <w:rFonts w:ascii="Arial" w:hAnsi="Arial" w:cs="Arial"/>
+          <w:sz w:val="24"/>
+          <w:szCs w:val="24"/>
+          <w:lang w:val="en-US"/>
+        </w:rPr>
+        <w:t xml:space="preserve">Labyrinth </w:t>
       </w:r>
     </w:p>
     <w:p>
@@ -4016,6 +4024,7 @@
           <w:szCs w:val="24"/>
           <w:lang w:eastAsia="nl-NL"/>
         </w:rPr>
+        <w:lastRenderedPageBreak/>
         <w:drawing>
           <wp:inline distT="0" distB="0" distL="0" distR="0" wp14:anchorId="7989249D" wp14:editId="1D4E922C">
             <wp:extent cx="5760720" cy="3240405"/>
@@ -4095,28 +4104,23 @@
           <w:u w:val="single"/>
           <w:lang w:val="en-US"/>
         </w:rPr>
-        <w:lastRenderedPageBreak/>
         <w:t>Props</w:t>
       </w:r>
     </w:p>
     <w:p>
       <w:pPr>
-        <w:rPr>
-          <w:rFonts w:ascii="Arial" w:hAnsi="Arial" w:cs="Arial"/>
-          <w:sz w:val="24"/>
-          <w:szCs w:val="24"/>
-          <w:lang w:val="en-US"/>
-        </w:rPr>
-      </w:pPr>
-      <w:r>
-        <w:rPr>
-          <w:rFonts w:ascii="Arial" w:hAnsi="Arial" w:cs="Arial"/>
-          <w:sz w:val="24"/>
-          <w:szCs w:val="24"/>
-          <w:lang w:val="en-US"/>
-        </w:rPr>
-        <w:t>-</w:t>
-      </w:r>
+        <w:pStyle w:val="Lijstalinea"/>
+        <w:numPr>
+          <w:ilvl w:val="0"/>
+          <w:numId w:val="2"/>
+        </w:numPr>
+        <w:rPr>
+          <w:rFonts w:ascii="Arial" w:hAnsi="Arial" w:cs="Arial"/>
+          <w:sz w:val="24"/>
+          <w:szCs w:val="24"/>
+          <w:lang w:val="en-US"/>
+        </w:rPr>
+      </w:pPr>
       <w:r>
         <w:rPr>
           <w:rFonts w:ascii="Arial" w:hAnsi="Arial" w:cs="Arial"/>
@@ -4363,21 +4367,26 @@
     </w:p>
     <w:p>
       <w:pPr>
-        <w:rPr>
-          <w:rFonts w:ascii="Arial" w:hAnsi="Arial" w:cs="Arial"/>
-          <w:sz w:val="24"/>
-          <w:szCs w:val="24"/>
-          <w:lang w:val="en-US"/>
-        </w:rPr>
-      </w:pPr>
-      <w:r>
-        <w:rPr>
-          <w:rFonts w:ascii="Arial" w:hAnsi="Arial" w:cs="Arial"/>
-          <w:sz w:val="24"/>
-          <w:szCs w:val="24"/>
-          <w:lang w:val="en-US"/>
-        </w:rPr>
-        <w:t>-Armor pieces</w:t>
+        <w:pStyle w:val="Lijstalinea"/>
+        <w:numPr>
+          <w:ilvl w:val="0"/>
+          <w:numId w:val="2"/>
+        </w:numPr>
+        <w:rPr>
+          <w:rFonts w:ascii="Arial" w:hAnsi="Arial" w:cs="Arial"/>
+          <w:sz w:val="24"/>
+          <w:szCs w:val="24"/>
+          <w:lang w:val="en-US"/>
+        </w:rPr>
+      </w:pPr>
+      <w:r>
+        <w:rPr>
+          <w:rFonts w:ascii="Arial" w:hAnsi="Arial" w:cs="Arial"/>
+          <w:sz w:val="24"/>
+          <w:szCs w:val="24"/>
+          <w:lang w:val="en-US"/>
+        </w:rPr>
+        <w:t>Armor pieces</w:t>
       </w:r>
     </w:p>
     <w:p>
@@ -4421,22 +4430,18 @@
     </w:p>
     <w:p>
       <w:pPr>
-        <w:rPr>
-          <w:rFonts w:ascii="Arial" w:hAnsi="Arial" w:cs="Arial"/>
-          <w:sz w:val="24"/>
-          <w:szCs w:val="24"/>
-          <w:lang w:val="en-US"/>
-        </w:rPr>
-      </w:pPr>
-      <w:r>
-        <w:rPr>
-          <w:rFonts w:ascii="Arial" w:hAnsi="Arial" w:cs="Arial"/>
-          <w:sz w:val="24"/>
-          <w:szCs w:val="24"/>
-          <w:lang w:val="en-US"/>
-        </w:rPr>
-        <w:t>-</w:t>
-      </w:r>
+        <w:pStyle w:val="Lijstalinea"/>
+        <w:numPr>
+          <w:ilvl w:val="0"/>
+          <w:numId w:val="2"/>
+        </w:numPr>
+        <w:rPr>
+          <w:rFonts w:ascii="Arial" w:hAnsi="Arial" w:cs="Arial"/>
+          <w:sz w:val="24"/>
+          <w:szCs w:val="24"/>
+          <w:lang w:val="en-US"/>
+        </w:rPr>
+      </w:pPr>
       <w:r>
         <w:rPr>
           <w:rFonts w:ascii="Arial" w:hAnsi="Arial" w:cs="Arial"/>
@@ -4464,7 +4469,17 @@
           <w:szCs w:val="24"/>
           <w:lang w:val="en-US"/>
         </w:rPr>
-        <w:t>A concept of how we want the interface. In the top we have an experience bar. On the right you can see the quests so you can always see what you need to do next. In the bottom left you can see your own health bar. In the bottom you can also see your abilities and such as health regeneration ability.</w:t>
+        <w:t xml:space="preserve">A concept of how we want the interface. In the top we have an experience bar. On the right you can see the quests so you can always see what you need to </w:t>
+      </w:r>
+      <w:r>
+        <w:rPr>
+          <w:rFonts w:ascii="Arial" w:hAnsi="Arial" w:cs="Arial"/>
+          <w:sz w:val="24"/>
+          <w:szCs w:val="24"/>
+          <w:lang w:val="en-US"/>
+        </w:rPr>
+        <w:lastRenderedPageBreak/>
+        <w:t>do next. In the bottom left you can see your own health bar. In the bottom you can also see your abilities and such as health regeneration ability.</w:t>
       </w:r>
     </w:p>
     <w:p>
@@ -4625,21 +4640,26 @@
     </w:p>
     <w:p>
       <w:pPr>
-        <w:rPr>
-          <w:rFonts w:ascii="Arial" w:hAnsi="Arial" w:cs="Arial"/>
-          <w:sz w:val="24"/>
-          <w:szCs w:val="24"/>
-          <w:lang w:val="en-US"/>
-        </w:rPr>
-      </w:pPr>
-      <w:r>
-        <w:rPr>
-          <w:rFonts w:ascii="Arial" w:hAnsi="Arial" w:cs="Arial"/>
-          <w:sz w:val="24"/>
-          <w:szCs w:val="24"/>
-          <w:lang w:val="en-US"/>
-        </w:rPr>
-        <w:t>-Enemy health</w:t>
+        <w:pStyle w:val="Lijstalinea"/>
+        <w:numPr>
+          <w:ilvl w:val="0"/>
+          <w:numId w:val="2"/>
+        </w:numPr>
+        <w:rPr>
+          <w:rFonts w:ascii="Arial" w:hAnsi="Arial" w:cs="Arial"/>
+          <w:sz w:val="24"/>
+          <w:szCs w:val="24"/>
+          <w:lang w:val="en-US"/>
+        </w:rPr>
+      </w:pPr>
+      <w:r>
+        <w:rPr>
+          <w:rFonts w:ascii="Arial" w:hAnsi="Arial" w:cs="Arial"/>
+          <w:sz w:val="24"/>
+          <w:szCs w:val="24"/>
+          <w:lang w:val="en-US"/>
+        </w:rPr>
+        <w:t>Enemy health</w:t>
       </w:r>
     </w:p>
     <w:p>
@@ -4684,22 +4704,25 @@
     </w:p>
     <w:p>
       <w:pPr>
-        <w:rPr>
-          <w:rFonts w:ascii="Arial" w:hAnsi="Arial" w:cs="Arial"/>
-          <w:sz w:val="24"/>
-          <w:szCs w:val="24"/>
-          <w:lang w:val="en-US"/>
-        </w:rPr>
-      </w:pPr>
-      <w:r>
-        <w:rPr>
-          <w:rFonts w:ascii="Arial" w:hAnsi="Arial" w:cs="Arial"/>
-          <w:sz w:val="24"/>
-          <w:szCs w:val="24"/>
-          <w:lang w:val="en-US"/>
-        </w:rPr>
-        <w:lastRenderedPageBreak/>
-        <w:tab/>
+        <w:pStyle w:val="Lijstalinea"/>
+        <w:numPr>
+          <w:ilvl w:val="0"/>
+          <w:numId w:val="2"/>
+        </w:numPr>
+        <w:rPr>
+          <w:rFonts w:ascii="Arial" w:hAnsi="Arial" w:cs="Arial"/>
+          <w:sz w:val="24"/>
+          <w:szCs w:val="24"/>
+          <w:lang w:val="en-US"/>
+        </w:rPr>
+      </w:pPr>
+      <w:r>
+        <w:rPr>
+          <w:rFonts w:ascii="Arial" w:hAnsi="Arial" w:cs="Arial"/>
+          <w:sz w:val="24"/>
+          <w:szCs w:val="24"/>
+          <w:lang w:val="en-US"/>
+        </w:rPr>
         <w:t>Minotaur</w:t>
       </w:r>
     </w:p>
@@ -5652,7 +5675,6 @@
           <w:szCs w:val="40"/>
           <w:u w:val="single"/>
         </w:rPr>
-        <w:lastRenderedPageBreak/>
         <w:t>Technical concept</w:t>
       </w:r>
     </w:p>
@@ -5672,403 +5694,216 @@
           <w:u w:val="single"/>
           <w:lang w:val="en-US"/>
         </w:rPr>
-        <w:t>Controls</w:t>
-      </w:r>
-    </w:p>
-    <w:p>
-      <w:pPr>
-        <w:rPr>
-          <w:rFonts w:ascii="Arial" w:hAnsi="Arial" w:cs="Arial"/>
-          <w:szCs w:val="28"/>
-          <w:u w:val="single"/>
-          <w:lang w:val="en-US"/>
-        </w:rPr>
-      </w:pPr>
-    </w:p>
-    <w:p>
-      <w:pPr>
-        <w:rPr>
-          <w:rFonts w:ascii="Arial" w:hAnsi="Arial" w:cs="Arial"/>
-          <w:szCs w:val="28"/>
-          <w:u w:val="single"/>
-          <w:lang w:val="en-US"/>
-        </w:rPr>
-      </w:pPr>
-      <w:r>
-        <w:rPr>
-          <w:rFonts w:ascii="Arial" w:hAnsi="Arial" w:cs="Arial"/>
-          <w:szCs w:val="28"/>
-          <w:u w:val="single"/>
-          <w:lang w:val="en-US"/>
-        </w:rPr>
-        <w:t>Camera</w:t>
-      </w:r>
-    </w:p>
-    <w:p>
-      <w:pPr>
-        <w:rPr>
-          <w:rFonts w:ascii="Arial" w:hAnsi="Arial" w:cs="Arial"/>
-          <w:sz w:val="24"/>
-          <w:szCs w:val="24"/>
-          <w:lang w:val="en-US"/>
-        </w:rPr>
-      </w:pPr>
-      <w:r>
-        <w:rPr>
-          <w:rFonts w:ascii="Arial" w:hAnsi="Arial" w:cs="Arial"/>
-          <w:sz w:val="24"/>
-          <w:szCs w:val="24"/>
-          <w:lang w:val="en-US"/>
-        </w:rPr>
-        <w:t>The camera will be a child object of the player model. The camera will be moved according to the position of the mouse. When the mouse is moved up and down the camera will be rotated up and down. When the mouse is moved left and right the player model will be rotated on the y axis.</w:t>
-      </w:r>
-    </w:p>
-    <w:p>
-      <w:pPr>
-        <w:rPr>
-          <w:rFonts w:ascii="Arial" w:hAnsi="Arial" w:cs="Arial"/>
-          <w:sz w:val="24"/>
-          <w:szCs w:val="24"/>
-          <w:lang w:val="en-US"/>
-        </w:rPr>
-      </w:pPr>
-    </w:p>
-    <w:p>
-      <w:pPr>
-        <w:rPr>
-          <w:rFonts w:ascii="Arial" w:hAnsi="Arial" w:cs="Arial"/>
-          <w:szCs w:val="28"/>
-          <w:u w:val="single"/>
-          <w:lang w:val="en-US"/>
-        </w:rPr>
-      </w:pPr>
-      <w:r>
-        <w:rPr>
-          <w:rFonts w:ascii="Arial" w:hAnsi="Arial" w:cs="Arial"/>
-          <w:szCs w:val="28"/>
-          <w:u w:val="single"/>
-          <w:lang w:val="en-US"/>
-        </w:rPr>
-        <w:t>Enemies</w:t>
-      </w:r>
-    </w:p>
-    <w:p>
-      <w:pPr>
-        <w:rPr>
-          <w:rFonts w:ascii="Arial" w:hAnsi="Arial" w:cs="Arial"/>
-          <w:sz w:val="24"/>
-          <w:szCs w:val="24"/>
-          <w:lang w:val="en-US"/>
-        </w:rPr>
-      </w:pPr>
-      <w:r>
-        <w:rPr>
-          <w:rFonts w:ascii="Arial" w:hAnsi="Arial" w:cs="Arial"/>
-          <w:sz w:val="24"/>
-          <w:szCs w:val="24"/>
-          <w:lang w:val="en-US"/>
-        </w:rPr>
-        <w:t>-Satyr</w:t>
-      </w:r>
-    </w:p>
-    <w:p>
-      <w:pPr>
-        <w:rPr>
-          <w:rFonts w:ascii="Arial" w:hAnsi="Arial" w:cs="Arial"/>
-          <w:sz w:val="24"/>
-          <w:szCs w:val="24"/>
-          <w:lang w:val="en-US"/>
-        </w:rPr>
-      </w:pPr>
-      <w:r>
-        <w:rPr>
-          <w:rFonts w:ascii="Arial" w:hAnsi="Arial" w:cs="Arial"/>
-          <w:sz w:val="24"/>
-          <w:szCs w:val="24"/>
-          <w:lang w:val="en-US"/>
-        </w:rPr>
-        <w:t>A sphere collider will check if the player is nearby a Satyr. When the player is inside the sphere collider the Satyr will start chasing the player. When the player is outside of the max range the satyr may walk, the satyr will go back to his patrolling state.</w:t>
-      </w:r>
-      <w:r>
-        <w:rPr>
-          <w:rFonts w:ascii="Arial" w:hAnsi="Arial" w:cs="Arial"/>
-          <w:sz w:val="24"/>
-          <w:szCs w:val="24"/>
-          <w:lang w:val="en-US"/>
-        </w:rPr>
-        <w:t xml:space="preserve"> </w:t>
-      </w:r>
-    </w:p>
-    <w:p>
-      <w:pPr>
-        <w:rPr>
-          <w:rFonts w:ascii="Arial" w:hAnsi="Arial" w:cs="Arial"/>
-          <w:sz w:val="24"/>
-          <w:szCs w:val="24"/>
-          <w:lang w:val="en-US"/>
-        </w:rPr>
-      </w:pPr>
-      <w:r>
-        <w:rPr>
-          <w:rFonts w:ascii="Arial" w:hAnsi="Arial" w:cs="Arial"/>
-          <w:sz w:val="24"/>
-          <w:szCs w:val="24"/>
-          <w:lang w:val="en-US"/>
-        </w:rPr>
-        <w:t>A Satyr can have two different kind of patrolling behavior. The first one if walking around between waypoints. The second one is standing still and looking around.</w:t>
-      </w:r>
-    </w:p>
-    <w:p>
-      <w:pPr>
-        <w:rPr>
-          <w:rFonts w:ascii="Arial" w:hAnsi="Arial" w:cs="Arial"/>
-          <w:sz w:val="24"/>
-          <w:szCs w:val="24"/>
-          <w:lang w:val="en-US"/>
-        </w:rPr>
-      </w:pPr>
-      <w:r>
-        <w:rPr>
-          <w:rFonts w:ascii="Arial" w:hAnsi="Arial" w:cs="Arial"/>
-          <w:sz w:val="24"/>
-          <w:szCs w:val="24"/>
-          <w:lang w:val="en-US"/>
-        </w:rPr>
-        <w:t>[attacking and animations]</w:t>
-      </w:r>
-    </w:p>
-    <w:p>
-      <w:pPr>
-        <w:rPr>
-          <w:rFonts w:ascii="Arial" w:hAnsi="Arial" w:cs="Arial"/>
-          <w:sz w:val="24"/>
-          <w:szCs w:val="24"/>
-          <w:lang w:val="en-US"/>
-        </w:rPr>
-      </w:pPr>
-      <w:r>
-        <w:rPr>
-          <w:rFonts w:ascii="Arial" w:hAnsi="Arial" w:cs="Arial"/>
-          <w:sz w:val="24"/>
-          <w:szCs w:val="24"/>
-          <w:lang w:val="en-US"/>
-        </w:rPr>
-        <w:t xml:space="preserve"> </w:t>
-      </w:r>
-    </w:p>
-    <w:p>
-      <w:pPr>
-        <w:rPr>
-          <w:rFonts w:ascii="Arial" w:hAnsi="Arial" w:cs="Arial"/>
-          <w:sz w:val="24"/>
-          <w:szCs w:val="24"/>
-          <w:lang w:val="en-US"/>
-        </w:rPr>
-      </w:pPr>
-      <w:r>
-        <w:rPr>
-          <w:rFonts w:ascii="Arial" w:hAnsi="Arial" w:cs="Arial"/>
-          <w:sz w:val="24"/>
-          <w:szCs w:val="24"/>
-          <w:lang w:val="en-US"/>
-        </w:rPr>
-        <w:t>-Minotaur</w:t>
-      </w:r>
-    </w:p>
-    <w:p>
-      <w:pPr>
-        <w:rPr>
-          <w:rFonts w:ascii="Arial" w:hAnsi="Arial" w:cs="Arial"/>
-          <w:sz w:val="24"/>
-          <w:szCs w:val="24"/>
-          <w:lang w:val="en-US"/>
-        </w:rPr>
-      </w:pPr>
-      <w:r>
-        <w:rPr>
-          <w:rFonts w:ascii="Arial" w:hAnsi="Arial" w:cs="Arial"/>
-          <w:sz w:val="24"/>
-          <w:szCs w:val="24"/>
-          <w:lang w:val="en-US"/>
-        </w:rPr>
-        <w:t xml:space="preserve">When the player walks into the boss room the minotaur will </w:t>
-      </w:r>
-    </w:p>
-    <w:p>
-      <w:pPr>
-        <w:rPr>
-          <w:rFonts w:ascii="Arial" w:hAnsi="Arial" w:cs="Arial"/>
-          <w:sz w:val="24"/>
-          <w:szCs w:val="24"/>
-          <w:lang w:val="en-US"/>
-        </w:rPr>
-      </w:pPr>
-    </w:p>
-    <w:p>
-      <w:pPr>
-        <w:rPr>
-          <w:rFonts w:ascii="Arial" w:hAnsi="Arial" w:cs="Arial"/>
-          <w:szCs w:val="28"/>
-          <w:u w:val="single"/>
-          <w:lang w:val="en-US"/>
-        </w:rPr>
-      </w:pPr>
-      <w:r>
-        <w:rPr>
-          <w:rFonts w:ascii="Arial" w:hAnsi="Arial" w:cs="Arial"/>
-          <w:szCs w:val="28"/>
-          <w:u w:val="single"/>
-          <w:lang w:val="en-US"/>
-        </w:rPr>
-        <w:t>Abilities</w:t>
-      </w:r>
-    </w:p>
-    <w:p>
-      <w:pPr>
-        <w:rPr>
-          <w:rFonts w:ascii="Arial" w:hAnsi="Arial" w:cs="Arial"/>
-          <w:sz w:val="24"/>
-          <w:szCs w:val="24"/>
-          <w:lang w:val="en-US"/>
-        </w:rPr>
-      </w:pPr>
-      <w:r>
-        <w:rPr>
-          <w:rFonts w:ascii="Arial" w:hAnsi="Arial" w:cs="Arial"/>
-          <w:sz w:val="24"/>
-          <w:szCs w:val="24"/>
-          <w:lang w:val="en-US"/>
-        </w:rPr>
-        <w:t>-Experience</w:t>
-      </w:r>
-    </w:p>
-    <w:p>
-      <w:pPr>
-        <w:rPr>
-          <w:rFonts w:ascii="Arial" w:hAnsi="Arial" w:cs="Arial"/>
-          <w:sz w:val="24"/>
-          <w:szCs w:val="24"/>
-          <w:lang w:val="en-US"/>
-        </w:rPr>
-      </w:pPr>
-      <w:r>
-        <w:rPr>
-          <w:rFonts w:ascii="Arial" w:hAnsi="Arial" w:cs="Arial"/>
-          <w:sz w:val="24"/>
-          <w:szCs w:val="24"/>
-          <w:lang w:val="en-US"/>
-        </w:rPr>
-        <w:t xml:space="preserve">The player will have to gain a set amount of experience each level and the higher level the player gets the more experience he/she will need for the next level up. </w:t>
-      </w:r>
-      <w:r>
-        <w:rPr>
-          <w:rFonts w:ascii="Arial" w:hAnsi="Arial" w:cs="Arial"/>
-          <w:sz w:val="24"/>
-          <w:szCs w:val="24"/>
-          <w:lang w:val="en-US"/>
-        </w:rPr>
-        <w:t xml:space="preserve">When the player levels up he/she will be able to open a panel in which he/she can add a point to one of their statistics. </w:t>
-      </w:r>
-    </w:p>
-    <w:p>
-      <w:pPr>
-        <w:rPr>
-          <w:rFonts w:ascii="Arial" w:hAnsi="Arial" w:cs="Arial"/>
-          <w:sz w:val="24"/>
-          <w:szCs w:val="24"/>
-          <w:lang w:val="en-US"/>
-        </w:rPr>
-      </w:pPr>
-      <w:r>
-        <w:rPr>
-          <w:rFonts w:ascii="Arial" w:hAnsi="Arial" w:cs="Arial"/>
-          <w:sz w:val="24"/>
-          <w:szCs w:val="24"/>
-          <w:lang w:val="en-US"/>
-        </w:rPr>
-        <w:t>-Crafting</w:t>
-      </w:r>
-    </w:p>
-    <w:p>
-      <w:pPr>
-        <w:rPr>
-          <w:rFonts w:ascii="Arial" w:hAnsi="Arial" w:cs="Arial"/>
-          <w:sz w:val="24"/>
-          <w:szCs w:val="24"/>
-          <w:lang w:val="en-US"/>
-        </w:rPr>
-      </w:pPr>
-      <w:r>
-        <w:rPr>
-          <w:rFonts w:ascii="Arial" w:hAnsi="Arial" w:cs="Arial"/>
-          <w:sz w:val="24"/>
-          <w:szCs w:val="24"/>
-          <w:lang w:val="en-US"/>
-        </w:rPr>
-        <w:t>The player will be able to open a panel in which he/she can see how much of each plant they have and to click a button with which they can get a crafted item. When they craft something the amount of with which they craft it will go down and the crafted item amount will go up.</w:t>
-      </w:r>
-    </w:p>
-    <w:p>
-      <w:pPr>
-        <w:rPr>
-          <w:rFonts w:ascii="Arial" w:hAnsi="Arial" w:cs="Arial"/>
-          <w:sz w:val="24"/>
-          <w:szCs w:val="24"/>
-          <w:lang w:val="en-US"/>
-        </w:rPr>
-      </w:pPr>
-    </w:p>
-    <w:p>
-      <w:pPr>
-        <w:rPr>
-          <w:rFonts w:ascii="Arial" w:hAnsi="Arial" w:cs="Arial"/>
-          <w:sz w:val="24"/>
-          <w:szCs w:val="24"/>
-          <w:lang w:val="en-US"/>
-        </w:rPr>
-      </w:pPr>
-    </w:p>
-    <w:p>
-      <w:pPr>
-        <w:rPr>
-          <w:rFonts w:ascii="Arial" w:hAnsi="Arial" w:cs="Arial"/>
-          <w:szCs w:val="28"/>
-          <w:u w:val="single"/>
-          <w:lang w:val="en-US"/>
-        </w:rPr>
-      </w:pPr>
-      <w:r>
-        <w:rPr>
-          <w:rFonts w:ascii="Arial" w:hAnsi="Arial" w:cs="Arial"/>
-          <w:szCs w:val="28"/>
-          <w:u w:val="single"/>
-          <w:lang w:val="en-US"/>
-        </w:rPr>
-        <w:lastRenderedPageBreak/>
-        <w:t>Pick ups</w:t>
-      </w:r>
-    </w:p>
-    <w:p>
-      <w:pPr>
-        <w:rPr>
-          <w:rFonts w:ascii="Arial" w:hAnsi="Arial" w:cs="Arial"/>
-          <w:sz w:val="24"/>
-          <w:szCs w:val="24"/>
-          <w:lang w:val="en-US"/>
-        </w:rPr>
-      </w:pPr>
-      <w:r>
-        <w:rPr>
-          <w:rFonts w:ascii="Arial" w:hAnsi="Arial" w:cs="Arial"/>
-          <w:sz w:val="24"/>
-          <w:szCs w:val="24"/>
-          <w:lang w:val="en-US"/>
-        </w:rPr>
-        <w:t>-Craftables</w:t>
-      </w:r>
-    </w:p>
-    <w:p>
-      <w:pPr>
+        <w:t>System</w:t>
+      </w:r>
+    </w:p>
+    <w:p>
+      <w:pPr>
+        <w:pStyle w:val="Lijstalinea"/>
+        <w:numPr>
+          <w:ilvl w:val="0"/>
+          <w:numId w:val="2"/>
+        </w:numPr>
+        <w:rPr>
+          <w:rFonts w:ascii="Arial" w:hAnsi="Arial" w:cs="Arial"/>
+          <w:sz w:val="24"/>
+          <w:szCs w:val="24"/>
+          <w:lang w:val="en-US"/>
+        </w:rPr>
+      </w:pPr>
+      <w:r>
+        <w:rPr>
+          <w:rFonts w:ascii="Arial" w:hAnsi="Arial" w:cs="Arial"/>
+          <w:sz w:val="24"/>
+          <w:szCs w:val="24"/>
+          <w:lang w:val="en-US"/>
+        </w:rPr>
+        <w:t>Game manager</w:t>
+      </w:r>
+    </w:p>
+    <w:p>
+      <w:pPr>
+        <w:ind w:firstLine="708"/>
+        <w:rPr>
+          <w:rFonts w:ascii="Arial" w:hAnsi="Arial" w:cs="Arial"/>
+          <w:sz w:val="24"/>
+          <w:szCs w:val="24"/>
+          <w:lang w:val="en-US"/>
+        </w:rPr>
+      </w:pPr>
+      <w:r>
+        <w:rPr>
+          <w:rFonts w:ascii="Arial" w:hAnsi="Arial" w:cs="Arial"/>
+          <w:sz w:val="24"/>
+          <w:szCs w:val="24"/>
+          <w:lang w:val="en-US"/>
+        </w:rPr>
+        <w:t>Will have a D</w:t>
+      </w:r>
+      <w:r>
+        <w:rPr>
+          <w:rFonts w:ascii="Arial" w:hAnsi="Arial" w:cs="Arial"/>
+          <w:sz w:val="24"/>
+          <w:szCs w:val="24"/>
+          <w:lang w:val="en-US"/>
+        </w:rPr>
+        <w:t>ontDestroyOnLoad. Will contain all the statistics.</w:t>
+      </w:r>
+    </w:p>
+    <w:p>
+      <w:pPr>
+        <w:rPr>
+          <w:rFonts w:ascii="Arial" w:hAnsi="Arial" w:cs="Arial"/>
+          <w:sz w:val="24"/>
+          <w:szCs w:val="24"/>
+          <w:lang w:val="en-US"/>
+        </w:rPr>
+      </w:pPr>
+    </w:p>
+    <w:p>
+      <w:pPr>
+        <w:pStyle w:val="Lijstalinea"/>
+        <w:numPr>
+          <w:ilvl w:val="0"/>
+          <w:numId w:val="2"/>
+        </w:numPr>
+        <w:rPr>
+          <w:rFonts w:ascii="Arial" w:hAnsi="Arial" w:cs="Arial"/>
+          <w:sz w:val="24"/>
+          <w:szCs w:val="24"/>
+          <w:lang w:val="en-US"/>
+        </w:rPr>
+      </w:pPr>
+      <w:r>
+        <w:rPr>
+          <w:rFonts w:ascii="Arial" w:hAnsi="Arial" w:cs="Arial"/>
+          <w:sz w:val="24"/>
+          <w:szCs w:val="24"/>
+          <w:lang w:val="en-US"/>
+        </w:rPr>
+        <w:t>Quests</w:t>
+      </w:r>
+      <w:r>
+        <w:rPr>
+          <w:rFonts w:ascii="Arial" w:hAnsi="Arial" w:cs="Arial"/>
+          <w:sz w:val="24"/>
+          <w:szCs w:val="24"/>
+          <w:lang w:val="en-US"/>
+        </w:rPr>
+        <w:t xml:space="preserve"> manager</w:t>
+      </w:r>
+    </w:p>
+    <w:p>
+      <w:pPr>
+        <w:ind w:left="708"/>
+        <w:rPr>
+          <w:rFonts w:ascii="Arial" w:hAnsi="Arial" w:cs="Arial"/>
+          <w:sz w:val="24"/>
+          <w:szCs w:val="24"/>
+          <w:lang w:val="en-US"/>
+        </w:rPr>
+      </w:pPr>
+      <w:r>
+        <w:rPr>
+          <w:rFonts w:ascii="Arial" w:hAnsi="Arial" w:cs="Arial"/>
+          <w:sz w:val="24"/>
+          <w:szCs w:val="24"/>
+          <w:lang w:val="en-US"/>
+        </w:rPr>
+        <w:t>This script will contain an enum which contains the different quests states. When the player completes a quest the state of the enum will go to the next one.</w:t>
+      </w:r>
+    </w:p>
+    <w:p>
+      <w:pPr>
+        <w:rPr>
+          <w:rFonts w:ascii="Arial" w:hAnsi="Arial" w:cs="Arial"/>
+          <w:sz w:val="24"/>
+          <w:szCs w:val="24"/>
+          <w:lang w:val="en-US"/>
+        </w:rPr>
+      </w:pPr>
+    </w:p>
+    <w:p>
+      <w:pPr>
+        <w:pStyle w:val="Lijstalinea"/>
+        <w:numPr>
+          <w:ilvl w:val="0"/>
+          <w:numId w:val="2"/>
+        </w:numPr>
+        <w:rPr>
+          <w:rFonts w:ascii="Arial" w:hAnsi="Arial" w:cs="Arial"/>
+          <w:sz w:val="24"/>
+          <w:szCs w:val="24"/>
+          <w:lang w:val="en-US"/>
+        </w:rPr>
+      </w:pPr>
+      <w:r>
+        <w:rPr>
+          <w:rFonts w:ascii="Arial" w:hAnsi="Arial" w:cs="Arial"/>
+          <w:sz w:val="24"/>
+          <w:szCs w:val="24"/>
+          <w:lang w:val="en-US"/>
+        </w:rPr>
+        <w:t>Pause manager</w:t>
+      </w:r>
+    </w:p>
+    <w:p>
+      <w:pPr>
+        <w:ind w:left="708"/>
+        <w:rPr>
+          <w:rFonts w:ascii="Arial" w:hAnsi="Arial" w:cs="Arial"/>
+          <w:sz w:val="24"/>
+          <w:szCs w:val="24"/>
+          <w:lang w:val="en-US"/>
+        </w:rPr>
+      </w:pPr>
+      <w:r>
+        <w:rPr>
+          <w:rFonts w:ascii="Arial" w:hAnsi="Arial" w:cs="Arial"/>
+          <w:sz w:val="24"/>
+          <w:szCs w:val="24"/>
+          <w:lang w:val="en-US"/>
+        </w:rPr>
+        <w:t>Will set the timescale to zero and give a menu where you can continue the game, quit the game or go to options menu.</w:t>
+      </w:r>
+    </w:p>
+    <w:p>
+      <w:pPr>
+        <w:rPr>
+          <w:rFonts w:ascii="Arial" w:hAnsi="Arial" w:cs="Arial"/>
+          <w:sz w:val="24"/>
+          <w:szCs w:val="24"/>
+          <w:lang w:val="en-US"/>
+        </w:rPr>
+      </w:pPr>
+    </w:p>
+    <w:p>
+      <w:pPr>
+        <w:pStyle w:val="Lijstalinea"/>
+        <w:numPr>
+          <w:ilvl w:val="0"/>
+          <w:numId w:val="2"/>
+        </w:numPr>
+        <w:rPr>
+          <w:rFonts w:ascii="Arial" w:hAnsi="Arial" w:cs="Arial"/>
+          <w:sz w:val="24"/>
+          <w:szCs w:val="24"/>
+          <w:lang w:val="en-US"/>
+        </w:rPr>
+      </w:pPr>
+      <w:r>
+        <w:rPr>
+          <w:rFonts w:ascii="Arial" w:hAnsi="Arial" w:cs="Arial"/>
+          <w:sz w:val="24"/>
+          <w:szCs w:val="24"/>
+          <w:lang w:val="en-US"/>
+        </w:rPr>
+        <w:t>Main menu manager</w:t>
+      </w:r>
+    </w:p>
+    <w:p>
+      <w:pPr>
+        <w:ind w:left="708"/>
         <w:rPr>
           <w:rFonts w:ascii="Arial" w:hAnsi="Arial" w:cs="Arial"/>
           <w:sz w:val="24"/>
@@ -6078,45 +5913,862 @@
       </w:pPr>
       <w:bookmarkStart w:id="0" w:name="_GoBack"/>
       <w:bookmarkEnd w:id="0"/>
-    </w:p>
-    <w:p>
-      <w:pPr>
-        <w:rPr>
-          <w:rFonts w:ascii="Arial" w:hAnsi="Arial" w:cs="Arial"/>
-          <w:sz w:val="24"/>
-          <w:szCs w:val="24"/>
-          <w:lang w:val="en-US"/>
-        </w:rPr>
-      </w:pPr>
-      <w:r>
-        <w:rPr>
-          <w:rFonts w:ascii="Arial" w:hAnsi="Arial" w:cs="Arial"/>
-          <w:sz w:val="24"/>
-          <w:szCs w:val="24"/>
-          <w:lang w:val="en-US"/>
-        </w:rPr>
-        <w:t>-Armor pieces</w:t>
-      </w:r>
-    </w:p>
-    <w:p>
-      <w:pPr>
-        <w:rPr>
-          <w:rFonts w:ascii="Arial" w:hAnsi="Arial" w:cs="Arial"/>
-          <w:sz w:val="24"/>
-          <w:szCs w:val="24"/>
-          <w:lang w:val="en-US"/>
-        </w:rPr>
-      </w:pPr>
-    </w:p>
-    <w:p>
-      <w:pPr>
-        <w:rPr>
-          <w:rFonts w:ascii="Arial" w:hAnsi="Arial" w:cs="Arial"/>
-          <w:sz w:val="24"/>
-          <w:szCs w:val="24"/>
-          <w:lang w:val="en-US"/>
-        </w:rPr>
-      </w:pPr>
+      <w:r>
+        <w:rPr>
+          <w:rFonts w:ascii="Arial" w:hAnsi="Arial" w:cs="Arial"/>
+          <w:sz w:val="24"/>
+          <w:szCs w:val="24"/>
+          <w:lang w:val="en-US"/>
+        </w:rPr>
+        <w:lastRenderedPageBreak/>
+        <w:t>Will handle all the buttons in the main menu such as: Start game, Options and Quit.</w:t>
+      </w:r>
+    </w:p>
+    <w:p>
+      <w:pPr>
+        <w:rPr>
+          <w:rFonts w:ascii="Arial" w:hAnsi="Arial" w:cs="Arial"/>
+          <w:sz w:val="24"/>
+          <w:szCs w:val="24"/>
+          <w:lang w:val="en-US"/>
+        </w:rPr>
+      </w:pPr>
+    </w:p>
+    <w:p>
+      <w:pPr>
+        <w:pStyle w:val="Lijstalinea"/>
+        <w:numPr>
+          <w:ilvl w:val="0"/>
+          <w:numId w:val="2"/>
+        </w:numPr>
+        <w:rPr>
+          <w:rFonts w:ascii="Arial" w:hAnsi="Arial" w:cs="Arial"/>
+          <w:sz w:val="24"/>
+          <w:szCs w:val="24"/>
+          <w:lang w:val="en-US"/>
+        </w:rPr>
+      </w:pPr>
+      <w:r>
+        <w:rPr>
+          <w:rFonts w:ascii="Arial" w:hAnsi="Arial" w:cs="Arial"/>
+          <w:sz w:val="24"/>
+          <w:szCs w:val="24"/>
+          <w:lang w:val="en-US"/>
+        </w:rPr>
+        <w:t>Load manager</w:t>
+      </w:r>
+    </w:p>
+    <w:p>
+      <w:pPr>
+        <w:ind w:firstLine="708"/>
+        <w:rPr>
+          <w:rFonts w:ascii="Arial" w:hAnsi="Arial" w:cs="Arial"/>
+          <w:sz w:val="24"/>
+          <w:szCs w:val="24"/>
+          <w:lang w:val="en-US"/>
+        </w:rPr>
+      </w:pPr>
+      <w:r>
+        <w:rPr>
+          <w:rFonts w:ascii="Arial" w:hAnsi="Arial" w:cs="Arial"/>
+          <w:sz w:val="24"/>
+          <w:szCs w:val="24"/>
+          <w:lang w:val="en-US"/>
+        </w:rPr>
+        <w:t>Shows the loading screen.</w:t>
+      </w:r>
+    </w:p>
+    <w:p>
+      <w:pPr>
+        <w:rPr>
+          <w:rFonts w:ascii="Arial" w:hAnsi="Arial" w:cs="Arial"/>
+          <w:sz w:val="24"/>
+          <w:szCs w:val="24"/>
+          <w:lang w:val="en-US"/>
+        </w:rPr>
+      </w:pPr>
+    </w:p>
+    <w:p>
+      <w:pPr>
+        <w:pStyle w:val="Lijstalinea"/>
+        <w:numPr>
+          <w:ilvl w:val="0"/>
+          <w:numId w:val="2"/>
+        </w:numPr>
+        <w:rPr>
+          <w:rFonts w:ascii="Arial" w:hAnsi="Arial" w:cs="Arial"/>
+          <w:sz w:val="24"/>
+          <w:szCs w:val="24"/>
+          <w:lang w:val="en-US"/>
+        </w:rPr>
+      </w:pPr>
+      <w:r>
+        <w:rPr>
+          <w:rFonts w:ascii="Arial" w:hAnsi="Arial" w:cs="Arial"/>
+          <w:sz w:val="24"/>
+          <w:szCs w:val="24"/>
+          <w:lang w:val="en-US"/>
+        </w:rPr>
+        <w:t>Options manager</w:t>
+      </w:r>
+    </w:p>
+    <w:p>
+      <w:pPr>
+        <w:ind w:firstLine="708"/>
+        <w:rPr>
+          <w:rFonts w:ascii="Arial" w:hAnsi="Arial" w:cs="Arial"/>
+          <w:sz w:val="24"/>
+          <w:szCs w:val="24"/>
+          <w:lang w:val="en-US"/>
+        </w:rPr>
+      </w:pPr>
+      <w:r>
+        <w:rPr>
+          <w:rFonts w:ascii="Arial" w:hAnsi="Arial" w:cs="Arial"/>
+          <w:sz w:val="24"/>
+          <w:szCs w:val="24"/>
+          <w:lang w:val="en-US"/>
+        </w:rPr>
+        <w:t>Here the player will be able to change the options in the game.</w:t>
+      </w:r>
+    </w:p>
+    <w:p>
+      <w:pPr>
+        <w:rPr>
+          <w:rFonts w:ascii="Arial" w:hAnsi="Arial" w:cs="Arial"/>
+          <w:szCs w:val="28"/>
+          <w:u w:val="single"/>
+          <w:lang w:val="en-US"/>
+        </w:rPr>
+      </w:pPr>
+    </w:p>
+    <w:p>
+      <w:pPr>
+        <w:rPr>
+          <w:rFonts w:ascii="Arial" w:hAnsi="Arial" w:cs="Arial"/>
+          <w:szCs w:val="28"/>
+          <w:u w:val="single"/>
+          <w:lang w:val="en-US"/>
+        </w:rPr>
+      </w:pPr>
+      <w:r>
+        <w:rPr>
+          <w:rFonts w:ascii="Arial" w:hAnsi="Arial" w:cs="Arial"/>
+          <w:szCs w:val="28"/>
+          <w:u w:val="single"/>
+          <w:lang w:val="en-US"/>
+        </w:rPr>
+        <w:t>Controls</w:t>
+      </w:r>
+    </w:p>
+    <w:p>
+      <w:pPr>
+        <w:pStyle w:val="Lijstalinea"/>
+        <w:numPr>
+          <w:ilvl w:val="0"/>
+          <w:numId w:val="2"/>
+        </w:numPr>
+        <w:rPr>
+          <w:rFonts w:ascii="Arial" w:hAnsi="Arial" w:cs="Arial"/>
+          <w:sz w:val="24"/>
+          <w:szCs w:val="24"/>
+          <w:lang w:val="en-US"/>
+        </w:rPr>
+      </w:pPr>
+      <w:r>
+        <w:rPr>
+          <w:rFonts w:ascii="Arial" w:hAnsi="Arial" w:cs="Arial"/>
+          <w:sz w:val="24"/>
+          <w:szCs w:val="24"/>
+          <w:lang w:val="en-US"/>
+        </w:rPr>
+        <w:t>Moving</w:t>
+      </w:r>
+    </w:p>
+    <w:p>
+      <w:pPr>
+        <w:ind w:left="708"/>
+        <w:rPr>
+          <w:rFonts w:ascii="Arial" w:hAnsi="Arial" w:cs="Arial"/>
+          <w:sz w:val="24"/>
+          <w:szCs w:val="24"/>
+          <w:lang w:val="en-US"/>
+        </w:rPr>
+      </w:pPr>
+      <w:r>
+        <w:rPr>
+          <w:rFonts w:ascii="Arial" w:hAnsi="Arial" w:cs="Arial"/>
+          <w:sz w:val="24"/>
+          <w:szCs w:val="24"/>
+          <w:lang w:val="en-US"/>
+        </w:rPr>
+        <w:t>We move the player model around by moving the position of the rigidbody. The movement speed of the player will multiply by an acceleration speed when the shift button is pressed but is set to a maximum. The player models will shoot a raycast downwards and until the raycast is false the player model’s gravity will be off. When t</w:t>
+      </w:r>
+      <w:r>
+        <w:rPr>
+          <w:rFonts w:ascii="Arial" w:hAnsi="Arial" w:cs="Arial"/>
+          <w:sz w:val="24"/>
+          <w:szCs w:val="24"/>
+          <w:lang w:val="en-US"/>
+        </w:rPr>
+        <w:t>he player jumps there will be a</w:t>
+      </w:r>
+      <w:r>
+        <w:rPr>
+          <w:rFonts w:ascii="Arial" w:hAnsi="Arial" w:cs="Arial"/>
+          <w:sz w:val="24"/>
+          <w:szCs w:val="24"/>
+          <w:lang w:val="en-US"/>
+        </w:rPr>
+        <w:t xml:space="preserve"> </w:t>
+      </w:r>
+      <w:r>
+        <w:rPr>
+          <w:rFonts w:ascii="Arial" w:hAnsi="Arial" w:cs="Arial"/>
+          <w:sz w:val="24"/>
+          <w:szCs w:val="24"/>
+          <w:lang w:val="en-US"/>
+        </w:rPr>
+        <w:t>force added to the player</w:t>
+      </w:r>
+      <w:r>
+        <w:rPr>
+          <w:rFonts w:ascii="Arial" w:hAnsi="Arial" w:cs="Arial"/>
+          <w:sz w:val="24"/>
+          <w:szCs w:val="24"/>
+          <w:lang w:val="en-US"/>
+        </w:rPr>
+        <w:t>’</w:t>
+      </w:r>
+      <w:r>
+        <w:rPr>
+          <w:rFonts w:ascii="Arial" w:hAnsi="Arial" w:cs="Arial"/>
+          <w:sz w:val="24"/>
+          <w:szCs w:val="24"/>
+          <w:lang w:val="en-US"/>
+        </w:rPr>
+        <w:t>s y axis.</w:t>
+      </w:r>
+    </w:p>
+    <w:p>
+      <w:pPr>
+        <w:pStyle w:val="Lijstalinea"/>
+        <w:numPr>
+          <w:ilvl w:val="0"/>
+          <w:numId w:val="2"/>
+        </w:numPr>
+        <w:rPr>
+          <w:rFonts w:ascii="Arial" w:hAnsi="Arial" w:cs="Arial"/>
+          <w:sz w:val="24"/>
+          <w:szCs w:val="24"/>
+          <w:lang w:val="en-US"/>
+        </w:rPr>
+      </w:pPr>
+      <w:r>
+        <w:rPr>
+          <w:rFonts w:ascii="Arial" w:hAnsi="Arial" w:cs="Arial"/>
+          <w:sz w:val="24"/>
+          <w:szCs w:val="24"/>
+          <w:lang w:val="en-US"/>
+        </w:rPr>
+        <w:t>Attacking</w:t>
+      </w:r>
+    </w:p>
+    <w:p>
+      <w:pPr>
+        <w:ind w:left="708"/>
+        <w:rPr>
+          <w:rFonts w:ascii="Arial" w:hAnsi="Arial" w:cs="Arial"/>
+          <w:sz w:val="24"/>
+          <w:szCs w:val="24"/>
+          <w:lang w:val="en-US"/>
+        </w:rPr>
+      </w:pPr>
+      <w:r>
+        <w:rPr>
+          <w:rFonts w:ascii="Arial" w:hAnsi="Arial" w:cs="Arial"/>
+          <w:sz w:val="24"/>
+          <w:szCs w:val="24"/>
+          <w:lang w:val="en-US"/>
+        </w:rPr>
+        <w:t>When the player moves to the right the player will attack with the sling of his sword from left to right. When the player moves to his left he will sling his sword from right to left. When the player walks backward while clicking the attack button he will block for a brief second. When he walks forward he will do a normal attack.</w:t>
+      </w:r>
+    </w:p>
+    <w:p>
+      <w:pPr>
+        <w:rPr>
+          <w:rFonts w:ascii="Arial" w:hAnsi="Arial" w:cs="Arial"/>
+          <w:szCs w:val="28"/>
+          <w:u w:val="single"/>
+          <w:lang w:val="en-US"/>
+        </w:rPr>
+      </w:pPr>
+    </w:p>
+    <w:p>
+      <w:pPr>
+        <w:rPr>
+          <w:rFonts w:ascii="Arial" w:hAnsi="Arial" w:cs="Arial"/>
+          <w:szCs w:val="28"/>
+          <w:u w:val="single"/>
+          <w:lang w:val="en-US"/>
+        </w:rPr>
+      </w:pPr>
+      <w:r>
+        <w:rPr>
+          <w:rFonts w:ascii="Arial" w:hAnsi="Arial" w:cs="Arial"/>
+          <w:szCs w:val="28"/>
+          <w:u w:val="single"/>
+          <w:lang w:val="en-US"/>
+        </w:rPr>
+        <w:t>Player</w:t>
+      </w:r>
+    </w:p>
+    <w:p>
+      <w:pPr>
+        <w:pStyle w:val="Lijstalinea"/>
+        <w:numPr>
+          <w:ilvl w:val="0"/>
+          <w:numId w:val="2"/>
+        </w:numPr>
+        <w:rPr>
+          <w:rFonts w:ascii="Arial" w:hAnsi="Arial" w:cs="Arial"/>
+          <w:sz w:val="24"/>
+          <w:szCs w:val="24"/>
+          <w:lang w:val="en-US"/>
+        </w:rPr>
+      </w:pPr>
+      <w:r>
+        <w:rPr>
+          <w:rFonts w:ascii="Arial" w:hAnsi="Arial" w:cs="Arial"/>
+          <w:sz w:val="24"/>
+          <w:szCs w:val="24"/>
+          <w:lang w:val="en-US"/>
+        </w:rPr>
+        <w:t>Health</w:t>
+      </w:r>
+    </w:p>
+    <w:p>
+      <w:pPr>
+        <w:pStyle w:val="Lijstalinea"/>
+        <w:rPr>
+          <w:rFonts w:ascii="Arial" w:hAnsi="Arial" w:cs="Arial"/>
+          <w:sz w:val="24"/>
+          <w:szCs w:val="24"/>
+          <w:lang w:val="en-US"/>
+        </w:rPr>
+      </w:pPr>
+      <w:r>
+        <w:rPr>
+          <w:rFonts w:ascii="Arial" w:hAnsi="Arial" w:cs="Arial"/>
+          <w:sz w:val="24"/>
+          <w:szCs w:val="24"/>
+          <w:lang w:val="en-US"/>
+        </w:rPr>
+        <w:t>The player’s health will drop once they have been damaged by enemies or traps. When the player’s health drops below zero, he/she will be respawned at the starting point of the area they have died.</w:t>
+      </w:r>
+    </w:p>
+    <w:p>
+      <w:pPr>
+        <w:rPr>
+          <w:rFonts w:ascii="Arial" w:hAnsi="Arial" w:cs="Arial"/>
+          <w:szCs w:val="28"/>
+          <w:u w:val="single"/>
+          <w:lang w:val="en-US"/>
+        </w:rPr>
+      </w:pPr>
+    </w:p>
+    <w:p>
+      <w:pPr>
+        <w:rPr>
+          <w:rFonts w:ascii="Arial" w:hAnsi="Arial" w:cs="Arial"/>
+          <w:szCs w:val="28"/>
+          <w:u w:val="single"/>
+          <w:lang w:val="en-US"/>
+        </w:rPr>
+      </w:pPr>
+      <w:r>
+        <w:rPr>
+          <w:rFonts w:ascii="Arial" w:hAnsi="Arial" w:cs="Arial"/>
+          <w:szCs w:val="28"/>
+          <w:u w:val="single"/>
+          <w:lang w:val="en-US"/>
+        </w:rPr>
+        <w:t>Camera</w:t>
+      </w:r>
+    </w:p>
+    <w:p>
+      <w:pPr>
+        <w:rPr>
+          <w:rFonts w:ascii="Arial" w:hAnsi="Arial" w:cs="Arial"/>
+          <w:sz w:val="24"/>
+          <w:szCs w:val="24"/>
+          <w:lang w:val="en-US"/>
+        </w:rPr>
+      </w:pPr>
+      <w:r>
+        <w:rPr>
+          <w:rFonts w:ascii="Arial" w:hAnsi="Arial" w:cs="Arial"/>
+          <w:sz w:val="24"/>
+          <w:szCs w:val="24"/>
+          <w:lang w:val="en-US"/>
+        </w:rPr>
+        <w:t>The camera will be a child object of the player model. The camera will be moved according to the position of the mouse. When the mouse is moved up and down the camera will be rotated up and down. When the mouse is moved left and right the player model will be rotated on the y axis.</w:t>
+      </w:r>
+    </w:p>
+    <w:p>
+      <w:pPr>
+        <w:rPr>
+          <w:rFonts w:ascii="Arial" w:hAnsi="Arial" w:cs="Arial"/>
+          <w:sz w:val="24"/>
+          <w:szCs w:val="24"/>
+          <w:lang w:val="en-US"/>
+        </w:rPr>
+      </w:pPr>
+    </w:p>
+    <w:p>
+      <w:pPr>
+        <w:rPr>
+          <w:rFonts w:ascii="Arial" w:hAnsi="Arial" w:cs="Arial"/>
+          <w:szCs w:val="28"/>
+          <w:u w:val="single"/>
+          <w:lang w:val="en-US"/>
+        </w:rPr>
+      </w:pPr>
+      <w:r>
+        <w:rPr>
+          <w:rFonts w:ascii="Arial" w:hAnsi="Arial" w:cs="Arial"/>
+          <w:szCs w:val="28"/>
+          <w:u w:val="single"/>
+          <w:lang w:val="en-US"/>
+        </w:rPr>
+        <w:t>Enemies</w:t>
+      </w:r>
+    </w:p>
+    <w:p>
+      <w:pPr>
+        <w:pStyle w:val="Lijstalinea"/>
+        <w:numPr>
+          <w:ilvl w:val="0"/>
+          <w:numId w:val="2"/>
+        </w:numPr>
+        <w:rPr>
+          <w:rFonts w:ascii="Arial" w:hAnsi="Arial" w:cs="Arial"/>
+          <w:sz w:val="24"/>
+          <w:szCs w:val="24"/>
+          <w:lang w:val="en-US"/>
+        </w:rPr>
+      </w:pPr>
+      <w:r>
+        <w:rPr>
+          <w:rFonts w:ascii="Arial" w:hAnsi="Arial" w:cs="Arial"/>
+          <w:sz w:val="24"/>
+          <w:szCs w:val="24"/>
+          <w:lang w:val="en-US"/>
+        </w:rPr>
+        <w:t>Satyr</w:t>
+      </w:r>
+    </w:p>
+    <w:p>
+      <w:pPr>
+        <w:ind w:left="708"/>
+        <w:rPr>
+          <w:rFonts w:ascii="Arial" w:hAnsi="Arial" w:cs="Arial"/>
+          <w:sz w:val="24"/>
+          <w:szCs w:val="24"/>
+          <w:lang w:val="en-US"/>
+        </w:rPr>
+      </w:pPr>
+      <w:r>
+        <w:rPr>
+          <w:rFonts w:ascii="Arial" w:hAnsi="Arial" w:cs="Arial"/>
+          <w:sz w:val="24"/>
+          <w:szCs w:val="24"/>
+          <w:lang w:val="en-US"/>
+        </w:rPr>
+        <w:t>A sphere collider will check if the player is nearby a Satyr. When the player is inside the sphere collider the Satyr will start chasing the player. When the player is outside of the max range the satyr may walk, the satyr will go back to his patrolling state.</w:t>
+      </w:r>
+      <w:r>
+        <w:rPr>
+          <w:rFonts w:ascii="Arial" w:hAnsi="Arial" w:cs="Arial"/>
+          <w:sz w:val="24"/>
+          <w:szCs w:val="24"/>
+          <w:lang w:val="en-US"/>
+        </w:rPr>
+        <w:t xml:space="preserve"> </w:t>
+      </w:r>
+    </w:p>
+    <w:p>
+      <w:pPr>
+        <w:ind w:left="708"/>
+        <w:rPr>
+          <w:rFonts w:ascii="Arial" w:hAnsi="Arial" w:cs="Arial"/>
+          <w:sz w:val="24"/>
+          <w:szCs w:val="24"/>
+          <w:lang w:val="en-US"/>
+        </w:rPr>
+      </w:pPr>
+      <w:r>
+        <w:rPr>
+          <w:rFonts w:ascii="Arial" w:hAnsi="Arial" w:cs="Arial"/>
+          <w:sz w:val="24"/>
+          <w:szCs w:val="24"/>
+          <w:lang w:val="en-US"/>
+        </w:rPr>
+        <w:t>A Satyr can have two different kind of patrolling behavior. The first one if walking around between waypoints. The second one is standing still and looking around.</w:t>
+      </w:r>
+    </w:p>
+    <w:p>
+      <w:pPr>
+        <w:rPr>
+          <w:rFonts w:ascii="Arial" w:hAnsi="Arial" w:cs="Arial"/>
+          <w:sz w:val="24"/>
+          <w:szCs w:val="24"/>
+          <w:lang w:val="en-US"/>
+        </w:rPr>
+      </w:pPr>
+      <w:r>
+        <w:rPr>
+          <w:rFonts w:ascii="Arial" w:hAnsi="Arial" w:cs="Arial"/>
+          <w:sz w:val="24"/>
+          <w:szCs w:val="24"/>
+          <w:lang w:val="en-US"/>
+        </w:rPr>
+        <w:t>[attacking and animations]</w:t>
+      </w:r>
+    </w:p>
+    <w:p>
+      <w:pPr>
+        <w:rPr>
+          <w:rFonts w:ascii="Arial" w:hAnsi="Arial" w:cs="Arial"/>
+          <w:sz w:val="24"/>
+          <w:szCs w:val="24"/>
+          <w:lang w:val="en-US"/>
+        </w:rPr>
+      </w:pPr>
+      <w:r>
+        <w:rPr>
+          <w:rFonts w:ascii="Arial" w:hAnsi="Arial" w:cs="Arial"/>
+          <w:sz w:val="24"/>
+          <w:szCs w:val="24"/>
+          <w:lang w:val="en-US"/>
+        </w:rPr>
+        <w:t xml:space="preserve"> </w:t>
+      </w:r>
+    </w:p>
+    <w:p>
+      <w:pPr>
+        <w:pStyle w:val="Lijstalinea"/>
+        <w:numPr>
+          <w:ilvl w:val="0"/>
+          <w:numId w:val="2"/>
+        </w:numPr>
+        <w:rPr>
+          <w:rFonts w:ascii="Arial" w:hAnsi="Arial" w:cs="Arial"/>
+          <w:sz w:val="24"/>
+          <w:szCs w:val="24"/>
+          <w:lang w:val="en-US"/>
+        </w:rPr>
+      </w:pPr>
+      <w:r>
+        <w:rPr>
+          <w:rFonts w:ascii="Arial" w:hAnsi="Arial" w:cs="Arial"/>
+          <w:sz w:val="24"/>
+          <w:szCs w:val="24"/>
+          <w:lang w:val="en-US"/>
+        </w:rPr>
+        <w:t>Minotaur</w:t>
+      </w:r>
+    </w:p>
+    <w:p>
+      <w:pPr>
+        <w:ind w:left="708"/>
+        <w:rPr>
+          <w:rFonts w:ascii="Arial" w:hAnsi="Arial" w:cs="Arial"/>
+          <w:sz w:val="24"/>
+          <w:szCs w:val="24"/>
+          <w:lang w:val="en-US"/>
+        </w:rPr>
+      </w:pPr>
+      <w:r>
+        <w:rPr>
+          <w:rFonts w:ascii="Arial" w:hAnsi="Arial" w:cs="Arial"/>
+          <w:sz w:val="24"/>
+          <w:szCs w:val="24"/>
+          <w:lang w:val="en-US"/>
+        </w:rPr>
+        <w:t xml:space="preserve">When the player walks into the boss room the minotaur will </w:t>
+      </w:r>
+      <w:r>
+        <w:rPr>
+          <w:rFonts w:ascii="Arial" w:hAnsi="Arial" w:cs="Arial"/>
+          <w:sz w:val="24"/>
+          <w:szCs w:val="24"/>
+          <w:lang w:val="en-US"/>
+        </w:rPr>
+        <w:t xml:space="preserve">walk around slowly and have big, slow attacks. </w:t>
+      </w:r>
+      <w:r>
+        <w:rPr>
+          <w:rFonts w:ascii="Arial" w:hAnsi="Arial" w:cs="Arial"/>
+          <w:sz w:val="24"/>
+          <w:szCs w:val="24"/>
+          <w:lang w:val="en-US"/>
+        </w:rPr>
+        <w:t>In a set amount of time he will do his ultimate attack which will stun the player if he/she gets hit.</w:t>
+      </w:r>
+    </w:p>
+    <w:p>
+      <w:pPr>
+        <w:rPr>
+          <w:rFonts w:ascii="Arial" w:hAnsi="Arial" w:cs="Arial"/>
+          <w:sz w:val="24"/>
+          <w:szCs w:val="24"/>
+          <w:lang w:val="en-US"/>
+        </w:rPr>
+      </w:pPr>
+    </w:p>
+    <w:p>
+      <w:pPr>
+        <w:rPr>
+          <w:rFonts w:ascii="Arial" w:hAnsi="Arial" w:cs="Arial"/>
+          <w:szCs w:val="28"/>
+          <w:u w:val="single"/>
+          <w:lang w:val="en-US"/>
+        </w:rPr>
+      </w:pPr>
+      <w:r>
+        <w:rPr>
+          <w:rFonts w:ascii="Arial" w:hAnsi="Arial" w:cs="Arial"/>
+          <w:szCs w:val="28"/>
+          <w:u w:val="single"/>
+          <w:lang w:val="en-US"/>
+        </w:rPr>
+        <w:t>Abilities</w:t>
+      </w:r>
+    </w:p>
+    <w:p>
+      <w:pPr>
+        <w:pStyle w:val="Lijstalinea"/>
+        <w:numPr>
+          <w:ilvl w:val="0"/>
+          <w:numId w:val="2"/>
+        </w:numPr>
+        <w:rPr>
+          <w:rFonts w:ascii="Arial" w:hAnsi="Arial" w:cs="Arial"/>
+          <w:sz w:val="24"/>
+          <w:szCs w:val="24"/>
+          <w:lang w:val="en-US"/>
+        </w:rPr>
+      </w:pPr>
+      <w:r>
+        <w:rPr>
+          <w:rFonts w:ascii="Arial" w:hAnsi="Arial" w:cs="Arial"/>
+          <w:sz w:val="24"/>
+          <w:szCs w:val="24"/>
+          <w:lang w:val="en-US"/>
+        </w:rPr>
+        <w:t>Experience</w:t>
+      </w:r>
+    </w:p>
+    <w:p>
+      <w:pPr>
+        <w:ind w:left="708"/>
+        <w:rPr>
+          <w:rFonts w:ascii="Arial" w:hAnsi="Arial" w:cs="Arial"/>
+          <w:sz w:val="24"/>
+          <w:szCs w:val="24"/>
+          <w:lang w:val="en-US"/>
+        </w:rPr>
+      </w:pPr>
+      <w:r>
+        <w:rPr>
+          <w:rFonts w:ascii="Arial" w:hAnsi="Arial" w:cs="Arial"/>
+          <w:sz w:val="24"/>
+          <w:szCs w:val="24"/>
+          <w:lang w:val="en-US"/>
+        </w:rPr>
+        <w:t xml:space="preserve">The player will have to gain a set amount of experience each level and the higher level the player gets the more experience he/she will need for the next level up. </w:t>
+      </w:r>
+      <w:r>
+        <w:rPr>
+          <w:rFonts w:ascii="Arial" w:hAnsi="Arial" w:cs="Arial"/>
+          <w:sz w:val="24"/>
+          <w:szCs w:val="24"/>
+          <w:lang w:val="en-US"/>
+        </w:rPr>
+        <w:t xml:space="preserve">When the player levels up he/she will be able to open a panel in which he/she can add a point to one of their statistics. </w:t>
+      </w:r>
+    </w:p>
+    <w:p>
+      <w:pPr>
+        <w:pStyle w:val="Lijstalinea"/>
+        <w:numPr>
+          <w:ilvl w:val="0"/>
+          <w:numId w:val="2"/>
+        </w:numPr>
+        <w:rPr>
+          <w:rFonts w:ascii="Arial" w:hAnsi="Arial" w:cs="Arial"/>
+          <w:sz w:val="24"/>
+          <w:szCs w:val="24"/>
+          <w:lang w:val="en-US"/>
+        </w:rPr>
+      </w:pPr>
+      <w:r>
+        <w:rPr>
+          <w:rFonts w:ascii="Arial" w:hAnsi="Arial" w:cs="Arial"/>
+          <w:sz w:val="24"/>
+          <w:szCs w:val="24"/>
+          <w:lang w:val="en-US"/>
+        </w:rPr>
+        <w:t>Crafting</w:t>
+      </w:r>
+    </w:p>
+    <w:p>
+      <w:pPr>
+        <w:ind w:left="708"/>
+        <w:rPr>
+          <w:rFonts w:ascii="Arial" w:hAnsi="Arial" w:cs="Arial"/>
+          <w:sz w:val="24"/>
+          <w:szCs w:val="24"/>
+          <w:lang w:val="en-US"/>
+        </w:rPr>
+      </w:pPr>
+      <w:r>
+        <w:rPr>
+          <w:rFonts w:ascii="Arial" w:hAnsi="Arial" w:cs="Arial"/>
+          <w:sz w:val="24"/>
+          <w:szCs w:val="24"/>
+          <w:lang w:val="en-US"/>
+        </w:rPr>
+        <w:t>The player will be able to open a panel in which he/she can see how much of each plant they have and to click a button with which they can get a crafted item. When they craft something the amount of with which they craft it will go down and the crafted item amount will go up.</w:t>
+      </w:r>
+    </w:p>
+    <w:p>
+      <w:pPr>
+        <w:rPr>
+          <w:rFonts w:ascii="Arial" w:hAnsi="Arial" w:cs="Arial"/>
+          <w:sz w:val="24"/>
+          <w:szCs w:val="24"/>
+          <w:lang w:val="en-US"/>
+        </w:rPr>
+      </w:pPr>
+    </w:p>
+    <w:p>
+      <w:pPr>
+        <w:rPr>
+          <w:rFonts w:ascii="Arial" w:hAnsi="Arial" w:cs="Arial"/>
+          <w:szCs w:val="28"/>
+          <w:u w:val="single"/>
+          <w:lang w:val="en-US"/>
+        </w:rPr>
+      </w:pPr>
+      <w:r>
+        <w:rPr>
+          <w:rFonts w:ascii="Arial" w:hAnsi="Arial" w:cs="Arial"/>
+          <w:szCs w:val="28"/>
+          <w:u w:val="single"/>
+          <w:lang w:val="en-US"/>
+        </w:rPr>
+        <w:t>Pick ups</w:t>
+      </w:r>
+    </w:p>
+    <w:p>
+      <w:pPr>
+        <w:pStyle w:val="Lijstalinea"/>
+        <w:numPr>
+          <w:ilvl w:val="0"/>
+          <w:numId w:val="2"/>
+        </w:numPr>
+        <w:rPr>
+          <w:rFonts w:ascii="Arial" w:hAnsi="Arial" w:cs="Arial"/>
+          <w:sz w:val="24"/>
+          <w:szCs w:val="24"/>
+          <w:lang w:val="en-US"/>
+        </w:rPr>
+      </w:pPr>
+      <w:r>
+        <w:rPr>
+          <w:rFonts w:ascii="Arial" w:hAnsi="Arial" w:cs="Arial"/>
+          <w:sz w:val="24"/>
+          <w:szCs w:val="24"/>
+          <w:lang w:val="en-US"/>
+        </w:rPr>
+        <w:t>Craftables</w:t>
+      </w:r>
+    </w:p>
+    <w:p>
+      <w:pPr>
+        <w:ind w:left="708"/>
+        <w:rPr>
+          <w:rFonts w:ascii="Arial" w:hAnsi="Arial" w:cs="Arial"/>
+          <w:sz w:val="24"/>
+          <w:szCs w:val="24"/>
+          <w:lang w:val="en-US"/>
+        </w:rPr>
+      </w:pPr>
+      <w:r>
+        <w:rPr>
+          <w:rFonts w:ascii="Arial" w:hAnsi="Arial" w:cs="Arial"/>
+          <w:sz w:val="24"/>
+          <w:szCs w:val="24"/>
+          <w:lang w:val="en-US"/>
+        </w:rPr>
+        <w:t>The two craftable flowers will have set locations where they will spawn. After you have obtained an item it will respawn in a set time. To obtain them you will have to right click on it. After that it will destroy and will appear in the inventory.</w:t>
+      </w:r>
+    </w:p>
+    <w:p>
+      <w:pPr>
+        <w:pStyle w:val="Lijstalinea"/>
+        <w:numPr>
+          <w:ilvl w:val="0"/>
+          <w:numId w:val="2"/>
+        </w:numPr>
+        <w:rPr>
+          <w:rFonts w:ascii="Arial" w:hAnsi="Arial" w:cs="Arial"/>
+          <w:sz w:val="24"/>
+          <w:szCs w:val="24"/>
+          <w:lang w:val="en-US"/>
+        </w:rPr>
+      </w:pPr>
+      <w:r>
+        <w:rPr>
+          <w:rFonts w:ascii="Arial" w:hAnsi="Arial" w:cs="Arial"/>
+          <w:sz w:val="24"/>
+          <w:szCs w:val="24"/>
+          <w:lang w:val="en-US"/>
+        </w:rPr>
+        <w:t>Armor pieces</w:t>
+      </w:r>
+    </w:p>
+    <w:p>
+      <w:pPr>
+        <w:ind w:left="708"/>
+        <w:rPr>
+          <w:rFonts w:ascii="Arial" w:hAnsi="Arial" w:cs="Arial"/>
+          <w:sz w:val="24"/>
+          <w:szCs w:val="24"/>
+          <w:lang w:val="en-US"/>
+        </w:rPr>
+      </w:pPr>
+      <w:r>
+        <w:rPr>
+          <w:rFonts w:ascii="Arial" w:hAnsi="Arial" w:cs="Arial"/>
+          <w:sz w:val="24"/>
+          <w:szCs w:val="24"/>
+          <w:lang w:val="en-US"/>
+        </w:rPr>
+        <w:lastRenderedPageBreak/>
+        <w:t>After you activated the quest to collect the armor p</w:t>
+      </w:r>
+      <w:r>
+        <w:rPr>
+          <w:rFonts w:ascii="Arial" w:hAnsi="Arial" w:cs="Arial"/>
+          <w:sz w:val="24"/>
+          <w:szCs w:val="24"/>
+          <w:lang w:val="en-US"/>
+        </w:rPr>
+        <w:t>ieces when you find an armor piece, you will have to press right mouse button to collect it. After that the item will destroy and it will appear in the inventory. The player’s statistics will be updated. There will be a message displayed saying you have obtained the item.</w:t>
+      </w:r>
     </w:p>
     <w:p>
       <w:pPr>
@@ -6146,6 +6798,101 @@
         </w:rPr>
         <w:t>UI</w:t>
       </w:r>
+    </w:p>
+    <w:p>
+      <w:pPr>
+        <w:rPr>
+          <w:rFonts w:ascii="Arial" w:hAnsi="Arial" w:cs="Arial"/>
+          <w:szCs w:val="28"/>
+          <w:u w:val="single"/>
+          <w:lang w:val="en-US"/>
+        </w:rPr>
+      </w:pPr>
+      <w:r>
+        <w:rPr>
+          <w:rFonts w:ascii="Arial" w:hAnsi="Arial" w:cs="Arial"/>
+          <w:sz w:val="24"/>
+          <w:szCs w:val="24"/>
+          <w:lang w:val="en-US"/>
+        </w:rPr>
+        <w:t>-</w:t>
+      </w:r>
+      <w:r>
+        <w:rPr>
+          <w:rFonts w:ascii="Arial" w:hAnsi="Arial" w:cs="Arial"/>
+          <w:sz w:val="24"/>
+          <w:szCs w:val="24"/>
+          <w:lang w:val="en-US"/>
+        </w:rPr>
+        <w:t>Health</w:t>
+      </w:r>
+    </w:p>
+    <w:p>
+      <w:pPr>
+        <w:rPr>
+          <w:rFonts w:ascii="Arial" w:hAnsi="Arial" w:cs="Arial"/>
+          <w:sz w:val="24"/>
+          <w:szCs w:val="24"/>
+          <w:lang w:val="en-US"/>
+        </w:rPr>
+      </w:pPr>
+      <w:r>
+        <w:rPr>
+          <w:rFonts w:ascii="Arial" w:hAnsi="Arial" w:cs="Arial"/>
+          <w:sz w:val="24"/>
+          <w:szCs w:val="24"/>
+          <w:lang w:val="en-US"/>
+        </w:rPr>
+        <w:t>-Experience</w:t>
+      </w:r>
+    </w:p>
+    <w:p>
+      <w:pPr>
+        <w:rPr>
+          <w:rFonts w:ascii="Arial" w:hAnsi="Arial" w:cs="Arial"/>
+          <w:sz w:val="24"/>
+          <w:szCs w:val="24"/>
+          <w:lang w:val="en-US"/>
+        </w:rPr>
+      </w:pPr>
+      <w:r>
+        <w:rPr>
+          <w:rFonts w:ascii="Arial" w:hAnsi="Arial" w:cs="Arial"/>
+          <w:sz w:val="24"/>
+          <w:szCs w:val="24"/>
+          <w:lang w:val="en-US"/>
+        </w:rPr>
+        <w:t>-Quests</w:t>
+      </w:r>
+    </w:p>
+    <w:p>
+      <w:pPr>
+        <w:rPr>
+          <w:rFonts w:ascii="Arial" w:hAnsi="Arial" w:cs="Arial"/>
+          <w:sz w:val="24"/>
+          <w:szCs w:val="24"/>
+          <w:lang w:val="en-US"/>
+        </w:rPr>
+      </w:pPr>
+      <w:r>
+        <w:rPr>
+          <w:rFonts w:ascii="Arial" w:hAnsi="Arial" w:cs="Arial"/>
+          <w:sz w:val="24"/>
+          <w:szCs w:val="24"/>
+          <w:lang w:val="en-US"/>
+        </w:rPr>
+        <w:t>-Inventory</w:t>
+      </w:r>
+    </w:p>
+    <w:p>
+      <w:pPr>
+        <w:rPr>
+          <w:rFonts w:ascii="Arial" w:hAnsi="Arial" w:cs="Arial"/>
+          <w:sz w:val="24"/>
+          <w:szCs w:val="24"/>
+          <w:lang w:val="en-US"/>
+        </w:rPr>
+      </w:pPr>
     </w:p>
     <w:p>
       <w:pPr>
@@ -6194,7 +6941,7 @@
         <w:rFonts w:ascii="Arial" w:eastAsiaTheme="minorHAnsi" w:hAnsi="Arial" w:cs="Arial" w:hint="default"/>
       </w:rPr>
     </w:lvl>
-    <w:lvl w:ilvl="1" w:tplc="04130003" w:tentative="1">
+    <w:lvl w:ilvl="1" w:tplc="04130003">
       <w:start w:val="1"/>
       <w:numFmt w:val="bullet"/>
       <w:lvlText w:val="o"/>

</xml_diff>

<commit_message>
Final update for today
</commit_message>
<xml_diff>
--- a/Documentatie/Game Design Document.docx
+++ b/Documentatie/Game Design Document.docx
@@ -5586,6 +5586,8 @@
           <w:u w:val="single"/>
         </w:rPr>
       </w:pPr>
+      <w:bookmarkStart w:id="0" w:name="_GoBack"/>
+      <w:bookmarkEnd w:id="0"/>
       <w:r>
         <w:rPr>
           <w:rFonts w:ascii="Arial" w:hAnsi="Arial" w:cs="Arial"/>
@@ -6698,8 +6700,6 @@
           <w:lang w:val="en-US"/>
         </w:rPr>
       </w:pPr>
-      <w:bookmarkStart w:id="0" w:name="_GoBack"/>
-      <w:bookmarkEnd w:id="0"/>
     </w:p>
     <w:p>
       <w:pPr>

</xml_diff>

<commit_message>
Assetlist update. Player controller almost done and experience manager as good as done
</commit_message>
<xml_diff>
--- a/Documentatie/Game Design Document.docx
+++ b/Documentatie/Game Design Document.docx
@@ -2166,26 +2166,81 @@
           <w:lang w:val="en-US"/>
         </w:rPr>
         <w:lastRenderedPageBreak/>
-        <w:t>The player will earn experience and level up throughout the game. When the player levels up he/she can go to their statistics and put a point in one of their statistics such as: strength, stamina, health and defense.</w:t>
-      </w:r>
-    </w:p>
-    <w:p>
-      <w:pPr>
-        <w:rPr>
-          <w:rFonts w:ascii="Arial" w:hAnsi="Arial" w:cs="Arial"/>
-          <w:sz w:val="24"/>
-          <w:szCs w:val="24"/>
-          <w:lang w:val="en-US"/>
-        </w:rPr>
-      </w:pPr>
-      <w:r>
-        <w:rPr>
-          <w:rFonts w:ascii="Arial" w:hAnsi="Arial" w:cs="Arial"/>
-          <w:sz w:val="24"/>
-          <w:szCs w:val="24"/>
-          <w:lang w:val="en-US"/>
-        </w:rPr>
-        <w:t>Strength: you will do more damage.</w:t>
+        <w:t>The player will earn experience and level up throughout the game. When the player levels up he/she can go to their statistics and put a point in one of their statistics such as: strength,</w:t>
+      </w:r>
+      <w:r>
+        <w:rPr>
+          <w:rFonts w:ascii="Arial" w:hAnsi="Arial" w:cs="Arial"/>
+          <w:sz w:val="24"/>
+          <w:szCs w:val="24"/>
+          <w:lang w:val="en-US"/>
+        </w:rPr>
+        <w:t xml:space="preserve"> critical chance,</w:t>
+      </w:r>
+      <w:r>
+        <w:rPr>
+          <w:rFonts w:ascii="Arial" w:hAnsi="Arial" w:cs="Arial"/>
+          <w:sz w:val="24"/>
+          <w:szCs w:val="24"/>
+          <w:lang w:val="en-US"/>
+        </w:rPr>
+        <w:t xml:space="preserve"> stamina, health and defense.</w:t>
+      </w:r>
+    </w:p>
+    <w:p>
+      <w:pPr>
+        <w:rPr>
+          <w:rFonts w:ascii="Arial" w:hAnsi="Arial" w:cs="Arial"/>
+          <w:sz w:val="24"/>
+          <w:szCs w:val="24"/>
+          <w:lang w:val="en-US"/>
+        </w:rPr>
+      </w:pPr>
+      <w:r>
+        <w:rPr>
+          <w:rFonts w:ascii="Arial" w:hAnsi="Arial" w:cs="Arial"/>
+          <w:sz w:val="24"/>
+          <w:szCs w:val="24"/>
+          <w:lang w:val="en-US"/>
+        </w:rPr>
+        <w:t>Strength: you will do more damage</w:t>
+      </w:r>
+      <w:r>
+        <w:rPr>
+          <w:rFonts w:ascii="Arial" w:hAnsi="Arial" w:cs="Arial"/>
+          <w:sz w:val="24"/>
+          <w:szCs w:val="24"/>
+          <w:lang w:val="en-US"/>
+        </w:rPr>
+        <w:t xml:space="preserve"> and have a higher critical damage</w:t>
+      </w:r>
+      <w:r>
+        <w:rPr>
+          <w:rFonts w:ascii="Arial" w:hAnsi="Arial" w:cs="Arial"/>
+          <w:sz w:val="24"/>
+          <w:szCs w:val="24"/>
+          <w:lang w:val="en-US"/>
+        </w:rPr>
+        <w:t>.</w:t>
+      </w:r>
+    </w:p>
+    <w:p>
+      <w:pPr>
+        <w:rPr>
+          <w:rFonts w:ascii="Arial" w:hAnsi="Arial" w:cs="Arial"/>
+          <w:sz w:val="24"/>
+          <w:szCs w:val="24"/>
+          <w:lang w:val="en-US"/>
+        </w:rPr>
+      </w:pPr>
+      <w:r>
+        <w:rPr>
+          <w:rFonts w:ascii="Arial" w:hAnsi="Arial" w:cs="Arial"/>
+          <w:sz w:val="24"/>
+          <w:szCs w:val="24"/>
+          <w:lang w:val="en-US"/>
+        </w:rPr>
+        <w:t>Critical chance: will have a higher chance to crit.</w:t>
       </w:r>
     </w:p>
     <w:p>
@@ -2206,6 +2261,8 @@
         </w:rPr>
         <w:t>Stamina: you will be able to run longer.</w:t>
       </w:r>
+      <w:bookmarkStart w:id="0" w:name="_GoBack"/>
+      <w:bookmarkEnd w:id="0"/>
     </w:p>
     <w:p>
       <w:pPr>
@@ -2541,6 +2598,7 @@
           <w:u w:val="single"/>
           <w:lang w:val="en-US"/>
         </w:rPr>
+        <w:lastRenderedPageBreak/>
         <w:br/>
       </w:r>
     </w:p>
@@ -2565,7 +2623,6 @@
           <w:u w:val="single"/>
           <w:lang w:val="en-US"/>
         </w:rPr>
-        <w:lastRenderedPageBreak/>
         <w:t>Graphic Concept</w:t>
       </w:r>
     </w:p>
@@ -2791,7 +2848,6 @@
           <w:u w:val="single"/>
           <w:lang w:val="en-US"/>
         </w:rPr>
-        <w:lastRenderedPageBreak/>
         <w:t>Enemies</w:t>
       </w:r>
     </w:p>
@@ -3091,7 +3147,6 @@
           <w:u w:val="single"/>
           <w:lang w:val="en-US"/>
         </w:rPr>
-        <w:lastRenderedPageBreak/>
         <w:t>Weapon’s</w:t>
       </w:r>
     </w:p>
@@ -3701,6 +3756,7 @@
           <w:noProof/>
           <w:lang w:eastAsia="nl-NL"/>
         </w:rPr>
+        <w:lastRenderedPageBreak/>
         <w:drawing>
           <wp:anchor distT="0" distB="0" distL="114300" distR="114300" simplePos="0" relativeHeight="251663360" behindDoc="1" locked="0" layoutInCell="1" allowOverlap="1" wp14:anchorId="57ADB721" wp14:editId="3E574375">
             <wp:simplePos x="0" y="0"/>
@@ -3823,7 +3879,6 @@
           <w:u w:val="single"/>
           <w:lang w:val="en-US"/>
         </w:rPr>
-        <w:lastRenderedPageBreak/>
         <w:t>Environment</w:t>
       </w:r>
     </w:p>
@@ -3978,6 +4033,7 @@
           <w:szCs w:val="24"/>
           <w:lang w:eastAsia="nl-NL"/>
         </w:rPr>
+        <w:lastRenderedPageBreak/>
         <w:drawing>
           <wp:inline distT="0" distB="0" distL="0" distR="0" wp14:anchorId="7989249D" wp14:editId="1D4E922C">
             <wp:extent cx="5760720" cy="3240405"/>
@@ -4422,7 +4478,17 @@
           <w:szCs w:val="24"/>
           <w:lang w:val="en-US"/>
         </w:rPr>
-        <w:t>A concept of how we want the interface. In the top we have an experience bar. On the right you can see the quests so you can always see what you need to do next. In the bottom left you can see your own health bar. In the bottom you can also see your abilities and such as health regeneration ability.</w:t>
+        <w:t xml:space="preserve">A concept of how we want the interface. In the top we have an experience bar. On the right you can see the quests so you can always see what you need to </w:t>
+      </w:r>
+      <w:r>
+        <w:rPr>
+          <w:rFonts w:ascii="Arial" w:hAnsi="Arial" w:cs="Arial"/>
+          <w:sz w:val="24"/>
+          <w:szCs w:val="24"/>
+          <w:lang w:val="en-US"/>
+        </w:rPr>
+        <w:lastRenderedPageBreak/>
+        <w:t>do next. In the bottom left you can see your own health bar. In the bottom you can also see your abilities and such as health regeneration ability.</w:t>
       </w:r>
     </w:p>
     <w:p>
@@ -4642,7 +4708,6 @@
           <w:szCs w:val="24"/>
           <w:lang w:val="en-US"/>
         </w:rPr>
-        <w:lastRenderedPageBreak/>
         <w:t xml:space="preserve">The Satyr’s will get a health bar above their heads. When you look at them you can see how much health they have and you can see if they are almost dead while you are fighting them. </w:t>
       </w:r>
     </w:p>
@@ -5586,8 +5651,6 @@
           <w:u w:val="single"/>
         </w:rPr>
       </w:pPr>
-      <w:bookmarkStart w:id="0" w:name="_GoBack"/>
-      <w:bookmarkEnd w:id="0"/>
       <w:r>
         <w:rPr>
           <w:rFonts w:ascii="Arial" w:hAnsi="Arial" w:cs="Arial"/>
@@ -5597,7 +5660,6 @@
           <w:szCs w:val="40"/>
           <w:u w:val="single"/>
         </w:rPr>
-        <w:lastRenderedPageBreak/>
         <w:t>Technical concept</w:t>
       </w:r>
     </w:p>
@@ -5875,6 +5937,7 @@
           <w:szCs w:val="24"/>
           <w:lang w:val="en-US"/>
         </w:rPr>
+        <w:lastRenderedPageBreak/>
         <w:t>Load manager</w:t>
       </w:r>
     </w:p>
@@ -5949,36 +6012,16 @@
           <w:szCs w:val="24"/>
           <w:lang w:val="en-US"/>
         </w:rPr>
-        <w:t>Here the player will be able to change the options in the game.</w:t>
-      </w:r>
-    </w:p>
-    <w:p>
-      <w:pPr>
-        <w:rPr>
-          <w:rFonts w:ascii="Arial" w:hAnsi="Arial" w:cs="Arial"/>
-          <w:szCs w:val="28"/>
-          <w:u w:val="single"/>
-          <w:lang w:val="en-US"/>
-        </w:rPr>
-      </w:pPr>
-    </w:p>
-    <w:p>
-      <w:pPr>
-        <w:rPr>
-          <w:rFonts w:ascii="Arial" w:hAnsi="Arial" w:cs="Arial"/>
-          <w:szCs w:val="28"/>
-          <w:u w:val="single"/>
-          <w:lang w:val="en-US"/>
-        </w:rPr>
-      </w:pPr>
-      <w:r>
-        <w:rPr>
-          <w:rFonts w:ascii="Arial" w:hAnsi="Arial" w:cs="Arial"/>
-          <w:szCs w:val="28"/>
-          <w:u w:val="single"/>
-          <w:lang w:val="en-US"/>
-        </w:rPr>
-        <w:t>Controls</w:t>
+        <w:t>Here the player will be able to</w:t>
+      </w:r>
+      <w:r>
+        <w:rPr>
+          <w:rFonts w:ascii="Arial" w:hAnsi="Arial" w:cs="Arial"/>
+          <w:sz w:val="24"/>
+          <w:szCs w:val="24"/>
+          <w:lang w:val="en-US"/>
+        </w:rPr>
+        <w:t xml:space="preserve"> change the options in the game.</w:t>
       </w:r>
     </w:p>
     <w:p>
@@ -6002,72 +6045,56 @@
           <w:szCs w:val="24"/>
           <w:lang w:val="en-US"/>
         </w:rPr>
-        <w:t>Moving</w:t>
-      </w:r>
-    </w:p>
-    <w:p>
-      <w:pPr>
-        <w:ind w:left="708"/>
-        <w:rPr>
-          <w:rFonts w:ascii="Arial" w:hAnsi="Arial" w:cs="Arial"/>
-          <w:sz w:val="24"/>
-          <w:szCs w:val="24"/>
-          <w:lang w:val="en-US"/>
-        </w:rPr>
-      </w:pPr>
-      <w:r>
-        <w:rPr>
-          <w:rFonts w:ascii="Arial" w:hAnsi="Arial" w:cs="Arial"/>
-          <w:sz w:val="24"/>
-          <w:szCs w:val="24"/>
-          <w:lang w:val="en-US"/>
-        </w:rPr>
-        <w:t>We move the player model around by moving the position of the rigidbody. The movement speed of the player will multiply by an acceleration speed when the shift button is pressed but is set to a maximum. The player models will shoot a raycast downwards and until the raycast is false the player model’s gravity will be off. When t</w:t>
-      </w:r>
-      <w:r>
-        <w:rPr>
-          <w:rFonts w:ascii="Arial" w:hAnsi="Arial" w:cs="Arial"/>
-          <w:sz w:val="24"/>
-          <w:szCs w:val="24"/>
-          <w:lang w:val="en-US"/>
-        </w:rPr>
-        <w:t>he player jumps there will be a</w:t>
-      </w:r>
-      <w:r>
-        <w:rPr>
-          <w:rFonts w:ascii="Arial" w:hAnsi="Arial" w:cs="Arial"/>
-          <w:sz w:val="24"/>
-          <w:szCs w:val="24"/>
-          <w:lang w:val="en-US"/>
-        </w:rPr>
-        <w:t xml:space="preserve"> </w:t>
-      </w:r>
-      <w:r>
-        <w:rPr>
-          <w:rFonts w:ascii="Arial" w:hAnsi="Arial" w:cs="Arial"/>
-          <w:sz w:val="24"/>
-          <w:szCs w:val="24"/>
-          <w:lang w:val="en-US"/>
-        </w:rPr>
-        <w:t>force added to the player</w:t>
-      </w:r>
-      <w:r>
-        <w:rPr>
-          <w:rFonts w:ascii="Arial" w:hAnsi="Arial" w:cs="Arial"/>
-          <w:sz w:val="24"/>
-          <w:szCs w:val="24"/>
-          <w:lang w:val="en-US"/>
-        </w:rPr>
-        <w:t>’</w:t>
-      </w:r>
-      <w:r>
-        <w:rPr>
-          <w:rFonts w:ascii="Arial" w:hAnsi="Arial" w:cs="Arial"/>
-          <w:sz w:val="24"/>
-          <w:szCs w:val="24"/>
-          <w:lang w:val="en-US"/>
-        </w:rPr>
-        <w:t>s y axis.</w:t>
+        <w:t>Experience manager</w:t>
+      </w:r>
+    </w:p>
+    <w:p>
+      <w:pPr>
+        <w:pStyle w:val="Lijstalinea"/>
+        <w:rPr>
+          <w:rFonts w:ascii="Arial" w:hAnsi="Arial" w:cs="Arial"/>
+          <w:sz w:val="24"/>
+          <w:szCs w:val="24"/>
+          <w:lang w:val="en-US"/>
+        </w:rPr>
+      </w:pPr>
+      <w:r>
+        <w:rPr>
+          <w:rFonts w:ascii="Arial" w:hAnsi="Arial" w:cs="Arial"/>
+          <w:sz w:val="24"/>
+          <w:szCs w:val="24"/>
+          <w:lang w:val="en-US"/>
+        </w:rPr>
+        <w:t xml:space="preserve">Will contain the current level, experience and all the statistics. </w:t>
+      </w:r>
+    </w:p>
+    <w:p>
+      <w:pPr>
+        <w:rPr>
+          <w:rFonts w:ascii="Arial" w:hAnsi="Arial" w:cs="Arial"/>
+          <w:szCs w:val="28"/>
+          <w:u w:val="single"/>
+          <w:lang w:val="en-US"/>
+        </w:rPr>
+      </w:pPr>
+    </w:p>
+    <w:p>
+      <w:pPr>
+        <w:rPr>
+          <w:rFonts w:ascii="Arial" w:hAnsi="Arial" w:cs="Arial"/>
+          <w:szCs w:val="28"/>
+          <w:u w:val="single"/>
+          <w:lang w:val="en-US"/>
+        </w:rPr>
+      </w:pPr>
+      <w:r>
+        <w:rPr>
+          <w:rFonts w:ascii="Arial" w:hAnsi="Arial" w:cs="Arial"/>
+          <w:szCs w:val="28"/>
+          <w:u w:val="single"/>
+          <w:lang w:val="en-US"/>
+        </w:rPr>
+        <w:t>Controls</w:t>
       </w:r>
     </w:p>
     <w:p>
@@ -6091,7 +6118,7 @@
           <w:szCs w:val="24"/>
           <w:lang w:val="en-US"/>
         </w:rPr>
-        <w:t>Attacking</w:t>
+        <w:t>Moving</w:t>
       </w:r>
     </w:p>
     <w:p>
@@ -6111,37 +6138,92 @@
           <w:szCs w:val="24"/>
           <w:lang w:val="en-US"/>
         </w:rPr>
-        <w:lastRenderedPageBreak/>
-        <w:t>When the player moves to the right the player will attack with the sling of his sword from left to right. When the player moves to his left he will sling his sword from right to left. When the player walks backward while clicking the attack button he will block for a brief second. When he walks forward he will do a normal attack.</w:t>
-      </w:r>
-    </w:p>
-    <w:p>
-      <w:pPr>
-        <w:rPr>
-          <w:rFonts w:ascii="Arial" w:hAnsi="Arial" w:cs="Arial"/>
-          <w:szCs w:val="28"/>
-          <w:u w:val="single"/>
-          <w:lang w:val="en-US"/>
-        </w:rPr>
-      </w:pPr>
-    </w:p>
-    <w:p>
-      <w:pPr>
-        <w:rPr>
-          <w:rFonts w:ascii="Arial" w:hAnsi="Arial" w:cs="Arial"/>
-          <w:szCs w:val="28"/>
-          <w:u w:val="single"/>
-          <w:lang w:val="en-US"/>
-        </w:rPr>
-      </w:pPr>
-      <w:r>
-        <w:rPr>
-          <w:rFonts w:ascii="Arial" w:hAnsi="Arial" w:cs="Arial"/>
-          <w:szCs w:val="28"/>
-          <w:u w:val="single"/>
-          <w:lang w:val="en-US"/>
-        </w:rPr>
-        <w:t>Player</w:t>
+        <w:t>We move the player model around by moving the position of the rigidbody. The movement speed of the player will multiply by an acceleration speed when the shift button is pressed but is set to a maximum. The player models will shoot a raycast downwards and until the raycast is false the player model’s gravity will be off. When t</w:t>
+      </w:r>
+      <w:r>
+        <w:rPr>
+          <w:rFonts w:ascii="Arial" w:hAnsi="Arial" w:cs="Arial"/>
+          <w:sz w:val="24"/>
+          <w:szCs w:val="24"/>
+          <w:lang w:val="en-US"/>
+        </w:rPr>
+        <w:t>he player jumps there will be a</w:t>
+      </w:r>
+      <w:r>
+        <w:rPr>
+          <w:rFonts w:ascii="Arial" w:hAnsi="Arial" w:cs="Arial"/>
+          <w:sz w:val="24"/>
+          <w:szCs w:val="24"/>
+          <w:lang w:val="en-US"/>
+        </w:rPr>
+        <w:t xml:space="preserve"> </w:t>
+      </w:r>
+      <w:r>
+        <w:rPr>
+          <w:rFonts w:ascii="Arial" w:hAnsi="Arial" w:cs="Arial"/>
+          <w:sz w:val="24"/>
+          <w:szCs w:val="24"/>
+          <w:lang w:val="en-US"/>
+        </w:rPr>
+        <w:t>force added to the player</w:t>
+      </w:r>
+      <w:r>
+        <w:rPr>
+          <w:rFonts w:ascii="Arial" w:hAnsi="Arial" w:cs="Arial"/>
+          <w:sz w:val="24"/>
+          <w:szCs w:val="24"/>
+          <w:lang w:val="en-US"/>
+        </w:rPr>
+        <w:t>’</w:t>
+      </w:r>
+      <w:r>
+        <w:rPr>
+          <w:rFonts w:ascii="Arial" w:hAnsi="Arial" w:cs="Arial"/>
+          <w:sz w:val="24"/>
+          <w:szCs w:val="24"/>
+          <w:lang w:val="en-US"/>
+        </w:rPr>
+        <w:t>s y axis.</w:t>
+      </w:r>
+    </w:p>
+    <w:p>
+      <w:pPr>
+        <w:ind w:left="708"/>
+        <w:rPr>
+          <w:rFonts w:ascii="Arial" w:hAnsi="Arial" w:cs="Arial"/>
+          <w:sz w:val="24"/>
+          <w:szCs w:val="24"/>
+          <w:lang w:val="en-US"/>
+        </w:rPr>
+      </w:pPr>
+      <w:r>
+        <w:rPr>
+          <w:rFonts w:ascii="Arial" w:hAnsi="Arial" w:cs="Arial"/>
+          <w:sz w:val="24"/>
+          <w:szCs w:val="24"/>
+          <w:lang w:val="en-US"/>
+        </w:rPr>
+        <w:t xml:space="preserve">When the player runs his stamina will drop until it’s zero and he/she won’t be able to run anymore. If the player is not running his stamina will go up slowly until it has </w:t>
+      </w:r>
+      <w:proofErr w:type="gramStart"/>
+      <w:r>
+        <w:rPr>
+          <w:rFonts w:ascii="Arial" w:hAnsi="Arial" w:cs="Arial"/>
+          <w:sz w:val="24"/>
+          <w:szCs w:val="24"/>
+          <w:lang w:val="en-US"/>
+        </w:rPr>
+        <w:t>reached</w:t>
+      </w:r>
+      <w:proofErr w:type="gramEnd"/>
+      <w:r>
+        <w:rPr>
+          <w:rFonts w:ascii="Arial" w:hAnsi="Arial" w:cs="Arial"/>
+          <w:sz w:val="24"/>
+          <w:szCs w:val="24"/>
+          <w:lang w:val="en-US"/>
+        </w:rPr>
+        <w:t xml:space="preserve"> it’s maximum.</w:t>
       </w:r>
     </w:p>
     <w:p>
@@ -6165,104 +6247,56 @@
           <w:szCs w:val="24"/>
           <w:lang w:val="en-US"/>
         </w:rPr>
-        <w:t>Health</w:t>
-      </w:r>
-    </w:p>
-    <w:p>
-      <w:pPr>
-        <w:pStyle w:val="Lijstalinea"/>
-        <w:rPr>
-          <w:rFonts w:ascii="Arial" w:hAnsi="Arial" w:cs="Arial"/>
-          <w:sz w:val="24"/>
-          <w:szCs w:val="24"/>
-          <w:lang w:val="en-US"/>
-        </w:rPr>
-      </w:pPr>
-      <w:r>
-        <w:rPr>
-          <w:rFonts w:ascii="Arial" w:hAnsi="Arial" w:cs="Arial"/>
-          <w:sz w:val="24"/>
-          <w:szCs w:val="24"/>
-          <w:lang w:val="en-US"/>
-        </w:rPr>
-        <w:t>The player’s health will drop once they have been damaged by enemies or traps. When the player’s health drops below zero, he/she will be respawned at the starting point of the area they have died.</w:t>
-      </w:r>
-    </w:p>
-    <w:p>
-      <w:pPr>
-        <w:rPr>
-          <w:rFonts w:ascii="Arial" w:hAnsi="Arial" w:cs="Arial"/>
-          <w:szCs w:val="28"/>
-          <w:u w:val="single"/>
-          <w:lang w:val="en-US"/>
-        </w:rPr>
-      </w:pPr>
-    </w:p>
-    <w:p>
-      <w:pPr>
-        <w:rPr>
-          <w:rFonts w:ascii="Arial" w:hAnsi="Arial" w:cs="Arial"/>
-          <w:szCs w:val="28"/>
-          <w:u w:val="single"/>
-          <w:lang w:val="en-US"/>
-        </w:rPr>
-      </w:pPr>
-      <w:r>
-        <w:rPr>
-          <w:rFonts w:ascii="Arial" w:hAnsi="Arial" w:cs="Arial"/>
-          <w:szCs w:val="28"/>
-          <w:u w:val="single"/>
-          <w:lang w:val="en-US"/>
-        </w:rPr>
-        <w:t>Camera</w:t>
-      </w:r>
-    </w:p>
-    <w:p>
-      <w:pPr>
-        <w:rPr>
-          <w:rFonts w:ascii="Arial" w:hAnsi="Arial" w:cs="Arial"/>
-          <w:sz w:val="24"/>
-          <w:szCs w:val="24"/>
-          <w:lang w:val="en-US"/>
-        </w:rPr>
-      </w:pPr>
-      <w:r>
-        <w:rPr>
-          <w:rFonts w:ascii="Arial" w:hAnsi="Arial" w:cs="Arial"/>
-          <w:sz w:val="24"/>
-          <w:szCs w:val="24"/>
-          <w:lang w:val="en-US"/>
-        </w:rPr>
-        <w:t>The camera will be a child object of the player model. The camera will be moved according to the position of the mouse. When the mouse is moved up and down the camera will be rotated up and down. When the mouse is moved left and right the player model will be rotated on the y axis.</w:t>
-      </w:r>
-    </w:p>
-    <w:p>
-      <w:pPr>
-        <w:rPr>
-          <w:rFonts w:ascii="Arial" w:hAnsi="Arial" w:cs="Arial"/>
-          <w:sz w:val="24"/>
-          <w:szCs w:val="24"/>
-          <w:lang w:val="en-US"/>
-        </w:rPr>
-      </w:pPr>
-    </w:p>
-    <w:p>
-      <w:pPr>
-        <w:rPr>
-          <w:rFonts w:ascii="Arial" w:hAnsi="Arial" w:cs="Arial"/>
-          <w:szCs w:val="28"/>
-          <w:u w:val="single"/>
-          <w:lang w:val="en-US"/>
-        </w:rPr>
-      </w:pPr>
-      <w:r>
-        <w:rPr>
-          <w:rFonts w:ascii="Arial" w:hAnsi="Arial" w:cs="Arial"/>
-          <w:szCs w:val="28"/>
-          <w:u w:val="single"/>
-          <w:lang w:val="en-US"/>
-        </w:rPr>
-        <w:t>Enemies</w:t>
+        <w:t>Attacking</w:t>
+      </w:r>
+    </w:p>
+    <w:p>
+      <w:pPr>
+        <w:ind w:left="708"/>
+        <w:rPr>
+          <w:rFonts w:ascii="Arial" w:hAnsi="Arial" w:cs="Arial"/>
+          <w:sz w:val="24"/>
+          <w:szCs w:val="24"/>
+          <w:lang w:val="en-US"/>
+        </w:rPr>
+      </w:pPr>
+      <w:r>
+        <w:rPr>
+          <w:rFonts w:ascii="Arial" w:hAnsi="Arial" w:cs="Arial"/>
+          <w:sz w:val="24"/>
+          <w:szCs w:val="24"/>
+          <w:lang w:val="en-US"/>
+        </w:rPr>
+        <w:t>When the player moves to the right the player will attack with the sling of his sword from left to right. When the player moves to his left he will sling his sword from right to left. When the player walks backward while clicking the attack button he will block for a brief second. When he walks forward he will do a normal attack.</w:t>
+      </w:r>
+    </w:p>
+    <w:p>
+      <w:pPr>
+        <w:rPr>
+          <w:rFonts w:ascii="Arial" w:hAnsi="Arial" w:cs="Arial"/>
+          <w:szCs w:val="28"/>
+          <w:u w:val="single"/>
+          <w:lang w:val="en-US"/>
+        </w:rPr>
+      </w:pPr>
+    </w:p>
+    <w:p>
+      <w:pPr>
+        <w:rPr>
+          <w:rFonts w:ascii="Arial" w:hAnsi="Arial" w:cs="Arial"/>
+          <w:szCs w:val="28"/>
+          <w:u w:val="single"/>
+          <w:lang w:val="en-US"/>
+        </w:rPr>
+      </w:pPr>
+      <w:r>
+        <w:rPr>
+          <w:rFonts w:ascii="Arial" w:hAnsi="Arial" w:cs="Arial"/>
+          <w:szCs w:val="28"/>
+          <w:u w:val="single"/>
+          <w:lang w:val="en-US"/>
+        </w:rPr>
+        <w:t>Player</w:t>
       </w:r>
     </w:p>
     <w:p>
@@ -6286,94 +6320,114 @@
           <w:szCs w:val="24"/>
           <w:lang w:val="en-US"/>
         </w:rPr>
-        <w:t>Satyr</w:t>
-      </w:r>
-    </w:p>
-    <w:p>
-      <w:pPr>
-        <w:ind w:left="708"/>
-        <w:rPr>
-          <w:rFonts w:ascii="Arial" w:hAnsi="Arial" w:cs="Arial"/>
-          <w:sz w:val="24"/>
-          <w:szCs w:val="24"/>
-          <w:lang w:val="en-US"/>
-        </w:rPr>
-      </w:pPr>
-      <w:r>
-        <w:rPr>
-          <w:rFonts w:ascii="Arial" w:hAnsi="Arial" w:cs="Arial"/>
-          <w:sz w:val="24"/>
-          <w:szCs w:val="24"/>
-          <w:lang w:val="en-US"/>
-        </w:rPr>
-        <w:t>A sphere collider will check if the player is nearby a Satyr. When the player is inside the sphere collider the Satyr will start chasing the player. When the player is outside of the max range the satyr may walk, the satyr will go back to his patrolling state.</w:t>
-      </w:r>
-      <w:r>
-        <w:rPr>
-          <w:rFonts w:ascii="Arial" w:hAnsi="Arial" w:cs="Arial"/>
-          <w:sz w:val="24"/>
-          <w:szCs w:val="24"/>
-          <w:lang w:val="en-US"/>
-        </w:rPr>
-        <w:t xml:space="preserve"> </w:t>
-      </w:r>
-    </w:p>
-    <w:p>
-      <w:pPr>
-        <w:ind w:left="708"/>
-        <w:rPr>
-          <w:rFonts w:ascii="Arial" w:hAnsi="Arial" w:cs="Arial"/>
-          <w:sz w:val="24"/>
-          <w:szCs w:val="24"/>
-          <w:lang w:val="en-US"/>
-        </w:rPr>
-      </w:pPr>
-      <w:r>
-        <w:rPr>
-          <w:rFonts w:ascii="Arial" w:hAnsi="Arial" w:cs="Arial"/>
-          <w:sz w:val="24"/>
-          <w:szCs w:val="24"/>
-          <w:lang w:val="en-US"/>
-        </w:rPr>
-        <w:t>A Satyr can have two different kind of patrolling behavior. The first one if walking around between waypoints. The second one is standing still and looking around.</w:t>
-      </w:r>
-    </w:p>
-    <w:p>
-      <w:pPr>
-        <w:rPr>
-          <w:rFonts w:ascii="Arial" w:hAnsi="Arial" w:cs="Arial"/>
-          <w:sz w:val="24"/>
-          <w:szCs w:val="24"/>
-          <w:lang w:val="en-US"/>
-        </w:rPr>
-      </w:pPr>
-      <w:r>
-        <w:rPr>
-          <w:rFonts w:ascii="Arial" w:hAnsi="Arial" w:cs="Arial"/>
-          <w:sz w:val="24"/>
-          <w:szCs w:val="24"/>
-          <w:lang w:val="en-US"/>
-        </w:rPr>
-        <w:t>[attacking and animations]</w:t>
-      </w:r>
-    </w:p>
-    <w:p>
-      <w:pPr>
-        <w:rPr>
-          <w:rFonts w:ascii="Arial" w:hAnsi="Arial" w:cs="Arial"/>
-          <w:sz w:val="24"/>
-          <w:szCs w:val="24"/>
-          <w:lang w:val="en-US"/>
-        </w:rPr>
-      </w:pPr>
-      <w:r>
-        <w:rPr>
-          <w:rFonts w:ascii="Arial" w:hAnsi="Arial" w:cs="Arial"/>
-          <w:sz w:val="24"/>
-          <w:szCs w:val="24"/>
-          <w:lang w:val="en-US"/>
-        </w:rPr>
-        <w:t xml:space="preserve"> </w:t>
+        <w:t>Health</w:t>
+      </w:r>
+    </w:p>
+    <w:p>
+      <w:pPr>
+        <w:pStyle w:val="Lijstalinea"/>
+        <w:rPr>
+          <w:rFonts w:ascii="Arial" w:hAnsi="Arial" w:cs="Arial"/>
+          <w:sz w:val="24"/>
+          <w:szCs w:val="24"/>
+          <w:lang w:val="en-US"/>
+        </w:rPr>
+      </w:pPr>
+      <w:r>
+        <w:rPr>
+          <w:rFonts w:ascii="Arial" w:hAnsi="Arial" w:cs="Arial"/>
+          <w:sz w:val="24"/>
+          <w:szCs w:val="24"/>
+          <w:lang w:val="en-US"/>
+        </w:rPr>
+        <w:t>The player’s health will drop once they have been damaged by enemies or traps. When the player’s health drops below zero, he/she will be respawned at the starting point of the area they have died.</w:t>
+      </w:r>
+    </w:p>
+    <w:p>
+      <w:pPr>
+        <w:rPr>
+          <w:rFonts w:ascii="Arial" w:hAnsi="Arial" w:cs="Arial"/>
+          <w:szCs w:val="28"/>
+          <w:u w:val="single"/>
+          <w:lang w:val="en-US"/>
+        </w:rPr>
+      </w:pPr>
+    </w:p>
+    <w:p>
+      <w:pPr>
+        <w:rPr>
+          <w:rFonts w:ascii="Arial" w:hAnsi="Arial" w:cs="Arial"/>
+          <w:szCs w:val="28"/>
+          <w:u w:val="single"/>
+          <w:lang w:val="en-US"/>
+        </w:rPr>
+      </w:pPr>
+      <w:r>
+        <w:rPr>
+          <w:rFonts w:ascii="Arial" w:hAnsi="Arial" w:cs="Arial"/>
+          <w:szCs w:val="28"/>
+          <w:u w:val="single"/>
+          <w:lang w:val="en-US"/>
+        </w:rPr>
+        <w:t>Camera</w:t>
+      </w:r>
+    </w:p>
+    <w:p>
+      <w:pPr>
+        <w:rPr>
+          <w:rFonts w:ascii="Arial" w:hAnsi="Arial" w:cs="Arial"/>
+          <w:sz w:val="24"/>
+          <w:szCs w:val="24"/>
+          <w:lang w:val="en-US"/>
+        </w:rPr>
+      </w:pPr>
+      <w:r>
+        <w:rPr>
+          <w:rFonts w:ascii="Arial" w:hAnsi="Arial" w:cs="Arial"/>
+          <w:sz w:val="24"/>
+          <w:szCs w:val="24"/>
+          <w:lang w:val="en-US"/>
+        </w:rPr>
+        <w:t xml:space="preserve">The camera will be a child object of the player model. The camera will be moved according to the position of the mouse. When the mouse is moved up and down the </w:t>
+      </w:r>
+      <w:r>
+        <w:rPr>
+          <w:rFonts w:ascii="Arial" w:hAnsi="Arial" w:cs="Arial"/>
+          <w:sz w:val="24"/>
+          <w:szCs w:val="24"/>
+          <w:lang w:val="en-US"/>
+        </w:rPr>
+        <w:lastRenderedPageBreak/>
+        <w:t>camera will be rotated up and down. When the mouse is moved left and right the player model will be rotated on the y axis.</w:t>
+      </w:r>
+    </w:p>
+    <w:p>
+      <w:pPr>
+        <w:rPr>
+          <w:rFonts w:ascii="Arial" w:hAnsi="Arial" w:cs="Arial"/>
+          <w:sz w:val="24"/>
+          <w:szCs w:val="24"/>
+          <w:lang w:val="en-US"/>
+        </w:rPr>
+      </w:pPr>
+    </w:p>
+    <w:p>
+      <w:pPr>
+        <w:rPr>
+          <w:rFonts w:ascii="Arial" w:hAnsi="Arial" w:cs="Arial"/>
+          <w:szCs w:val="28"/>
+          <w:u w:val="single"/>
+          <w:lang w:val="en-US"/>
+        </w:rPr>
+      </w:pPr>
+      <w:r>
+        <w:rPr>
+          <w:rFonts w:ascii="Arial" w:hAnsi="Arial" w:cs="Arial"/>
+          <w:szCs w:val="28"/>
+          <w:u w:val="single"/>
+          <w:lang w:val="en-US"/>
+        </w:rPr>
+        <w:t>Enemies</w:t>
       </w:r>
     </w:p>
     <w:p>
@@ -6397,7 +6451,7 @@
           <w:szCs w:val="24"/>
           <w:lang w:val="en-US"/>
         </w:rPr>
-        <w:t>Minotaur</w:t>
+        <w:t>Satyr</w:t>
       </w:r>
     </w:p>
     <w:p>
@@ -6417,54 +6471,74 @@
           <w:szCs w:val="24"/>
           <w:lang w:val="en-US"/>
         </w:rPr>
-        <w:t xml:space="preserve">When the player walks into the boss room the minotaur will </w:t>
-      </w:r>
-      <w:r>
-        <w:rPr>
-          <w:rFonts w:ascii="Arial" w:hAnsi="Arial" w:cs="Arial"/>
-          <w:sz w:val="24"/>
-          <w:szCs w:val="24"/>
-          <w:lang w:val="en-US"/>
-        </w:rPr>
-        <w:t xml:space="preserve">walk around slowly and have big, slow attacks. </w:t>
-      </w:r>
-      <w:r>
-        <w:rPr>
-          <w:rFonts w:ascii="Arial" w:hAnsi="Arial" w:cs="Arial"/>
-          <w:sz w:val="24"/>
-          <w:szCs w:val="24"/>
-          <w:lang w:val="en-US"/>
-        </w:rPr>
-        <w:t>In a set amount of time he will do his ultimate attack which will stun the player if he/she gets hit.</w:t>
-      </w:r>
-    </w:p>
-    <w:p>
-      <w:pPr>
-        <w:rPr>
-          <w:rFonts w:ascii="Arial" w:hAnsi="Arial" w:cs="Arial"/>
-          <w:sz w:val="24"/>
-          <w:szCs w:val="24"/>
-          <w:lang w:val="en-US"/>
-        </w:rPr>
-      </w:pPr>
-    </w:p>
-    <w:p>
-      <w:pPr>
-        <w:rPr>
-          <w:rFonts w:ascii="Arial" w:hAnsi="Arial" w:cs="Arial"/>
-          <w:szCs w:val="28"/>
-          <w:u w:val="single"/>
-          <w:lang w:val="en-US"/>
-        </w:rPr>
-      </w:pPr>
-      <w:r>
-        <w:rPr>
-          <w:rFonts w:ascii="Arial" w:hAnsi="Arial" w:cs="Arial"/>
-          <w:szCs w:val="28"/>
-          <w:u w:val="single"/>
-          <w:lang w:val="en-US"/>
-        </w:rPr>
-        <w:t>Abilities</w:t>
+        <w:t>A sphere collider will check if the player is nearby a Satyr. When the player is inside the sphere collider the Satyr will start chasing the player. When the player is outside of the max range the satyr may walk, the satyr will go back to his patrolling state.</w:t>
+      </w:r>
+      <w:r>
+        <w:rPr>
+          <w:rFonts w:ascii="Arial" w:hAnsi="Arial" w:cs="Arial"/>
+          <w:sz w:val="24"/>
+          <w:szCs w:val="24"/>
+          <w:lang w:val="en-US"/>
+        </w:rPr>
+        <w:t xml:space="preserve"> </w:t>
+      </w:r>
+    </w:p>
+    <w:p>
+      <w:pPr>
+        <w:ind w:left="708"/>
+        <w:rPr>
+          <w:rFonts w:ascii="Arial" w:hAnsi="Arial" w:cs="Arial"/>
+          <w:sz w:val="24"/>
+          <w:szCs w:val="24"/>
+          <w:lang w:val="en-US"/>
+        </w:rPr>
+      </w:pPr>
+      <w:r>
+        <w:rPr>
+          <w:rFonts w:ascii="Arial" w:hAnsi="Arial" w:cs="Arial"/>
+          <w:sz w:val="24"/>
+          <w:szCs w:val="24"/>
+          <w:lang w:val="en-US"/>
+        </w:rPr>
+        <w:t>A Satyr can have two different kind of patrolling behavior. The first one if walking around between waypoints. The second one is standing still and looking around.</w:t>
+      </w:r>
+    </w:p>
+    <w:p>
+      <w:pPr>
+        <w:rPr>
+          <w:rFonts w:ascii="Arial" w:hAnsi="Arial" w:cs="Arial"/>
+          <w:sz w:val="24"/>
+          <w:szCs w:val="24"/>
+          <w:lang w:val="en-US"/>
+        </w:rPr>
+      </w:pPr>
+      <w:r>
+        <w:rPr>
+          <w:rFonts w:ascii="Arial" w:hAnsi="Arial" w:cs="Arial"/>
+          <w:sz w:val="24"/>
+          <w:szCs w:val="24"/>
+          <w:lang w:val="en-US"/>
+        </w:rPr>
+        <w:t>[attacking and animations]</w:t>
+      </w:r>
+    </w:p>
+    <w:p>
+      <w:pPr>
+        <w:rPr>
+          <w:rFonts w:ascii="Arial" w:hAnsi="Arial" w:cs="Arial"/>
+          <w:sz w:val="24"/>
+          <w:szCs w:val="24"/>
+          <w:lang w:val="en-US"/>
+        </w:rPr>
+      </w:pPr>
+      <w:r>
+        <w:rPr>
+          <w:rFonts w:ascii="Arial" w:hAnsi="Arial" w:cs="Arial"/>
+          <w:sz w:val="24"/>
+          <w:szCs w:val="24"/>
+          <w:lang w:val="en-US"/>
+        </w:rPr>
+        <w:t xml:space="preserve"> </w:t>
       </w:r>
     </w:p>
     <w:p>
@@ -6488,7 +6562,7 @@
           <w:szCs w:val="24"/>
           <w:lang w:val="en-US"/>
         </w:rPr>
-        <w:t>Experience</w:t>
+        <w:t>Minotaur</w:t>
       </w:r>
     </w:p>
     <w:p>
@@ -6508,17 +6582,54 @@
           <w:szCs w:val="24"/>
           <w:lang w:val="en-US"/>
         </w:rPr>
-        <w:lastRenderedPageBreak/>
-        <w:t xml:space="preserve">The player will have to gain a set amount of experience each level and the higher level the player gets the more experience he/she will need for the next level up. </w:t>
-      </w:r>
-      <w:r>
-        <w:rPr>
-          <w:rFonts w:ascii="Arial" w:hAnsi="Arial" w:cs="Arial"/>
-          <w:sz w:val="24"/>
-          <w:szCs w:val="24"/>
-          <w:lang w:val="en-US"/>
-        </w:rPr>
-        <w:t xml:space="preserve">When the player levels up he/she will be able to open a panel in which he/she can add a point to one of their statistics. </w:t>
+        <w:t xml:space="preserve">When the player walks into the boss room the minotaur will </w:t>
+      </w:r>
+      <w:r>
+        <w:rPr>
+          <w:rFonts w:ascii="Arial" w:hAnsi="Arial" w:cs="Arial"/>
+          <w:sz w:val="24"/>
+          <w:szCs w:val="24"/>
+          <w:lang w:val="en-US"/>
+        </w:rPr>
+        <w:t xml:space="preserve">walk around slowly and have big, slow attacks. </w:t>
+      </w:r>
+      <w:r>
+        <w:rPr>
+          <w:rFonts w:ascii="Arial" w:hAnsi="Arial" w:cs="Arial"/>
+          <w:sz w:val="24"/>
+          <w:szCs w:val="24"/>
+          <w:lang w:val="en-US"/>
+        </w:rPr>
+        <w:t>In a set amount of time he will do his ultimate attack which will stun the player if he/she gets hit.</w:t>
+      </w:r>
+    </w:p>
+    <w:p>
+      <w:pPr>
+        <w:rPr>
+          <w:rFonts w:ascii="Arial" w:hAnsi="Arial" w:cs="Arial"/>
+          <w:sz w:val="24"/>
+          <w:szCs w:val="24"/>
+          <w:lang w:val="en-US"/>
+        </w:rPr>
+      </w:pPr>
+    </w:p>
+    <w:p>
+      <w:pPr>
+        <w:rPr>
+          <w:rFonts w:ascii="Arial" w:hAnsi="Arial" w:cs="Arial"/>
+          <w:szCs w:val="28"/>
+          <w:u w:val="single"/>
+          <w:lang w:val="en-US"/>
+        </w:rPr>
+      </w:pPr>
+      <w:r>
+        <w:rPr>
+          <w:rFonts w:ascii="Arial" w:hAnsi="Arial" w:cs="Arial"/>
+          <w:szCs w:val="28"/>
+          <w:u w:val="single"/>
+          <w:lang w:val="en-US"/>
+        </w:rPr>
+        <w:t>Abilities</w:t>
       </w:r>
     </w:p>
     <w:p>
@@ -6542,7 +6653,7 @@
           <w:szCs w:val="24"/>
           <w:lang w:val="en-US"/>
         </w:rPr>
-        <w:t>Crafting</w:t>
+        <w:t>Experience</w:t>
       </w:r>
     </w:p>
     <w:p>
@@ -6562,36 +6673,16 @@
           <w:szCs w:val="24"/>
           <w:lang w:val="en-US"/>
         </w:rPr>
-        <w:t>The player will be able to open a panel in which he/she can see how much of each plant they have and to click a button with which they can get a crafted item. When they craft something the amount of with which they craft it will go down and the crafted item amount will go up.</w:t>
-      </w:r>
-    </w:p>
-    <w:p>
-      <w:pPr>
-        <w:rPr>
-          <w:rFonts w:ascii="Arial" w:hAnsi="Arial" w:cs="Arial"/>
-          <w:sz w:val="24"/>
-          <w:szCs w:val="24"/>
-          <w:lang w:val="en-US"/>
-        </w:rPr>
-      </w:pPr>
-    </w:p>
-    <w:p>
-      <w:pPr>
-        <w:rPr>
-          <w:rFonts w:ascii="Arial" w:hAnsi="Arial" w:cs="Arial"/>
-          <w:szCs w:val="28"/>
-          <w:u w:val="single"/>
-          <w:lang w:val="en-US"/>
-        </w:rPr>
-      </w:pPr>
-      <w:r>
-        <w:rPr>
-          <w:rFonts w:ascii="Arial" w:hAnsi="Arial" w:cs="Arial"/>
-          <w:szCs w:val="28"/>
-          <w:u w:val="single"/>
-          <w:lang w:val="en-US"/>
-        </w:rPr>
-        <w:t>Pick ups</w:t>
+        <w:t xml:space="preserve">The player will have to gain a set amount of experience each level and the higher level the player gets the more experience he/she will need for the next level up. </w:t>
+      </w:r>
+      <w:r>
+        <w:rPr>
+          <w:rFonts w:ascii="Arial" w:hAnsi="Arial" w:cs="Arial"/>
+          <w:sz w:val="24"/>
+          <w:szCs w:val="24"/>
+          <w:lang w:val="en-US"/>
+        </w:rPr>
+        <w:t xml:space="preserve">When the player levels up he/she will be able to open a panel in which he/she can add a point to one of their statistics. </w:t>
       </w:r>
     </w:p>
     <w:p>
@@ -6615,7 +6706,7 @@
           <w:szCs w:val="24"/>
           <w:lang w:val="en-US"/>
         </w:rPr>
-        <w:t>Craftables</w:t>
+        <w:t>Crafting</w:t>
       </w:r>
     </w:p>
     <w:p>
@@ -6635,7 +6726,36 @@
           <w:szCs w:val="24"/>
           <w:lang w:val="en-US"/>
         </w:rPr>
-        <w:t>The two craftable flowers will have set locations where they will spawn. After you have obtained an item it will respawn in a set time. To obtain them you will have to right click on it. After that it will destroy and will appear in the inventory.</w:t>
+        <w:t>The player will be able to open a panel in which he/she can see how much of each plant they have and to click a button with which they can get a crafted item. When they craft something the amount of with which they craft it will go down and the crafted item amount will go up.</w:t>
+      </w:r>
+    </w:p>
+    <w:p>
+      <w:pPr>
+        <w:rPr>
+          <w:rFonts w:ascii="Arial" w:hAnsi="Arial" w:cs="Arial"/>
+          <w:sz w:val="24"/>
+          <w:szCs w:val="24"/>
+          <w:lang w:val="en-US"/>
+        </w:rPr>
+      </w:pPr>
+    </w:p>
+    <w:p>
+      <w:pPr>
+        <w:rPr>
+          <w:rFonts w:ascii="Arial" w:hAnsi="Arial" w:cs="Arial"/>
+          <w:szCs w:val="28"/>
+          <w:u w:val="single"/>
+          <w:lang w:val="en-US"/>
+        </w:rPr>
+      </w:pPr>
+      <w:r>
+        <w:rPr>
+          <w:rFonts w:ascii="Arial" w:hAnsi="Arial" w:cs="Arial"/>
+          <w:szCs w:val="28"/>
+          <w:u w:val="single"/>
+          <w:lang w:val="en-US"/>
+        </w:rPr>
+        <w:t>Pick ups</w:t>
       </w:r>
     </w:p>
     <w:p>
@@ -6659,7 +6779,7 @@
           <w:szCs w:val="24"/>
           <w:lang w:val="en-US"/>
         </w:rPr>
-        <w:t>Armor pieces</w:t>
+        <w:t>Craftables</w:t>
       </w:r>
     </w:p>
     <w:p>
@@ -6679,45 +6799,17 @@
           <w:szCs w:val="24"/>
           <w:lang w:val="en-US"/>
         </w:rPr>
-        <w:t>After you activated the quest to collect the armor p</w:t>
-      </w:r>
-      <w:r>
-        <w:rPr>
-          <w:rFonts w:ascii="Arial" w:hAnsi="Arial" w:cs="Arial"/>
-          <w:sz w:val="24"/>
-          <w:szCs w:val="24"/>
-          <w:lang w:val="en-US"/>
-        </w:rPr>
-        <w:t>ieces when you find an armor piece, you will have to press right mouse button to collect it. After that the item will destroy and it will appear in the inventory. The player’s statistics will be updated. There will be a message displayed saying you have obtained the item.</w:t>
-      </w:r>
-    </w:p>
-    <w:p>
-      <w:pPr>
-        <w:rPr>
-          <w:rFonts w:ascii="Arial" w:hAnsi="Arial" w:cs="Arial"/>
-          <w:szCs w:val="28"/>
-          <w:u w:val="single"/>
-          <w:lang w:val="en-US"/>
-        </w:rPr>
-      </w:pPr>
-    </w:p>
-    <w:p>
-      <w:pPr>
-        <w:rPr>
-          <w:rFonts w:ascii="Arial" w:hAnsi="Arial" w:cs="Arial"/>
-          <w:szCs w:val="28"/>
-          <w:u w:val="single"/>
-          <w:lang w:val="en-US"/>
-        </w:rPr>
-      </w:pPr>
-      <w:r>
-        <w:rPr>
-          <w:rFonts w:ascii="Arial" w:hAnsi="Arial" w:cs="Arial"/>
-          <w:szCs w:val="28"/>
-          <w:u w:val="single"/>
-          <w:lang w:val="en-US"/>
-        </w:rPr>
-        <w:t>UI</w:t>
+        <w:t xml:space="preserve">The two craftable flowers will have set locations where they will spawn. After you have obtained an item it will respawn in a set time. To obtain them you will </w:t>
+      </w:r>
+      <w:r>
+        <w:rPr>
+          <w:rFonts w:ascii="Arial" w:hAnsi="Arial" w:cs="Arial"/>
+          <w:sz w:val="24"/>
+          <w:szCs w:val="24"/>
+          <w:lang w:val="en-US"/>
+        </w:rPr>
+        <w:lastRenderedPageBreak/>
+        <w:t>have to right click on it. After that it will destroy and will appear in the inventory.</w:t>
       </w:r>
     </w:p>
     <w:p>
@@ -6741,7 +6833,7 @@
           <w:szCs w:val="24"/>
           <w:lang w:val="en-US"/>
         </w:rPr>
-        <w:t>Health</w:t>
+        <w:t>Armor pieces</w:t>
       </w:r>
     </w:p>
     <w:p>
@@ -6761,47 +6853,45 @@
           <w:szCs w:val="24"/>
           <w:lang w:val="en-US"/>
         </w:rPr>
-        <w:t>The health bar will have the mask component. The content health will have the image type to filled. By manipulating the fill amount the amount of health shown will be changed.</w:t>
-      </w:r>
-    </w:p>
-    <w:p>
-      <w:pPr>
-        <w:ind w:left="708"/>
-        <w:rPr>
-          <w:rFonts w:ascii="Arial" w:hAnsi="Arial" w:cs="Arial"/>
-          <w:sz w:val="24"/>
-          <w:szCs w:val="24"/>
-          <w:lang w:val="en-US"/>
-        </w:rPr>
-      </w:pPr>
-      <w:r>
-        <w:rPr>
-          <w:rFonts w:ascii="Arial" w:hAnsi="Arial" w:cs="Arial"/>
-          <w:sz w:val="24"/>
-          <w:szCs w:val="24"/>
-          <w:lang w:val="en-US"/>
-        </w:rPr>
-        <w:t>The fill amount you will have to calculate by fill amount = current health / max health.</w:t>
-      </w:r>
-    </w:p>
-    <w:p>
-      <w:pPr>
-        <w:ind w:left="708"/>
-        <w:rPr>
-          <w:rFonts w:ascii="Arial" w:hAnsi="Arial" w:cs="Arial"/>
-          <w:sz w:val="24"/>
-          <w:szCs w:val="24"/>
-          <w:lang w:val="en-US"/>
-        </w:rPr>
-      </w:pPr>
-      <w:r>
-        <w:rPr>
-          <w:rFonts w:ascii="Arial" w:hAnsi="Arial" w:cs="Arial"/>
-          <w:sz w:val="24"/>
-          <w:szCs w:val="24"/>
-          <w:lang w:val="en-US"/>
-        </w:rPr>
-        <w:t>By using lerp we will make it look smooth.</w:t>
+        <w:t>After you activated the quest to collect the armor p</w:t>
+      </w:r>
+      <w:r>
+        <w:rPr>
+          <w:rFonts w:ascii="Arial" w:hAnsi="Arial" w:cs="Arial"/>
+          <w:sz w:val="24"/>
+          <w:szCs w:val="24"/>
+          <w:lang w:val="en-US"/>
+        </w:rPr>
+        <w:t>ieces when you find an armor piece, you will have to press right mouse button to collect it. After that the item will destroy and it will appear in the inventory. The player’s statistics will be updated. There will be a message displayed saying you have obtained the item.</w:t>
+      </w:r>
+    </w:p>
+    <w:p>
+      <w:pPr>
+        <w:rPr>
+          <w:rFonts w:ascii="Arial" w:hAnsi="Arial" w:cs="Arial"/>
+          <w:szCs w:val="28"/>
+          <w:u w:val="single"/>
+          <w:lang w:val="en-US"/>
+        </w:rPr>
+      </w:pPr>
+    </w:p>
+    <w:p>
+      <w:pPr>
+        <w:rPr>
+          <w:rFonts w:ascii="Arial" w:hAnsi="Arial" w:cs="Arial"/>
+          <w:szCs w:val="28"/>
+          <w:u w:val="single"/>
+          <w:lang w:val="en-US"/>
+        </w:rPr>
+      </w:pPr>
+      <w:r>
+        <w:rPr>
+          <w:rFonts w:ascii="Arial" w:hAnsi="Arial" w:cs="Arial"/>
+          <w:szCs w:val="28"/>
+          <w:u w:val="single"/>
+          <w:lang w:val="en-US"/>
+        </w:rPr>
+        <w:t>UI</w:t>
       </w:r>
     </w:p>
     <w:p>
@@ -6825,6 +6915,90 @@
           <w:szCs w:val="24"/>
           <w:lang w:val="en-US"/>
         </w:rPr>
+        <w:t>Health</w:t>
+      </w:r>
+    </w:p>
+    <w:p>
+      <w:pPr>
+        <w:ind w:left="708"/>
+        <w:rPr>
+          <w:rFonts w:ascii="Arial" w:hAnsi="Arial" w:cs="Arial"/>
+          <w:sz w:val="24"/>
+          <w:szCs w:val="24"/>
+          <w:lang w:val="en-US"/>
+        </w:rPr>
+      </w:pPr>
+      <w:r>
+        <w:rPr>
+          <w:rFonts w:ascii="Arial" w:hAnsi="Arial" w:cs="Arial"/>
+          <w:sz w:val="24"/>
+          <w:szCs w:val="24"/>
+          <w:lang w:val="en-US"/>
+        </w:rPr>
+        <w:t>The health bar will have the mask component. The content health will have the image type to filled. By manipulating the fill amount the amount of health shown will be changed.</w:t>
+      </w:r>
+    </w:p>
+    <w:p>
+      <w:pPr>
+        <w:ind w:left="708"/>
+        <w:rPr>
+          <w:rFonts w:ascii="Arial" w:hAnsi="Arial" w:cs="Arial"/>
+          <w:sz w:val="24"/>
+          <w:szCs w:val="24"/>
+          <w:lang w:val="en-US"/>
+        </w:rPr>
+      </w:pPr>
+      <w:r>
+        <w:rPr>
+          <w:rFonts w:ascii="Arial" w:hAnsi="Arial" w:cs="Arial"/>
+          <w:sz w:val="24"/>
+          <w:szCs w:val="24"/>
+          <w:lang w:val="en-US"/>
+        </w:rPr>
+        <w:t>The fill amount you will have to calculate by fill amount = current health / max health.</w:t>
+      </w:r>
+    </w:p>
+    <w:p>
+      <w:pPr>
+        <w:ind w:left="708"/>
+        <w:rPr>
+          <w:rFonts w:ascii="Arial" w:hAnsi="Arial" w:cs="Arial"/>
+          <w:sz w:val="24"/>
+          <w:szCs w:val="24"/>
+          <w:lang w:val="en-US"/>
+        </w:rPr>
+      </w:pPr>
+      <w:r>
+        <w:rPr>
+          <w:rFonts w:ascii="Arial" w:hAnsi="Arial" w:cs="Arial"/>
+          <w:sz w:val="24"/>
+          <w:szCs w:val="24"/>
+          <w:lang w:val="en-US"/>
+        </w:rPr>
+        <w:t>By using lerp we will make it look smooth.</w:t>
+      </w:r>
+    </w:p>
+    <w:p>
+      <w:pPr>
+        <w:pStyle w:val="Lijstalinea"/>
+        <w:numPr>
+          <w:ilvl w:val="0"/>
+          <w:numId w:val="2"/>
+        </w:numPr>
+        <w:rPr>
+          <w:rFonts w:ascii="Arial" w:hAnsi="Arial" w:cs="Arial"/>
+          <w:sz w:val="24"/>
+          <w:szCs w:val="24"/>
+          <w:lang w:val="en-US"/>
+        </w:rPr>
+      </w:pPr>
+      <w:r>
+        <w:rPr>
+          <w:rFonts w:ascii="Arial" w:hAnsi="Arial" w:cs="Arial"/>
+          <w:sz w:val="24"/>
+          <w:szCs w:val="24"/>
+          <w:lang w:val="en-US"/>
+        </w:rPr>
         <w:t>Experience</w:t>
       </w:r>
     </w:p>
@@ -6845,7 +7019,81 @@
           <w:szCs w:val="24"/>
           <w:lang w:val="en-US"/>
         </w:rPr>
-        <w:t xml:space="preserve">The </w:t>
+        <w:t xml:space="preserve">The experience bar will have the mask component. The content </w:t>
+      </w:r>
+      <w:r>
+        <w:rPr>
+          <w:rFonts w:ascii="Arial" w:hAnsi="Arial" w:cs="Arial"/>
+          <w:sz w:val="24"/>
+          <w:szCs w:val="24"/>
+          <w:lang w:val="en-US"/>
+        </w:rPr>
+        <w:t xml:space="preserve">experience </w:t>
+      </w:r>
+      <w:r>
+        <w:rPr>
+          <w:rFonts w:ascii="Arial" w:hAnsi="Arial" w:cs="Arial"/>
+          <w:sz w:val="24"/>
+          <w:szCs w:val="24"/>
+          <w:lang w:val="en-US"/>
+        </w:rPr>
+        <w:t xml:space="preserve">will have the image type to filled. By manipulating the fill amount the amount of </w:t>
+      </w:r>
+      <w:r>
+        <w:rPr>
+          <w:rFonts w:ascii="Arial" w:hAnsi="Arial" w:cs="Arial"/>
+          <w:sz w:val="24"/>
+          <w:szCs w:val="24"/>
+          <w:lang w:val="en-US"/>
+        </w:rPr>
+        <w:t xml:space="preserve">experience </w:t>
+      </w:r>
+      <w:r>
+        <w:rPr>
+          <w:rFonts w:ascii="Arial" w:hAnsi="Arial" w:cs="Arial"/>
+          <w:sz w:val="24"/>
+          <w:szCs w:val="24"/>
+          <w:lang w:val="en-US"/>
+        </w:rPr>
+        <w:t>shown will be changed.</w:t>
+      </w:r>
+    </w:p>
+    <w:p>
+      <w:pPr>
+        <w:ind w:left="708"/>
+        <w:rPr>
+          <w:rFonts w:ascii="Arial" w:hAnsi="Arial" w:cs="Arial"/>
+          <w:sz w:val="24"/>
+          <w:szCs w:val="24"/>
+          <w:lang w:val="en-US"/>
+        </w:rPr>
+      </w:pPr>
+      <w:r>
+        <w:rPr>
+          <w:rFonts w:ascii="Arial" w:hAnsi="Arial" w:cs="Arial"/>
+          <w:sz w:val="24"/>
+          <w:szCs w:val="24"/>
+          <w:lang w:val="en-US"/>
+        </w:rPr>
+        <w:t xml:space="preserve">The fill amount you will have to calculate by fill amount = current </w:t>
+      </w:r>
+      <w:r>
+        <w:rPr>
+          <w:rFonts w:ascii="Arial" w:hAnsi="Arial" w:cs="Arial"/>
+          <w:sz w:val="24"/>
+          <w:szCs w:val="24"/>
+          <w:lang w:val="en-US"/>
+        </w:rPr>
+        <w:t xml:space="preserve">experience </w:t>
+      </w:r>
+      <w:r>
+        <w:rPr>
+          <w:rFonts w:ascii="Arial" w:hAnsi="Arial" w:cs="Arial"/>
+          <w:sz w:val="24"/>
+          <w:szCs w:val="24"/>
+          <w:lang w:val="en-US"/>
+        </w:rPr>
+        <w:t xml:space="preserve">/ max </w:t>
       </w:r>
       <w:r>
         <w:rPr>
@@ -6863,43 +7111,7 @@
           <w:szCs w:val="24"/>
           <w:lang w:val="en-US"/>
         </w:rPr>
-        <w:t xml:space="preserve"> bar will have the mask component. The content </w:t>
-      </w:r>
-      <w:r>
-        <w:rPr>
-          <w:rFonts w:ascii="Arial" w:hAnsi="Arial" w:cs="Arial"/>
-          <w:sz w:val="24"/>
-          <w:szCs w:val="24"/>
-          <w:lang w:val="en-US"/>
-        </w:rPr>
-        <w:t xml:space="preserve">experience </w:t>
-      </w:r>
-      <w:r>
-        <w:rPr>
-          <w:rFonts w:ascii="Arial" w:hAnsi="Arial" w:cs="Arial"/>
-          <w:sz w:val="24"/>
-          <w:szCs w:val="24"/>
-          <w:lang w:val="en-US"/>
-        </w:rPr>
-        <w:t xml:space="preserve">will have the image type to filled. By manipulating the fill amount the amount of </w:t>
-      </w:r>
-      <w:r>
-        <w:rPr>
-          <w:rFonts w:ascii="Arial" w:hAnsi="Arial" w:cs="Arial"/>
-          <w:sz w:val="24"/>
-          <w:szCs w:val="24"/>
-          <w:lang w:val="en-US"/>
-        </w:rPr>
-        <w:t xml:space="preserve">experience </w:t>
-      </w:r>
-      <w:r>
-        <w:rPr>
-          <w:rFonts w:ascii="Arial" w:hAnsi="Arial" w:cs="Arial"/>
-          <w:sz w:val="24"/>
-          <w:szCs w:val="24"/>
-          <w:lang w:val="en-US"/>
-        </w:rPr>
-        <w:t>shown will be changed.</w:t>
+        <w:t>.</w:t>
       </w:r>
     </w:p>
     <w:p>
@@ -6919,73 +7131,7 @@
           <w:szCs w:val="24"/>
           <w:lang w:val="en-US"/>
         </w:rPr>
-        <w:t xml:space="preserve">The fill amount you will have to calculate by fill amount = current </w:t>
-      </w:r>
-      <w:r>
-        <w:rPr>
-          <w:rFonts w:ascii="Arial" w:hAnsi="Arial" w:cs="Arial"/>
-          <w:sz w:val="24"/>
-          <w:szCs w:val="24"/>
-          <w:lang w:val="en-US"/>
-        </w:rPr>
-        <w:t xml:space="preserve">experience </w:t>
-      </w:r>
-      <w:r>
-        <w:rPr>
-          <w:rFonts w:ascii="Arial" w:hAnsi="Arial" w:cs="Arial"/>
-          <w:sz w:val="24"/>
-          <w:szCs w:val="24"/>
-          <w:lang w:val="en-US"/>
-        </w:rPr>
-        <w:t xml:space="preserve">/ max </w:t>
-      </w:r>
-      <w:r>
-        <w:rPr>
-          <w:rFonts w:ascii="Arial" w:hAnsi="Arial" w:cs="Arial"/>
-          <w:sz w:val="24"/>
-          <w:szCs w:val="24"/>
-          <w:lang w:val="en-US"/>
-        </w:rPr>
-        <w:t>experience</w:t>
-      </w:r>
-      <w:r>
-        <w:rPr>
-          <w:rFonts w:ascii="Arial" w:hAnsi="Arial" w:cs="Arial"/>
-          <w:sz w:val="24"/>
-          <w:szCs w:val="24"/>
-          <w:lang w:val="en-US"/>
-        </w:rPr>
-        <w:t>.</w:t>
-      </w:r>
-    </w:p>
-    <w:p>
-      <w:pPr>
-        <w:ind w:left="708"/>
-        <w:rPr>
-          <w:rFonts w:ascii="Arial" w:hAnsi="Arial" w:cs="Arial"/>
-          <w:sz w:val="24"/>
-          <w:szCs w:val="24"/>
-          <w:lang w:val="en-US"/>
-        </w:rPr>
-      </w:pPr>
-      <w:r>
-        <w:rPr>
-          <w:rFonts w:ascii="Arial" w:hAnsi="Arial" w:cs="Arial"/>
-          <w:sz w:val="24"/>
-          <w:szCs w:val="24"/>
-          <w:lang w:val="en-US"/>
-        </w:rPr>
-        <w:lastRenderedPageBreak/>
-        <w:t>By using l</w:t>
-      </w:r>
-      <w:r>
-        <w:rPr>
-          <w:rFonts w:ascii="Arial" w:hAnsi="Arial" w:cs="Arial"/>
-          <w:sz w:val="24"/>
-          <w:szCs w:val="24"/>
-          <w:lang w:val="en-US"/>
-        </w:rPr>
-        <w:t>erp we will make it look smooth.</w:t>
+        <w:t>By using lerp we will make it look smooth.</w:t>
       </w:r>
     </w:p>
     <w:p>

</xml_diff>

<commit_message>
Gdd + assetlist update. respawn manager and set respawn point
</commit_message>
<xml_diff>
--- a/Documentatie/Game Design Document.docx
+++ b/Documentatie/Game Design Document.docx
@@ -2261,8 +2261,6 @@
         </w:rPr>
         <w:t>Stamina: you will be able to run longer.</w:t>
       </w:r>
-      <w:bookmarkStart w:id="0" w:name="_GoBack"/>
-      <w:bookmarkEnd w:id="0"/>
     </w:p>
     <w:p>
       <w:pPr>
@@ -6070,32 +6068,14 @@
     </w:p>
     <w:p>
       <w:pPr>
-        <w:rPr>
-          <w:rFonts w:ascii="Arial" w:hAnsi="Arial" w:cs="Arial"/>
-          <w:szCs w:val="28"/>
-          <w:u w:val="single"/>
-          <w:lang w:val="en-US"/>
-        </w:rPr>
-      </w:pPr>
-    </w:p>
-    <w:p>
-      <w:pPr>
-        <w:rPr>
-          <w:rFonts w:ascii="Arial" w:hAnsi="Arial" w:cs="Arial"/>
-          <w:szCs w:val="28"/>
-          <w:u w:val="single"/>
-          <w:lang w:val="en-US"/>
-        </w:rPr>
-      </w:pPr>
-      <w:r>
-        <w:rPr>
-          <w:rFonts w:ascii="Arial" w:hAnsi="Arial" w:cs="Arial"/>
-          <w:szCs w:val="28"/>
-          <w:u w:val="single"/>
-          <w:lang w:val="en-US"/>
-        </w:rPr>
-        <w:t>Controls</w:t>
-      </w:r>
+        <w:pStyle w:val="Lijstalinea"/>
+        <w:rPr>
+          <w:rFonts w:ascii="Arial" w:hAnsi="Arial" w:cs="Arial"/>
+          <w:sz w:val="24"/>
+          <w:szCs w:val="24"/>
+          <w:lang w:val="en-US"/>
+        </w:rPr>
+      </w:pPr>
     </w:p>
     <w:p>
       <w:pPr>
@@ -6118,112 +6098,56 @@
           <w:szCs w:val="24"/>
           <w:lang w:val="en-US"/>
         </w:rPr>
-        <w:t>Moving</w:t>
-      </w:r>
-    </w:p>
-    <w:p>
-      <w:pPr>
-        <w:ind w:left="708"/>
-        <w:rPr>
-          <w:rFonts w:ascii="Arial" w:hAnsi="Arial" w:cs="Arial"/>
-          <w:sz w:val="24"/>
-          <w:szCs w:val="24"/>
-          <w:lang w:val="en-US"/>
-        </w:rPr>
-      </w:pPr>
-      <w:r>
-        <w:rPr>
-          <w:rFonts w:ascii="Arial" w:hAnsi="Arial" w:cs="Arial"/>
-          <w:sz w:val="24"/>
-          <w:szCs w:val="24"/>
-          <w:lang w:val="en-US"/>
-        </w:rPr>
-        <w:t>We move the player model around by moving the position of the rigidbody. The movement speed of the player will multiply by an acceleration speed when the shift button is pressed but is set to a maximum. The player models will shoot a raycast downwards and until the raycast is false the player model’s gravity will be off. When t</w:t>
-      </w:r>
-      <w:r>
-        <w:rPr>
-          <w:rFonts w:ascii="Arial" w:hAnsi="Arial" w:cs="Arial"/>
-          <w:sz w:val="24"/>
-          <w:szCs w:val="24"/>
-          <w:lang w:val="en-US"/>
-        </w:rPr>
-        <w:t>he player jumps there will be a</w:t>
-      </w:r>
-      <w:r>
-        <w:rPr>
-          <w:rFonts w:ascii="Arial" w:hAnsi="Arial" w:cs="Arial"/>
-          <w:sz w:val="24"/>
-          <w:szCs w:val="24"/>
-          <w:lang w:val="en-US"/>
-        </w:rPr>
-        <w:t xml:space="preserve"> </w:t>
-      </w:r>
-      <w:r>
-        <w:rPr>
-          <w:rFonts w:ascii="Arial" w:hAnsi="Arial" w:cs="Arial"/>
-          <w:sz w:val="24"/>
-          <w:szCs w:val="24"/>
-          <w:lang w:val="en-US"/>
-        </w:rPr>
-        <w:t>force added to the player</w:t>
-      </w:r>
-      <w:r>
-        <w:rPr>
-          <w:rFonts w:ascii="Arial" w:hAnsi="Arial" w:cs="Arial"/>
-          <w:sz w:val="24"/>
-          <w:szCs w:val="24"/>
-          <w:lang w:val="en-US"/>
-        </w:rPr>
-        <w:t>’</w:t>
-      </w:r>
-      <w:r>
-        <w:rPr>
-          <w:rFonts w:ascii="Arial" w:hAnsi="Arial" w:cs="Arial"/>
-          <w:sz w:val="24"/>
-          <w:szCs w:val="24"/>
-          <w:lang w:val="en-US"/>
-        </w:rPr>
-        <w:t>s y axis.</w:t>
-      </w:r>
-    </w:p>
-    <w:p>
-      <w:pPr>
-        <w:ind w:left="708"/>
-        <w:rPr>
-          <w:rFonts w:ascii="Arial" w:hAnsi="Arial" w:cs="Arial"/>
-          <w:sz w:val="24"/>
-          <w:szCs w:val="24"/>
-          <w:lang w:val="en-US"/>
-        </w:rPr>
-      </w:pPr>
-      <w:r>
-        <w:rPr>
-          <w:rFonts w:ascii="Arial" w:hAnsi="Arial" w:cs="Arial"/>
-          <w:sz w:val="24"/>
-          <w:szCs w:val="24"/>
-          <w:lang w:val="en-US"/>
-        </w:rPr>
-        <w:t xml:space="preserve">When the player runs his stamina will drop until it’s zero and he/she won’t be able to run anymore. If the player is not running his stamina will go up slowly until it has </w:t>
-      </w:r>
-      <w:proofErr w:type="gramStart"/>
-      <w:r>
-        <w:rPr>
-          <w:rFonts w:ascii="Arial" w:hAnsi="Arial" w:cs="Arial"/>
-          <w:sz w:val="24"/>
-          <w:szCs w:val="24"/>
-          <w:lang w:val="en-US"/>
-        </w:rPr>
-        <w:t>reached</w:t>
-      </w:r>
-      <w:proofErr w:type="gramEnd"/>
-      <w:r>
-        <w:rPr>
-          <w:rFonts w:ascii="Arial" w:hAnsi="Arial" w:cs="Arial"/>
-          <w:sz w:val="24"/>
-          <w:szCs w:val="24"/>
-          <w:lang w:val="en-US"/>
-        </w:rPr>
-        <w:t xml:space="preserve"> it’s maximum.</w:t>
+        <w:t>Player Respawn manager</w:t>
+      </w:r>
+    </w:p>
+    <w:p>
+      <w:pPr>
+        <w:pStyle w:val="Lijstalinea"/>
+        <w:rPr>
+          <w:rFonts w:ascii="Arial" w:hAnsi="Arial" w:cs="Arial"/>
+          <w:sz w:val="24"/>
+          <w:szCs w:val="24"/>
+          <w:lang w:val="en-US"/>
+        </w:rPr>
+      </w:pPr>
+      <w:r>
+        <w:rPr>
+          <w:rFonts w:ascii="Arial" w:hAnsi="Arial" w:cs="Arial"/>
+          <w:sz w:val="24"/>
+          <w:szCs w:val="24"/>
+          <w:lang w:val="en-US"/>
+        </w:rPr>
+        <w:t>Will respawn the player at the right position.</w:t>
+      </w:r>
+    </w:p>
+    <w:p>
+      <w:pPr>
+        <w:rPr>
+          <w:rFonts w:ascii="Arial" w:hAnsi="Arial" w:cs="Arial"/>
+          <w:szCs w:val="28"/>
+          <w:u w:val="single"/>
+          <w:lang w:val="en-US"/>
+        </w:rPr>
+      </w:pPr>
+    </w:p>
+    <w:p>
+      <w:pPr>
+        <w:rPr>
+          <w:rFonts w:ascii="Arial" w:hAnsi="Arial" w:cs="Arial"/>
+          <w:szCs w:val="28"/>
+          <w:u w:val="single"/>
+          <w:lang w:val="en-US"/>
+        </w:rPr>
+      </w:pPr>
+      <w:r>
+        <w:rPr>
+          <w:rFonts w:ascii="Arial" w:hAnsi="Arial" w:cs="Arial"/>
+          <w:szCs w:val="28"/>
+          <w:u w:val="single"/>
+          <w:lang w:val="en-US"/>
+        </w:rPr>
+        <w:t>Controls</w:t>
       </w:r>
     </w:p>
     <w:p>
@@ -6247,7 +6171,7 @@
           <w:szCs w:val="24"/>
           <w:lang w:val="en-US"/>
         </w:rPr>
-        <w:t>Attacking</w:t>
+        <w:t>Moving</w:t>
       </w:r>
     </w:p>
     <w:p>
@@ -6267,36 +6191,92 @@
           <w:szCs w:val="24"/>
           <w:lang w:val="en-US"/>
         </w:rPr>
-        <w:t>When the player moves to the right the player will attack with the sling of his sword from left to right. When the player moves to his left he will sling his sword from right to left. When the player walks backward while clicking the attack button he will block for a brief second. When he walks forward he will do a normal attack.</w:t>
-      </w:r>
-    </w:p>
-    <w:p>
-      <w:pPr>
-        <w:rPr>
-          <w:rFonts w:ascii="Arial" w:hAnsi="Arial" w:cs="Arial"/>
-          <w:szCs w:val="28"/>
-          <w:u w:val="single"/>
-          <w:lang w:val="en-US"/>
-        </w:rPr>
-      </w:pPr>
-    </w:p>
-    <w:p>
-      <w:pPr>
-        <w:rPr>
-          <w:rFonts w:ascii="Arial" w:hAnsi="Arial" w:cs="Arial"/>
-          <w:szCs w:val="28"/>
-          <w:u w:val="single"/>
-          <w:lang w:val="en-US"/>
-        </w:rPr>
-      </w:pPr>
-      <w:r>
-        <w:rPr>
-          <w:rFonts w:ascii="Arial" w:hAnsi="Arial" w:cs="Arial"/>
-          <w:szCs w:val="28"/>
-          <w:u w:val="single"/>
-          <w:lang w:val="en-US"/>
-        </w:rPr>
-        <w:t>Player</w:t>
+        <w:t>We move the player model around by moving the position of the rigidbody. The movement speed of the player will multiply by an acceleration speed when the shift button is pressed but is set to a maximum. The player models will shoot a raycast downwards and until the raycast is false the player model’s gravity will be off. When t</w:t>
+      </w:r>
+      <w:r>
+        <w:rPr>
+          <w:rFonts w:ascii="Arial" w:hAnsi="Arial" w:cs="Arial"/>
+          <w:sz w:val="24"/>
+          <w:szCs w:val="24"/>
+          <w:lang w:val="en-US"/>
+        </w:rPr>
+        <w:t>he player jumps there will be a</w:t>
+      </w:r>
+      <w:r>
+        <w:rPr>
+          <w:rFonts w:ascii="Arial" w:hAnsi="Arial" w:cs="Arial"/>
+          <w:sz w:val="24"/>
+          <w:szCs w:val="24"/>
+          <w:lang w:val="en-US"/>
+        </w:rPr>
+        <w:t xml:space="preserve"> </w:t>
+      </w:r>
+      <w:r>
+        <w:rPr>
+          <w:rFonts w:ascii="Arial" w:hAnsi="Arial" w:cs="Arial"/>
+          <w:sz w:val="24"/>
+          <w:szCs w:val="24"/>
+          <w:lang w:val="en-US"/>
+        </w:rPr>
+        <w:t>force added to the player</w:t>
+      </w:r>
+      <w:r>
+        <w:rPr>
+          <w:rFonts w:ascii="Arial" w:hAnsi="Arial" w:cs="Arial"/>
+          <w:sz w:val="24"/>
+          <w:szCs w:val="24"/>
+          <w:lang w:val="en-US"/>
+        </w:rPr>
+        <w:t>’</w:t>
+      </w:r>
+      <w:r>
+        <w:rPr>
+          <w:rFonts w:ascii="Arial" w:hAnsi="Arial" w:cs="Arial"/>
+          <w:sz w:val="24"/>
+          <w:szCs w:val="24"/>
+          <w:lang w:val="en-US"/>
+        </w:rPr>
+        <w:t>s y axis.</w:t>
+      </w:r>
+    </w:p>
+    <w:p>
+      <w:pPr>
+        <w:ind w:left="708"/>
+        <w:rPr>
+          <w:rFonts w:ascii="Arial" w:hAnsi="Arial" w:cs="Arial"/>
+          <w:sz w:val="24"/>
+          <w:szCs w:val="24"/>
+          <w:lang w:val="en-US"/>
+        </w:rPr>
+      </w:pPr>
+      <w:r>
+        <w:rPr>
+          <w:rFonts w:ascii="Arial" w:hAnsi="Arial" w:cs="Arial"/>
+          <w:sz w:val="24"/>
+          <w:szCs w:val="24"/>
+          <w:lang w:val="en-US"/>
+        </w:rPr>
+        <w:t xml:space="preserve">When the player runs his stamina will drop until it’s zero and he/she won’t be able to run anymore. If the player is not running his stamina will go up slowly until it has </w:t>
+      </w:r>
+      <w:proofErr w:type="gramStart"/>
+      <w:r>
+        <w:rPr>
+          <w:rFonts w:ascii="Arial" w:hAnsi="Arial" w:cs="Arial"/>
+          <w:sz w:val="24"/>
+          <w:szCs w:val="24"/>
+          <w:lang w:val="en-US"/>
+        </w:rPr>
+        <w:t>reached</w:t>
+      </w:r>
+      <w:proofErr w:type="gramEnd"/>
+      <w:r>
+        <w:rPr>
+          <w:rFonts w:ascii="Arial" w:hAnsi="Arial" w:cs="Arial"/>
+          <w:sz w:val="24"/>
+          <w:szCs w:val="24"/>
+          <w:lang w:val="en-US"/>
+        </w:rPr>
+        <w:t xml:space="preserve"> it’s maximum.</w:t>
       </w:r>
     </w:p>
     <w:p>
@@ -6320,114 +6300,56 @@
           <w:szCs w:val="24"/>
           <w:lang w:val="en-US"/>
         </w:rPr>
-        <w:t>Health</w:t>
-      </w:r>
-    </w:p>
-    <w:p>
-      <w:pPr>
-        <w:pStyle w:val="Lijstalinea"/>
-        <w:rPr>
-          <w:rFonts w:ascii="Arial" w:hAnsi="Arial" w:cs="Arial"/>
-          <w:sz w:val="24"/>
-          <w:szCs w:val="24"/>
-          <w:lang w:val="en-US"/>
-        </w:rPr>
-      </w:pPr>
-      <w:r>
-        <w:rPr>
-          <w:rFonts w:ascii="Arial" w:hAnsi="Arial" w:cs="Arial"/>
-          <w:sz w:val="24"/>
-          <w:szCs w:val="24"/>
-          <w:lang w:val="en-US"/>
-        </w:rPr>
-        <w:t>The player’s health will drop once they have been damaged by enemies or traps. When the player’s health drops below zero, he/she will be respawned at the starting point of the area they have died.</w:t>
-      </w:r>
-    </w:p>
-    <w:p>
-      <w:pPr>
-        <w:rPr>
-          <w:rFonts w:ascii="Arial" w:hAnsi="Arial" w:cs="Arial"/>
-          <w:szCs w:val="28"/>
-          <w:u w:val="single"/>
-          <w:lang w:val="en-US"/>
-        </w:rPr>
-      </w:pPr>
-    </w:p>
-    <w:p>
-      <w:pPr>
-        <w:rPr>
-          <w:rFonts w:ascii="Arial" w:hAnsi="Arial" w:cs="Arial"/>
-          <w:szCs w:val="28"/>
-          <w:u w:val="single"/>
-          <w:lang w:val="en-US"/>
-        </w:rPr>
-      </w:pPr>
-      <w:r>
-        <w:rPr>
-          <w:rFonts w:ascii="Arial" w:hAnsi="Arial" w:cs="Arial"/>
-          <w:szCs w:val="28"/>
-          <w:u w:val="single"/>
-          <w:lang w:val="en-US"/>
-        </w:rPr>
-        <w:t>Camera</w:t>
-      </w:r>
-    </w:p>
-    <w:p>
-      <w:pPr>
-        <w:rPr>
-          <w:rFonts w:ascii="Arial" w:hAnsi="Arial" w:cs="Arial"/>
-          <w:sz w:val="24"/>
-          <w:szCs w:val="24"/>
-          <w:lang w:val="en-US"/>
-        </w:rPr>
-      </w:pPr>
-      <w:r>
-        <w:rPr>
-          <w:rFonts w:ascii="Arial" w:hAnsi="Arial" w:cs="Arial"/>
-          <w:sz w:val="24"/>
-          <w:szCs w:val="24"/>
-          <w:lang w:val="en-US"/>
-        </w:rPr>
-        <w:t xml:space="preserve">The camera will be a child object of the player model. The camera will be moved according to the position of the mouse. When the mouse is moved up and down the </w:t>
-      </w:r>
-      <w:r>
-        <w:rPr>
-          <w:rFonts w:ascii="Arial" w:hAnsi="Arial" w:cs="Arial"/>
-          <w:sz w:val="24"/>
-          <w:szCs w:val="24"/>
-          <w:lang w:val="en-US"/>
-        </w:rPr>
-        <w:lastRenderedPageBreak/>
-        <w:t>camera will be rotated up and down. When the mouse is moved left and right the player model will be rotated on the y axis.</w:t>
-      </w:r>
-    </w:p>
-    <w:p>
-      <w:pPr>
-        <w:rPr>
-          <w:rFonts w:ascii="Arial" w:hAnsi="Arial" w:cs="Arial"/>
-          <w:sz w:val="24"/>
-          <w:szCs w:val="24"/>
-          <w:lang w:val="en-US"/>
-        </w:rPr>
-      </w:pPr>
-    </w:p>
-    <w:p>
-      <w:pPr>
-        <w:rPr>
-          <w:rFonts w:ascii="Arial" w:hAnsi="Arial" w:cs="Arial"/>
-          <w:szCs w:val="28"/>
-          <w:u w:val="single"/>
-          <w:lang w:val="en-US"/>
-        </w:rPr>
-      </w:pPr>
-      <w:r>
-        <w:rPr>
-          <w:rFonts w:ascii="Arial" w:hAnsi="Arial" w:cs="Arial"/>
-          <w:szCs w:val="28"/>
-          <w:u w:val="single"/>
-          <w:lang w:val="en-US"/>
-        </w:rPr>
-        <w:t>Enemies</w:t>
+        <w:t>Attacking</w:t>
+      </w:r>
+    </w:p>
+    <w:p>
+      <w:pPr>
+        <w:ind w:left="708"/>
+        <w:rPr>
+          <w:rFonts w:ascii="Arial" w:hAnsi="Arial" w:cs="Arial"/>
+          <w:sz w:val="24"/>
+          <w:szCs w:val="24"/>
+          <w:lang w:val="en-US"/>
+        </w:rPr>
+      </w:pPr>
+      <w:r>
+        <w:rPr>
+          <w:rFonts w:ascii="Arial" w:hAnsi="Arial" w:cs="Arial"/>
+          <w:sz w:val="24"/>
+          <w:szCs w:val="24"/>
+          <w:lang w:val="en-US"/>
+        </w:rPr>
+        <w:t>When the player moves to the right the player will attack with the sling of his sword from left to right. When the player moves to his left he will sling his sword from right to left. When the player walks backward while clicking the attack button he will block for a brief second. When he walks forward he will do a normal attack.</w:t>
+      </w:r>
+    </w:p>
+    <w:p>
+      <w:pPr>
+        <w:rPr>
+          <w:rFonts w:ascii="Arial" w:hAnsi="Arial" w:cs="Arial"/>
+          <w:szCs w:val="28"/>
+          <w:u w:val="single"/>
+          <w:lang w:val="en-US"/>
+        </w:rPr>
+      </w:pPr>
+    </w:p>
+    <w:p>
+      <w:pPr>
+        <w:rPr>
+          <w:rFonts w:ascii="Arial" w:hAnsi="Arial" w:cs="Arial"/>
+          <w:szCs w:val="28"/>
+          <w:u w:val="single"/>
+          <w:lang w:val="en-US"/>
+        </w:rPr>
+      </w:pPr>
+      <w:r>
+        <w:rPr>
+          <w:rFonts w:ascii="Arial" w:hAnsi="Arial" w:cs="Arial"/>
+          <w:szCs w:val="28"/>
+          <w:u w:val="single"/>
+          <w:lang w:val="en-US"/>
+        </w:rPr>
+        <w:t>Player</w:t>
       </w:r>
     </w:p>
     <w:p>
@@ -6451,95 +6373,39 @@
           <w:szCs w:val="24"/>
           <w:lang w:val="en-US"/>
         </w:rPr>
-        <w:t>Satyr</w:t>
-      </w:r>
-    </w:p>
-    <w:p>
-      <w:pPr>
-        <w:ind w:left="708"/>
-        <w:rPr>
-          <w:rFonts w:ascii="Arial" w:hAnsi="Arial" w:cs="Arial"/>
-          <w:sz w:val="24"/>
-          <w:szCs w:val="24"/>
-          <w:lang w:val="en-US"/>
-        </w:rPr>
-      </w:pPr>
-      <w:r>
-        <w:rPr>
-          <w:rFonts w:ascii="Arial" w:hAnsi="Arial" w:cs="Arial"/>
-          <w:sz w:val="24"/>
-          <w:szCs w:val="24"/>
-          <w:lang w:val="en-US"/>
-        </w:rPr>
-        <w:t>A sphere collider will check if the player is nearby a Satyr. When the player is inside the sphere collider the Satyr will start chasing the player. When the player is outside of the max range the satyr may walk, the satyr will go back to his patrolling state.</w:t>
-      </w:r>
-      <w:r>
-        <w:rPr>
-          <w:rFonts w:ascii="Arial" w:hAnsi="Arial" w:cs="Arial"/>
-          <w:sz w:val="24"/>
-          <w:szCs w:val="24"/>
-          <w:lang w:val="en-US"/>
-        </w:rPr>
-        <w:t xml:space="preserve"> </w:t>
-      </w:r>
-    </w:p>
-    <w:p>
-      <w:pPr>
-        <w:ind w:left="708"/>
-        <w:rPr>
-          <w:rFonts w:ascii="Arial" w:hAnsi="Arial" w:cs="Arial"/>
-          <w:sz w:val="24"/>
-          <w:szCs w:val="24"/>
-          <w:lang w:val="en-US"/>
-        </w:rPr>
-      </w:pPr>
-      <w:r>
-        <w:rPr>
-          <w:rFonts w:ascii="Arial" w:hAnsi="Arial" w:cs="Arial"/>
-          <w:sz w:val="24"/>
-          <w:szCs w:val="24"/>
-          <w:lang w:val="en-US"/>
-        </w:rPr>
-        <w:t>A Satyr can have two different kind of patrolling behavior. The first one if walking around between waypoints. The second one is standing still and looking around.</w:t>
-      </w:r>
-    </w:p>
-    <w:p>
-      <w:pPr>
-        <w:rPr>
-          <w:rFonts w:ascii="Arial" w:hAnsi="Arial" w:cs="Arial"/>
-          <w:sz w:val="24"/>
-          <w:szCs w:val="24"/>
-          <w:lang w:val="en-US"/>
-        </w:rPr>
-      </w:pPr>
-      <w:r>
-        <w:rPr>
-          <w:rFonts w:ascii="Arial" w:hAnsi="Arial" w:cs="Arial"/>
-          <w:sz w:val="24"/>
-          <w:szCs w:val="24"/>
-          <w:lang w:val="en-US"/>
-        </w:rPr>
-        <w:t>[attacking and animations]</w:t>
-      </w:r>
-    </w:p>
-    <w:p>
-      <w:pPr>
-        <w:rPr>
-          <w:rFonts w:ascii="Arial" w:hAnsi="Arial" w:cs="Arial"/>
-          <w:sz w:val="24"/>
-          <w:szCs w:val="24"/>
-          <w:lang w:val="en-US"/>
-        </w:rPr>
-      </w:pPr>
-      <w:r>
-        <w:rPr>
-          <w:rFonts w:ascii="Arial" w:hAnsi="Arial" w:cs="Arial"/>
-          <w:sz w:val="24"/>
-          <w:szCs w:val="24"/>
-          <w:lang w:val="en-US"/>
-        </w:rPr>
-        <w:t xml:space="preserve"> </w:t>
-      </w:r>
+        <w:t>Health</w:t>
+      </w:r>
+    </w:p>
+    <w:p>
+      <w:pPr>
+        <w:pStyle w:val="Lijstalinea"/>
+        <w:rPr>
+          <w:rFonts w:ascii="Arial" w:hAnsi="Arial" w:cs="Arial"/>
+          <w:sz w:val="24"/>
+          <w:szCs w:val="24"/>
+          <w:lang w:val="en-US"/>
+        </w:rPr>
+      </w:pPr>
+      <w:r>
+        <w:rPr>
+          <w:rFonts w:ascii="Arial" w:hAnsi="Arial" w:cs="Arial"/>
+          <w:sz w:val="24"/>
+          <w:szCs w:val="24"/>
+          <w:lang w:val="en-US"/>
+        </w:rPr>
+        <w:t>The player’s health will drop once they have been damaged by enemies or traps. When the player’s health drops below zero, he/she will be respawned at the starting point of the area they have died.</w:t>
+      </w:r>
+    </w:p>
+    <w:p>
+      <w:pPr>
+        <w:pStyle w:val="Lijstalinea"/>
+        <w:rPr>
+          <w:rFonts w:ascii="Arial" w:hAnsi="Arial" w:cs="Arial"/>
+          <w:sz w:val="24"/>
+          <w:szCs w:val="24"/>
+          <w:lang w:val="en-US"/>
+        </w:rPr>
+      </w:pPr>
     </w:p>
     <w:p>
       <w:pPr>
@@ -6562,74 +6428,125 @@
           <w:szCs w:val="24"/>
           <w:lang w:val="en-US"/>
         </w:rPr>
-        <w:t>Minotaur</w:t>
-      </w:r>
-    </w:p>
-    <w:p>
-      <w:pPr>
-        <w:ind w:left="708"/>
-        <w:rPr>
-          <w:rFonts w:ascii="Arial" w:hAnsi="Arial" w:cs="Arial"/>
-          <w:sz w:val="24"/>
-          <w:szCs w:val="24"/>
-          <w:lang w:val="en-US"/>
-        </w:rPr>
-      </w:pPr>
-      <w:r>
-        <w:rPr>
-          <w:rFonts w:ascii="Arial" w:hAnsi="Arial" w:cs="Arial"/>
-          <w:sz w:val="24"/>
-          <w:szCs w:val="24"/>
-          <w:lang w:val="en-US"/>
-        </w:rPr>
-        <w:t xml:space="preserve">When the player walks into the boss room the minotaur will </w:t>
-      </w:r>
-      <w:r>
-        <w:rPr>
-          <w:rFonts w:ascii="Arial" w:hAnsi="Arial" w:cs="Arial"/>
-          <w:sz w:val="24"/>
-          <w:szCs w:val="24"/>
-          <w:lang w:val="en-US"/>
-        </w:rPr>
-        <w:t xml:space="preserve">walk around slowly and have big, slow attacks. </w:t>
-      </w:r>
-      <w:r>
-        <w:rPr>
-          <w:rFonts w:ascii="Arial" w:hAnsi="Arial" w:cs="Arial"/>
-          <w:sz w:val="24"/>
-          <w:szCs w:val="24"/>
-          <w:lang w:val="en-US"/>
-        </w:rPr>
-        <w:t>In a set amount of time he will do his ultimate attack which will stun the player if he/she gets hit.</w:t>
-      </w:r>
-    </w:p>
-    <w:p>
-      <w:pPr>
-        <w:rPr>
-          <w:rFonts w:ascii="Arial" w:hAnsi="Arial" w:cs="Arial"/>
-          <w:sz w:val="24"/>
-          <w:szCs w:val="24"/>
-          <w:lang w:val="en-US"/>
-        </w:rPr>
-      </w:pPr>
-    </w:p>
-    <w:p>
-      <w:pPr>
-        <w:rPr>
-          <w:rFonts w:ascii="Arial" w:hAnsi="Arial" w:cs="Arial"/>
-          <w:szCs w:val="28"/>
-          <w:u w:val="single"/>
-          <w:lang w:val="en-US"/>
-        </w:rPr>
-      </w:pPr>
-      <w:r>
-        <w:rPr>
-          <w:rFonts w:ascii="Arial" w:hAnsi="Arial" w:cs="Arial"/>
-          <w:szCs w:val="28"/>
-          <w:u w:val="single"/>
-          <w:lang w:val="en-US"/>
-        </w:rPr>
-        <w:t>Abilities</w:t>
+        <w:t>Player Respawn</w:t>
+      </w:r>
+    </w:p>
+    <w:p>
+      <w:pPr>
+        <w:pStyle w:val="Lijstalinea"/>
+        <w:rPr>
+          <w:rFonts w:ascii="Arial" w:hAnsi="Arial" w:cs="Arial"/>
+          <w:sz w:val="24"/>
+          <w:szCs w:val="24"/>
+          <w:lang w:val="en-US"/>
+        </w:rPr>
+      </w:pPr>
+      <w:r>
+        <w:rPr>
+          <w:rFonts w:ascii="Arial" w:hAnsi="Arial" w:cs="Arial"/>
+          <w:sz w:val="24"/>
+          <w:szCs w:val="24"/>
+          <w:lang w:val="en-US"/>
+        </w:rPr>
+        <w:t>There will be trigger fields at the start of the labyrinth. When the player goes through these it will deter</w:t>
+      </w:r>
+      <w:bookmarkStart w:id="0" w:name="_GoBack"/>
+      <w:bookmarkEnd w:id="0"/>
+      <w:r>
+        <w:rPr>
+          <w:rFonts w:ascii="Arial" w:hAnsi="Arial" w:cs="Arial"/>
+          <w:sz w:val="24"/>
+          <w:szCs w:val="24"/>
+          <w:lang w:val="en-US"/>
+        </w:rPr>
+        <w:t xml:space="preserve">mine on which side of the entrance the player is so </w:t>
+      </w:r>
+      <w:r>
+        <w:rPr>
+          <w:rFonts w:ascii="Arial" w:hAnsi="Arial" w:cs="Arial"/>
+          <w:sz w:val="24"/>
+          <w:szCs w:val="24"/>
+          <w:lang w:val="en-US"/>
+        </w:rPr>
+        <w:lastRenderedPageBreak/>
+        <w:t>that when the player dies he/she will respawn at the beginning of the labyrinth or the starting point.</w:t>
+      </w:r>
+    </w:p>
+    <w:p>
+      <w:pPr>
+        <w:rPr>
+          <w:rFonts w:ascii="Arial" w:hAnsi="Arial" w:cs="Arial"/>
+          <w:szCs w:val="28"/>
+          <w:u w:val="single"/>
+          <w:lang w:val="en-US"/>
+        </w:rPr>
+      </w:pPr>
+    </w:p>
+    <w:p>
+      <w:pPr>
+        <w:rPr>
+          <w:rFonts w:ascii="Arial" w:hAnsi="Arial" w:cs="Arial"/>
+          <w:szCs w:val="28"/>
+          <w:u w:val="single"/>
+          <w:lang w:val="en-US"/>
+        </w:rPr>
+      </w:pPr>
+      <w:r>
+        <w:rPr>
+          <w:rFonts w:ascii="Arial" w:hAnsi="Arial" w:cs="Arial"/>
+          <w:szCs w:val="28"/>
+          <w:u w:val="single"/>
+          <w:lang w:val="en-US"/>
+        </w:rPr>
+        <w:t>Camera</w:t>
+      </w:r>
+    </w:p>
+    <w:p>
+      <w:pPr>
+        <w:rPr>
+          <w:rFonts w:ascii="Arial" w:hAnsi="Arial" w:cs="Arial"/>
+          <w:sz w:val="24"/>
+          <w:szCs w:val="24"/>
+          <w:lang w:val="en-US"/>
+        </w:rPr>
+      </w:pPr>
+      <w:r>
+        <w:rPr>
+          <w:rFonts w:ascii="Arial" w:hAnsi="Arial" w:cs="Arial"/>
+          <w:sz w:val="24"/>
+          <w:szCs w:val="24"/>
+          <w:lang w:val="en-US"/>
+        </w:rPr>
+        <w:t>The camera will be a child object of the player model. The camera will be moved according to the position of the mouse. When the mouse is moved up and down the camera will be rotated up and down. When the mouse is moved left and right the player model will be rotated on the y axis.</w:t>
+      </w:r>
+    </w:p>
+    <w:p>
+      <w:pPr>
+        <w:rPr>
+          <w:rFonts w:ascii="Arial" w:hAnsi="Arial" w:cs="Arial"/>
+          <w:sz w:val="24"/>
+          <w:szCs w:val="24"/>
+          <w:lang w:val="en-US"/>
+        </w:rPr>
+      </w:pPr>
+    </w:p>
+    <w:p>
+      <w:pPr>
+        <w:rPr>
+          <w:rFonts w:ascii="Arial" w:hAnsi="Arial" w:cs="Arial"/>
+          <w:szCs w:val="28"/>
+          <w:u w:val="single"/>
+          <w:lang w:val="en-US"/>
+        </w:rPr>
+      </w:pPr>
+      <w:r>
+        <w:rPr>
+          <w:rFonts w:ascii="Arial" w:hAnsi="Arial" w:cs="Arial"/>
+          <w:szCs w:val="28"/>
+          <w:u w:val="single"/>
+          <w:lang w:val="en-US"/>
+        </w:rPr>
+        <w:t>Enemies</w:t>
       </w:r>
     </w:p>
     <w:p>
@@ -6653,7 +6570,7 @@
           <w:szCs w:val="24"/>
           <w:lang w:val="en-US"/>
         </w:rPr>
-        <w:t>Experience</w:t>
+        <w:t>Satyr</w:t>
       </w:r>
     </w:p>
     <w:p>
@@ -6673,16 +6590,74 @@
           <w:szCs w:val="24"/>
           <w:lang w:val="en-US"/>
         </w:rPr>
-        <w:t xml:space="preserve">The player will have to gain a set amount of experience each level and the higher level the player gets the more experience he/she will need for the next level up. </w:t>
-      </w:r>
-      <w:r>
-        <w:rPr>
-          <w:rFonts w:ascii="Arial" w:hAnsi="Arial" w:cs="Arial"/>
-          <w:sz w:val="24"/>
-          <w:szCs w:val="24"/>
-          <w:lang w:val="en-US"/>
-        </w:rPr>
-        <w:t xml:space="preserve">When the player levels up he/she will be able to open a panel in which he/she can add a point to one of their statistics. </w:t>
+        <w:t>A sphere collider will check if the player is nearby a Satyr. When the player is inside the sphere collider the Satyr will start chasing the player. When the player is outside of the max range the satyr may walk, the satyr will go back to his patrolling state.</w:t>
+      </w:r>
+      <w:r>
+        <w:rPr>
+          <w:rFonts w:ascii="Arial" w:hAnsi="Arial" w:cs="Arial"/>
+          <w:sz w:val="24"/>
+          <w:szCs w:val="24"/>
+          <w:lang w:val="en-US"/>
+        </w:rPr>
+        <w:t xml:space="preserve"> </w:t>
+      </w:r>
+    </w:p>
+    <w:p>
+      <w:pPr>
+        <w:ind w:left="708"/>
+        <w:rPr>
+          <w:rFonts w:ascii="Arial" w:hAnsi="Arial" w:cs="Arial"/>
+          <w:sz w:val="24"/>
+          <w:szCs w:val="24"/>
+          <w:lang w:val="en-US"/>
+        </w:rPr>
+      </w:pPr>
+      <w:r>
+        <w:rPr>
+          <w:rFonts w:ascii="Arial" w:hAnsi="Arial" w:cs="Arial"/>
+          <w:sz w:val="24"/>
+          <w:szCs w:val="24"/>
+          <w:lang w:val="en-US"/>
+        </w:rPr>
+        <w:t>A Satyr can have two different kind of patrolling behavior. The first one if walking around between waypoints. The second one is standing still and looking around.</w:t>
+      </w:r>
+    </w:p>
+    <w:p>
+      <w:pPr>
+        <w:rPr>
+          <w:rFonts w:ascii="Arial" w:hAnsi="Arial" w:cs="Arial"/>
+          <w:sz w:val="24"/>
+          <w:szCs w:val="24"/>
+          <w:lang w:val="en-US"/>
+        </w:rPr>
+      </w:pPr>
+      <w:r>
+        <w:rPr>
+          <w:rFonts w:ascii="Arial" w:hAnsi="Arial" w:cs="Arial"/>
+          <w:sz w:val="24"/>
+          <w:szCs w:val="24"/>
+          <w:lang w:val="en-US"/>
+        </w:rPr>
+        <w:t>[attacking and animations]</w:t>
+      </w:r>
+    </w:p>
+    <w:p>
+      <w:pPr>
+        <w:rPr>
+          <w:rFonts w:ascii="Arial" w:hAnsi="Arial" w:cs="Arial"/>
+          <w:sz w:val="24"/>
+          <w:szCs w:val="24"/>
+          <w:lang w:val="en-US"/>
+        </w:rPr>
+      </w:pPr>
+      <w:r>
+        <w:rPr>
+          <w:rFonts w:ascii="Arial" w:hAnsi="Arial" w:cs="Arial"/>
+          <w:sz w:val="24"/>
+          <w:szCs w:val="24"/>
+          <w:lang w:val="en-US"/>
+        </w:rPr>
+        <w:t xml:space="preserve"> </w:t>
       </w:r>
     </w:p>
     <w:p>
@@ -6706,7 +6681,7 @@
           <w:szCs w:val="24"/>
           <w:lang w:val="en-US"/>
         </w:rPr>
-        <w:t>Crafting</w:t>
+        <w:t>Minotaur</w:t>
       </w:r>
     </w:p>
     <w:p>
@@ -6726,36 +6701,54 @@
           <w:szCs w:val="24"/>
           <w:lang w:val="en-US"/>
         </w:rPr>
-        <w:t>The player will be able to open a panel in which he/she can see how much of each plant they have and to click a button with which they can get a crafted item. When they craft something the amount of with which they craft it will go down and the crafted item amount will go up.</w:t>
-      </w:r>
-    </w:p>
-    <w:p>
-      <w:pPr>
-        <w:rPr>
-          <w:rFonts w:ascii="Arial" w:hAnsi="Arial" w:cs="Arial"/>
-          <w:sz w:val="24"/>
-          <w:szCs w:val="24"/>
-          <w:lang w:val="en-US"/>
-        </w:rPr>
-      </w:pPr>
-    </w:p>
-    <w:p>
-      <w:pPr>
-        <w:rPr>
-          <w:rFonts w:ascii="Arial" w:hAnsi="Arial" w:cs="Arial"/>
-          <w:szCs w:val="28"/>
-          <w:u w:val="single"/>
-          <w:lang w:val="en-US"/>
-        </w:rPr>
-      </w:pPr>
-      <w:r>
-        <w:rPr>
-          <w:rFonts w:ascii="Arial" w:hAnsi="Arial" w:cs="Arial"/>
-          <w:szCs w:val="28"/>
-          <w:u w:val="single"/>
-          <w:lang w:val="en-US"/>
-        </w:rPr>
-        <w:t>Pick ups</w:t>
+        <w:t xml:space="preserve">When the player walks into the boss room the minotaur will </w:t>
+      </w:r>
+      <w:r>
+        <w:rPr>
+          <w:rFonts w:ascii="Arial" w:hAnsi="Arial" w:cs="Arial"/>
+          <w:sz w:val="24"/>
+          <w:szCs w:val="24"/>
+          <w:lang w:val="en-US"/>
+        </w:rPr>
+        <w:t xml:space="preserve">walk around slowly and have big, slow attacks. </w:t>
+      </w:r>
+      <w:r>
+        <w:rPr>
+          <w:rFonts w:ascii="Arial" w:hAnsi="Arial" w:cs="Arial"/>
+          <w:sz w:val="24"/>
+          <w:szCs w:val="24"/>
+          <w:lang w:val="en-US"/>
+        </w:rPr>
+        <w:t>In a set amount of time he will do his ultimate attack which will stun the player if he/she gets hit.</w:t>
+      </w:r>
+    </w:p>
+    <w:p>
+      <w:pPr>
+        <w:rPr>
+          <w:rFonts w:ascii="Arial" w:hAnsi="Arial" w:cs="Arial"/>
+          <w:sz w:val="24"/>
+          <w:szCs w:val="24"/>
+          <w:lang w:val="en-US"/>
+        </w:rPr>
+      </w:pPr>
+    </w:p>
+    <w:p>
+      <w:pPr>
+        <w:rPr>
+          <w:rFonts w:ascii="Arial" w:hAnsi="Arial" w:cs="Arial"/>
+          <w:szCs w:val="28"/>
+          <w:u w:val="single"/>
+          <w:lang w:val="en-US"/>
+        </w:rPr>
+      </w:pPr>
+      <w:r>
+        <w:rPr>
+          <w:rFonts w:ascii="Arial" w:hAnsi="Arial" w:cs="Arial"/>
+          <w:szCs w:val="28"/>
+          <w:u w:val="single"/>
+          <w:lang w:val="en-US"/>
+        </w:rPr>
+        <w:t>Abilities</w:t>
       </w:r>
     </w:p>
     <w:p>
@@ -6779,7 +6772,7 @@
           <w:szCs w:val="24"/>
           <w:lang w:val="en-US"/>
         </w:rPr>
-        <w:t>Craftables</w:t>
+        <w:t>Experience</w:t>
       </w:r>
     </w:p>
     <w:p>
@@ -6799,17 +6792,16 @@
           <w:szCs w:val="24"/>
           <w:lang w:val="en-US"/>
         </w:rPr>
-        <w:t xml:space="preserve">The two craftable flowers will have set locations where they will spawn. After you have obtained an item it will respawn in a set time. To obtain them you will </w:t>
-      </w:r>
-      <w:r>
-        <w:rPr>
-          <w:rFonts w:ascii="Arial" w:hAnsi="Arial" w:cs="Arial"/>
-          <w:sz w:val="24"/>
-          <w:szCs w:val="24"/>
-          <w:lang w:val="en-US"/>
-        </w:rPr>
-        <w:lastRenderedPageBreak/>
-        <w:t>have to right click on it. After that it will destroy and will appear in the inventory.</w:t>
+        <w:t xml:space="preserve">The player will have to gain a set amount of experience each level and the higher level the player gets the more experience he/she will need for the next level up. </w:t>
+      </w:r>
+      <w:r>
+        <w:rPr>
+          <w:rFonts w:ascii="Arial" w:hAnsi="Arial" w:cs="Arial"/>
+          <w:sz w:val="24"/>
+          <w:szCs w:val="24"/>
+          <w:lang w:val="en-US"/>
+        </w:rPr>
+        <w:t xml:space="preserve">When the player levels up he/she will be able to open a panel in which he/she can add a point to one of their statistics. </w:t>
       </w:r>
     </w:p>
     <w:p>
@@ -6833,7 +6825,7 @@
           <w:szCs w:val="24"/>
           <w:lang w:val="en-US"/>
         </w:rPr>
-        <w:t>Armor pieces</w:t>
+        <w:t>Crafting</w:t>
       </w:r>
     </w:p>
     <w:p>
@@ -6853,45 +6845,36 @@
           <w:szCs w:val="24"/>
           <w:lang w:val="en-US"/>
         </w:rPr>
-        <w:t>After you activated the quest to collect the armor p</w:t>
-      </w:r>
-      <w:r>
-        <w:rPr>
-          <w:rFonts w:ascii="Arial" w:hAnsi="Arial" w:cs="Arial"/>
-          <w:sz w:val="24"/>
-          <w:szCs w:val="24"/>
-          <w:lang w:val="en-US"/>
-        </w:rPr>
-        <w:t>ieces when you find an armor piece, you will have to press right mouse button to collect it. After that the item will destroy and it will appear in the inventory. The player’s statistics will be updated. There will be a message displayed saying you have obtained the item.</w:t>
-      </w:r>
-    </w:p>
-    <w:p>
-      <w:pPr>
-        <w:rPr>
-          <w:rFonts w:ascii="Arial" w:hAnsi="Arial" w:cs="Arial"/>
-          <w:szCs w:val="28"/>
-          <w:u w:val="single"/>
-          <w:lang w:val="en-US"/>
-        </w:rPr>
-      </w:pPr>
-    </w:p>
-    <w:p>
-      <w:pPr>
-        <w:rPr>
-          <w:rFonts w:ascii="Arial" w:hAnsi="Arial" w:cs="Arial"/>
-          <w:szCs w:val="28"/>
-          <w:u w:val="single"/>
-          <w:lang w:val="en-US"/>
-        </w:rPr>
-      </w:pPr>
-      <w:r>
-        <w:rPr>
-          <w:rFonts w:ascii="Arial" w:hAnsi="Arial" w:cs="Arial"/>
-          <w:szCs w:val="28"/>
-          <w:u w:val="single"/>
-          <w:lang w:val="en-US"/>
-        </w:rPr>
-        <w:t>UI</w:t>
+        <w:t>The player will be able to open a panel in which he/she can see how much of each plant they have and to click a button with which they can get a crafted item. When they craft something the amount of with which they craft it will go down and the crafted item amount will go up.</w:t>
+      </w:r>
+    </w:p>
+    <w:p>
+      <w:pPr>
+        <w:rPr>
+          <w:rFonts w:ascii="Arial" w:hAnsi="Arial" w:cs="Arial"/>
+          <w:sz w:val="24"/>
+          <w:szCs w:val="24"/>
+          <w:lang w:val="en-US"/>
+        </w:rPr>
+      </w:pPr>
+    </w:p>
+    <w:p>
+      <w:pPr>
+        <w:rPr>
+          <w:rFonts w:ascii="Arial" w:hAnsi="Arial" w:cs="Arial"/>
+          <w:szCs w:val="28"/>
+          <w:u w:val="single"/>
+          <w:lang w:val="en-US"/>
+        </w:rPr>
+      </w:pPr>
+      <w:r>
+        <w:rPr>
+          <w:rFonts w:ascii="Arial" w:hAnsi="Arial" w:cs="Arial"/>
+          <w:szCs w:val="28"/>
+          <w:u w:val="single"/>
+          <w:lang w:val="en-US"/>
+        </w:rPr>
+        <w:t>Pick ups</w:t>
       </w:r>
     </w:p>
     <w:p>
@@ -6915,7 +6898,7 @@
           <w:szCs w:val="24"/>
           <w:lang w:val="en-US"/>
         </w:rPr>
-        <w:t>Health</w:t>
+        <w:t>Craftables</w:t>
       </w:r>
     </w:p>
     <w:p>
@@ -6935,47 +6918,7 @@
           <w:szCs w:val="24"/>
           <w:lang w:val="en-US"/>
         </w:rPr>
-        <w:t>The health bar will have the mask component. The content health will have the image type to filled. By manipulating the fill amount the amount of health shown will be changed.</w:t>
-      </w:r>
-    </w:p>
-    <w:p>
-      <w:pPr>
-        <w:ind w:left="708"/>
-        <w:rPr>
-          <w:rFonts w:ascii="Arial" w:hAnsi="Arial" w:cs="Arial"/>
-          <w:sz w:val="24"/>
-          <w:szCs w:val="24"/>
-          <w:lang w:val="en-US"/>
-        </w:rPr>
-      </w:pPr>
-      <w:r>
-        <w:rPr>
-          <w:rFonts w:ascii="Arial" w:hAnsi="Arial" w:cs="Arial"/>
-          <w:sz w:val="24"/>
-          <w:szCs w:val="24"/>
-          <w:lang w:val="en-US"/>
-        </w:rPr>
-        <w:t>The fill amount you will have to calculate by fill amount = current health / max health.</w:t>
-      </w:r>
-    </w:p>
-    <w:p>
-      <w:pPr>
-        <w:ind w:left="708"/>
-        <w:rPr>
-          <w:rFonts w:ascii="Arial" w:hAnsi="Arial" w:cs="Arial"/>
-          <w:sz w:val="24"/>
-          <w:szCs w:val="24"/>
-          <w:lang w:val="en-US"/>
-        </w:rPr>
-      </w:pPr>
-      <w:r>
-        <w:rPr>
-          <w:rFonts w:ascii="Arial" w:hAnsi="Arial" w:cs="Arial"/>
-          <w:sz w:val="24"/>
-          <w:szCs w:val="24"/>
-          <w:lang w:val="en-US"/>
-        </w:rPr>
-        <w:t>By using lerp we will make it look smooth.</w:t>
+        <w:t>The two craftable flowers will have set locations where they will spawn. After you have obtained an item it will respawn in a set time. To obtain them you will have to right click on it. After that it will destroy and will appear in the inventory.</w:t>
       </w:r>
     </w:p>
     <w:p>
@@ -6999,7 +6942,7 @@
           <w:szCs w:val="24"/>
           <w:lang w:val="en-US"/>
         </w:rPr>
-        <w:t>Experience</w:t>
+        <w:t>Armor pieces</w:t>
       </w:r>
     </w:p>
     <w:p>
@@ -7019,131 +6962,46 @@
           <w:szCs w:val="24"/>
           <w:lang w:val="en-US"/>
         </w:rPr>
-        <w:t xml:space="preserve">The experience bar will have the mask component. The content </w:t>
-      </w:r>
-      <w:r>
-        <w:rPr>
-          <w:rFonts w:ascii="Arial" w:hAnsi="Arial" w:cs="Arial"/>
-          <w:sz w:val="24"/>
-          <w:szCs w:val="24"/>
-          <w:lang w:val="en-US"/>
-        </w:rPr>
-        <w:t xml:space="preserve">experience </w:t>
-      </w:r>
-      <w:r>
-        <w:rPr>
-          <w:rFonts w:ascii="Arial" w:hAnsi="Arial" w:cs="Arial"/>
-          <w:sz w:val="24"/>
-          <w:szCs w:val="24"/>
-          <w:lang w:val="en-US"/>
-        </w:rPr>
-        <w:t xml:space="preserve">will have the image type to filled. By manipulating the fill amount the amount of </w:t>
-      </w:r>
-      <w:r>
-        <w:rPr>
-          <w:rFonts w:ascii="Arial" w:hAnsi="Arial" w:cs="Arial"/>
-          <w:sz w:val="24"/>
-          <w:szCs w:val="24"/>
-          <w:lang w:val="en-US"/>
-        </w:rPr>
-        <w:t xml:space="preserve">experience </w:t>
-      </w:r>
-      <w:r>
-        <w:rPr>
-          <w:rFonts w:ascii="Arial" w:hAnsi="Arial" w:cs="Arial"/>
-          <w:sz w:val="24"/>
-          <w:szCs w:val="24"/>
-          <w:lang w:val="en-US"/>
-        </w:rPr>
-        <w:t>shown will be changed.</w:t>
-      </w:r>
-    </w:p>
-    <w:p>
-      <w:pPr>
-        <w:ind w:left="708"/>
-        <w:rPr>
-          <w:rFonts w:ascii="Arial" w:hAnsi="Arial" w:cs="Arial"/>
-          <w:sz w:val="24"/>
-          <w:szCs w:val="24"/>
-          <w:lang w:val="en-US"/>
-        </w:rPr>
-      </w:pPr>
-      <w:r>
-        <w:rPr>
-          <w:rFonts w:ascii="Arial" w:hAnsi="Arial" w:cs="Arial"/>
-          <w:sz w:val="24"/>
-          <w:szCs w:val="24"/>
-          <w:lang w:val="en-US"/>
-        </w:rPr>
-        <w:t xml:space="preserve">The fill amount you will have to calculate by fill amount = current </w:t>
-      </w:r>
-      <w:r>
-        <w:rPr>
-          <w:rFonts w:ascii="Arial" w:hAnsi="Arial" w:cs="Arial"/>
-          <w:sz w:val="24"/>
-          <w:szCs w:val="24"/>
-          <w:lang w:val="en-US"/>
-        </w:rPr>
-        <w:t xml:space="preserve">experience </w:t>
-      </w:r>
-      <w:r>
-        <w:rPr>
-          <w:rFonts w:ascii="Arial" w:hAnsi="Arial" w:cs="Arial"/>
-          <w:sz w:val="24"/>
-          <w:szCs w:val="24"/>
-          <w:lang w:val="en-US"/>
-        </w:rPr>
-        <w:t xml:space="preserve">/ max </w:t>
-      </w:r>
-      <w:r>
-        <w:rPr>
-          <w:rFonts w:ascii="Arial" w:hAnsi="Arial" w:cs="Arial"/>
-          <w:sz w:val="24"/>
-          <w:szCs w:val="24"/>
-          <w:lang w:val="en-US"/>
-        </w:rPr>
-        <w:t>experience</w:t>
-      </w:r>
-      <w:r>
-        <w:rPr>
-          <w:rFonts w:ascii="Arial" w:hAnsi="Arial" w:cs="Arial"/>
-          <w:sz w:val="24"/>
-          <w:szCs w:val="24"/>
-          <w:lang w:val="en-US"/>
-        </w:rPr>
-        <w:t>.</w:t>
-      </w:r>
-    </w:p>
-    <w:p>
-      <w:pPr>
-        <w:ind w:left="708"/>
-        <w:rPr>
-          <w:rFonts w:ascii="Arial" w:hAnsi="Arial" w:cs="Arial"/>
-          <w:sz w:val="24"/>
-          <w:szCs w:val="24"/>
-          <w:lang w:val="en-US"/>
-        </w:rPr>
-      </w:pPr>
-      <w:r>
-        <w:rPr>
-          <w:rFonts w:ascii="Arial" w:hAnsi="Arial" w:cs="Arial"/>
-          <w:sz w:val="24"/>
-          <w:szCs w:val="24"/>
-          <w:lang w:val="en-US"/>
-        </w:rPr>
-        <w:t>By using lerp we will make it look smooth.</w:t>
-      </w:r>
-    </w:p>
-    <w:p>
-      <w:pPr>
-        <w:ind w:left="708"/>
-        <w:rPr>
-          <w:rFonts w:ascii="Arial" w:hAnsi="Arial" w:cs="Arial"/>
-          <w:sz w:val="24"/>
-          <w:szCs w:val="24"/>
-          <w:lang w:val="en-US"/>
-        </w:rPr>
-      </w:pPr>
+        <w:t>After you activated the quest to collect the armor p</w:t>
+      </w:r>
+      <w:r>
+        <w:rPr>
+          <w:rFonts w:ascii="Arial" w:hAnsi="Arial" w:cs="Arial"/>
+          <w:sz w:val="24"/>
+          <w:szCs w:val="24"/>
+          <w:lang w:val="en-US"/>
+        </w:rPr>
+        <w:t>ieces when you find an armor piece, you will have to press right mouse button to collect it. After that the item will destroy and it will appear in the inventory. The player’s statistics will be updated. There will be a message displayed saying you have obtained the item.</w:t>
+      </w:r>
+    </w:p>
+    <w:p>
+      <w:pPr>
+        <w:rPr>
+          <w:rFonts w:ascii="Arial" w:hAnsi="Arial" w:cs="Arial"/>
+          <w:szCs w:val="28"/>
+          <w:u w:val="single"/>
+          <w:lang w:val="en-US"/>
+        </w:rPr>
+      </w:pPr>
+    </w:p>
+    <w:p>
+      <w:pPr>
+        <w:rPr>
+          <w:rFonts w:ascii="Arial" w:hAnsi="Arial" w:cs="Arial"/>
+          <w:szCs w:val="28"/>
+          <w:u w:val="single"/>
+          <w:lang w:val="en-US"/>
+        </w:rPr>
+      </w:pPr>
+      <w:r>
+        <w:rPr>
+          <w:rFonts w:ascii="Arial" w:hAnsi="Arial" w:cs="Arial"/>
+          <w:szCs w:val="28"/>
+          <w:u w:val="single"/>
+          <w:lang w:val="en-US"/>
+        </w:rPr>
+        <w:t>UI</w:t>
+      </w:r>
     </w:p>
     <w:p>
       <w:pPr>
@@ -7166,46 +7024,67 @@
           <w:szCs w:val="24"/>
           <w:lang w:val="en-US"/>
         </w:rPr>
-        <w:t>Quests</w:t>
-      </w:r>
-    </w:p>
-    <w:p>
-      <w:pPr>
-        <w:pStyle w:val="Lijstalinea"/>
-        <w:rPr>
-          <w:rFonts w:ascii="Arial" w:hAnsi="Arial" w:cs="Arial"/>
-          <w:sz w:val="24"/>
-          <w:szCs w:val="24"/>
-          <w:lang w:val="en-US"/>
-        </w:rPr>
-      </w:pPr>
-      <w:r>
-        <w:rPr>
-          <w:rFonts w:ascii="Arial" w:hAnsi="Arial" w:cs="Arial"/>
-          <w:sz w:val="24"/>
-          <w:szCs w:val="24"/>
-          <w:lang w:val="en-US"/>
-        </w:rPr>
-        <w:t>When the enum updates, there will be a strings updating the text in the quest panel.</w:t>
-      </w:r>
-    </w:p>
-    <w:p>
-      <w:pPr>
-        <w:rPr>
-          <w:rFonts w:ascii="Arial" w:hAnsi="Arial" w:cs="Arial"/>
-          <w:sz w:val="24"/>
-          <w:szCs w:val="24"/>
-          <w:lang w:val="en-US"/>
-        </w:rPr>
-      </w:pPr>
-      <w:r>
-        <w:rPr>
-          <w:rFonts w:ascii="Arial" w:hAnsi="Arial" w:cs="Arial"/>
-          <w:sz w:val="24"/>
-          <w:szCs w:val="24"/>
-          <w:lang w:val="en-US"/>
-        </w:rPr>
-        <w:tab/>
+        <w:t>Health</w:t>
+      </w:r>
+    </w:p>
+    <w:p>
+      <w:pPr>
+        <w:ind w:left="708"/>
+        <w:rPr>
+          <w:rFonts w:ascii="Arial" w:hAnsi="Arial" w:cs="Arial"/>
+          <w:sz w:val="24"/>
+          <w:szCs w:val="24"/>
+          <w:lang w:val="en-US"/>
+        </w:rPr>
+      </w:pPr>
+      <w:r>
+        <w:rPr>
+          <w:rFonts w:ascii="Arial" w:hAnsi="Arial" w:cs="Arial"/>
+          <w:sz w:val="24"/>
+          <w:szCs w:val="24"/>
+          <w:lang w:val="en-US"/>
+        </w:rPr>
+        <w:t>The health bar will have the mask component. The content health will have the image type to filled. By manipulating the fill amount the amount of health shown will be changed.</w:t>
+      </w:r>
+    </w:p>
+    <w:p>
+      <w:pPr>
+        <w:ind w:left="708"/>
+        <w:rPr>
+          <w:rFonts w:ascii="Arial" w:hAnsi="Arial" w:cs="Arial"/>
+          <w:sz w:val="24"/>
+          <w:szCs w:val="24"/>
+          <w:lang w:val="en-US"/>
+        </w:rPr>
+      </w:pPr>
+      <w:r>
+        <w:rPr>
+          <w:rFonts w:ascii="Arial" w:hAnsi="Arial" w:cs="Arial"/>
+          <w:sz w:val="24"/>
+          <w:szCs w:val="24"/>
+          <w:lang w:val="en-US"/>
+        </w:rPr>
+        <w:t>The fill amount you will have to calculate by fill amount = current health / max health.</w:t>
+      </w:r>
+    </w:p>
+    <w:p>
+      <w:pPr>
+        <w:ind w:left="708"/>
+        <w:rPr>
+          <w:rFonts w:ascii="Arial" w:hAnsi="Arial" w:cs="Arial"/>
+          <w:sz w:val="24"/>
+          <w:szCs w:val="24"/>
+          <w:lang w:val="en-US"/>
+        </w:rPr>
+      </w:pPr>
+      <w:r>
+        <w:rPr>
+          <w:rFonts w:ascii="Arial" w:hAnsi="Arial" w:cs="Arial"/>
+          <w:sz w:val="24"/>
+          <w:szCs w:val="24"/>
+          <w:lang w:val="en-US"/>
+        </w:rPr>
+        <w:t>By using lerp we will make it look smooth.</w:t>
       </w:r>
     </w:p>
     <w:p>
@@ -7229,6 +7108,236 @@
           <w:szCs w:val="24"/>
           <w:lang w:val="en-US"/>
         </w:rPr>
+        <w:t>Experience</w:t>
+      </w:r>
+    </w:p>
+    <w:p>
+      <w:pPr>
+        <w:ind w:left="708"/>
+        <w:rPr>
+          <w:rFonts w:ascii="Arial" w:hAnsi="Arial" w:cs="Arial"/>
+          <w:sz w:val="24"/>
+          <w:szCs w:val="24"/>
+          <w:lang w:val="en-US"/>
+        </w:rPr>
+      </w:pPr>
+      <w:r>
+        <w:rPr>
+          <w:rFonts w:ascii="Arial" w:hAnsi="Arial" w:cs="Arial"/>
+          <w:sz w:val="24"/>
+          <w:szCs w:val="24"/>
+          <w:lang w:val="en-US"/>
+        </w:rPr>
+        <w:t xml:space="preserve">The experience bar will have the mask component. The content </w:t>
+      </w:r>
+      <w:r>
+        <w:rPr>
+          <w:rFonts w:ascii="Arial" w:hAnsi="Arial" w:cs="Arial"/>
+          <w:sz w:val="24"/>
+          <w:szCs w:val="24"/>
+          <w:lang w:val="en-US"/>
+        </w:rPr>
+        <w:t xml:space="preserve">experience </w:t>
+      </w:r>
+      <w:r>
+        <w:rPr>
+          <w:rFonts w:ascii="Arial" w:hAnsi="Arial" w:cs="Arial"/>
+          <w:sz w:val="24"/>
+          <w:szCs w:val="24"/>
+          <w:lang w:val="en-US"/>
+        </w:rPr>
+        <w:t xml:space="preserve">will have the image type to filled. By manipulating the fill amount the amount of </w:t>
+      </w:r>
+      <w:r>
+        <w:rPr>
+          <w:rFonts w:ascii="Arial" w:hAnsi="Arial" w:cs="Arial"/>
+          <w:sz w:val="24"/>
+          <w:szCs w:val="24"/>
+          <w:lang w:val="en-US"/>
+        </w:rPr>
+        <w:t xml:space="preserve">experience </w:t>
+      </w:r>
+      <w:r>
+        <w:rPr>
+          <w:rFonts w:ascii="Arial" w:hAnsi="Arial" w:cs="Arial"/>
+          <w:sz w:val="24"/>
+          <w:szCs w:val="24"/>
+          <w:lang w:val="en-US"/>
+        </w:rPr>
+        <w:t>shown will be changed.</w:t>
+      </w:r>
+    </w:p>
+    <w:p>
+      <w:pPr>
+        <w:ind w:left="708"/>
+        <w:rPr>
+          <w:rFonts w:ascii="Arial" w:hAnsi="Arial" w:cs="Arial"/>
+          <w:sz w:val="24"/>
+          <w:szCs w:val="24"/>
+          <w:lang w:val="en-US"/>
+        </w:rPr>
+      </w:pPr>
+      <w:r>
+        <w:rPr>
+          <w:rFonts w:ascii="Arial" w:hAnsi="Arial" w:cs="Arial"/>
+          <w:sz w:val="24"/>
+          <w:szCs w:val="24"/>
+          <w:lang w:val="en-US"/>
+        </w:rPr>
+        <w:t xml:space="preserve">The fill amount you will have to calculate by fill amount = current </w:t>
+      </w:r>
+      <w:r>
+        <w:rPr>
+          <w:rFonts w:ascii="Arial" w:hAnsi="Arial" w:cs="Arial"/>
+          <w:sz w:val="24"/>
+          <w:szCs w:val="24"/>
+          <w:lang w:val="en-US"/>
+        </w:rPr>
+        <w:t xml:space="preserve">experience </w:t>
+      </w:r>
+      <w:r>
+        <w:rPr>
+          <w:rFonts w:ascii="Arial" w:hAnsi="Arial" w:cs="Arial"/>
+          <w:sz w:val="24"/>
+          <w:szCs w:val="24"/>
+          <w:lang w:val="en-US"/>
+        </w:rPr>
+        <w:t xml:space="preserve">/ max </w:t>
+      </w:r>
+      <w:r>
+        <w:rPr>
+          <w:rFonts w:ascii="Arial" w:hAnsi="Arial" w:cs="Arial"/>
+          <w:sz w:val="24"/>
+          <w:szCs w:val="24"/>
+          <w:lang w:val="en-US"/>
+        </w:rPr>
+        <w:t>experience</w:t>
+      </w:r>
+      <w:r>
+        <w:rPr>
+          <w:rFonts w:ascii="Arial" w:hAnsi="Arial" w:cs="Arial"/>
+          <w:sz w:val="24"/>
+          <w:szCs w:val="24"/>
+          <w:lang w:val="en-US"/>
+        </w:rPr>
+        <w:t>.</w:t>
+      </w:r>
+    </w:p>
+    <w:p>
+      <w:pPr>
+        <w:ind w:left="708"/>
+        <w:rPr>
+          <w:rFonts w:ascii="Arial" w:hAnsi="Arial" w:cs="Arial"/>
+          <w:sz w:val="24"/>
+          <w:szCs w:val="24"/>
+          <w:lang w:val="en-US"/>
+        </w:rPr>
+      </w:pPr>
+      <w:r>
+        <w:rPr>
+          <w:rFonts w:ascii="Arial" w:hAnsi="Arial" w:cs="Arial"/>
+          <w:sz w:val="24"/>
+          <w:szCs w:val="24"/>
+          <w:lang w:val="en-US"/>
+        </w:rPr>
+        <w:t>By using lerp we will make it look smooth.</w:t>
+      </w:r>
+    </w:p>
+    <w:p>
+      <w:pPr>
+        <w:ind w:left="708"/>
+        <w:rPr>
+          <w:rFonts w:ascii="Arial" w:hAnsi="Arial" w:cs="Arial"/>
+          <w:sz w:val="24"/>
+          <w:szCs w:val="24"/>
+          <w:lang w:val="en-US"/>
+        </w:rPr>
+      </w:pPr>
+    </w:p>
+    <w:p>
+      <w:pPr>
+        <w:pStyle w:val="Lijstalinea"/>
+        <w:numPr>
+          <w:ilvl w:val="0"/>
+          <w:numId w:val="2"/>
+        </w:numPr>
+        <w:rPr>
+          <w:rFonts w:ascii="Arial" w:hAnsi="Arial" w:cs="Arial"/>
+          <w:sz w:val="24"/>
+          <w:szCs w:val="24"/>
+          <w:lang w:val="en-US"/>
+        </w:rPr>
+      </w:pPr>
+      <w:r>
+        <w:rPr>
+          <w:rFonts w:ascii="Arial" w:hAnsi="Arial" w:cs="Arial"/>
+          <w:sz w:val="24"/>
+          <w:szCs w:val="24"/>
+          <w:lang w:val="en-US"/>
+        </w:rPr>
+        <w:t>Quests</w:t>
+      </w:r>
+    </w:p>
+    <w:p>
+      <w:pPr>
+        <w:pStyle w:val="Lijstalinea"/>
+        <w:rPr>
+          <w:rFonts w:ascii="Arial" w:hAnsi="Arial" w:cs="Arial"/>
+          <w:sz w:val="24"/>
+          <w:szCs w:val="24"/>
+          <w:lang w:val="en-US"/>
+        </w:rPr>
+      </w:pPr>
+      <w:r>
+        <w:rPr>
+          <w:rFonts w:ascii="Arial" w:hAnsi="Arial" w:cs="Arial"/>
+          <w:sz w:val="24"/>
+          <w:szCs w:val="24"/>
+          <w:lang w:val="en-US"/>
+        </w:rPr>
+        <w:t>When the enum updates, there will be a strings updating the text in the quest panel.</w:t>
+      </w:r>
+    </w:p>
+    <w:p>
+      <w:pPr>
+        <w:rPr>
+          <w:rFonts w:ascii="Arial" w:hAnsi="Arial" w:cs="Arial"/>
+          <w:sz w:val="24"/>
+          <w:szCs w:val="24"/>
+          <w:lang w:val="en-US"/>
+        </w:rPr>
+      </w:pPr>
+      <w:r>
+        <w:rPr>
+          <w:rFonts w:ascii="Arial" w:hAnsi="Arial" w:cs="Arial"/>
+          <w:sz w:val="24"/>
+          <w:szCs w:val="24"/>
+          <w:lang w:val="en-US"/>
+        </w:rPr>
+        <w:tab/>
+      </w:r>
+    </w:p>
+    <w:p>
+      <w:pPr>
+        <w:pStyle w:val="Lijstalinea"/>
+        <w:numPr>
+          <w:ilvl w:val="0"/>
+          <w:numId w:val="2"/>
+        </w:numPr>
+        <w:rPr>
+          <w:rFonts w:ascii="Arial" w:hAnsi="Arial" w:cs="Arial"/>
+          <w:sz w:val="24"/>
+          <w:szCs w:val="24"/>
+          <w:lang w:val="en-US"/>
+        </w:rPr>
+      </w:pPr>
+      <w:r>
+        <w:rPr>
+          <w:rFonts w:ascii="Arial" w:hAnsi="Arial" w:cs="Arial"/>
+          <w:sz w:val="24"/>
+          <w:szCs w:val="24"/>
+          <w:lang w:val="en-US"/>
+        </w:rPr>
         <w:t>Inventory</w:t>
       </w:r>
     </w:p>
@@ -7249,6 +7358,7 @@
           <w:szCs w:val="24"/>
           <w:lang w:val="en-US"/>
         </w:rPr>
+        <w:lastRenderedPageBreak/>
         <w:t>In the item slots in the bottom of the screen the inventory will update according to what items you have collected and how many Healthy Herbs you have made.</w:t>
       </w:r>
     </w:p>

</xml_diff>

<commit_message>
Planning update and gdd
</commit_message>
<xml_diff>
--- a/Documentatie/Game Design Document.docx
+++ b/Documentatie/Game Design Document.docx
@@ -1266,7 +1266,27 @@
           <w:szCs w:val="24"/>
           <w:lang w:val="en-GB"/>
         </w:rPr>
-        <w:t xml:space="preserve">Theseus was a young warrior. His father was King Aegeus of Athens. King Aegeus wanted him to be a strong man and told Theseus’s </w:t>
+        <w:t xml:space="preserve">Theseus was a young warrior. His father was King </w:t>
+      </w:r>
+      <w:bookmarkStart w:id="0" w:name="_GoBack"/>
+      <w:r>
+        <w:rPr>
+          <w:rFonts w:ascii="Arial" w:hAnsi="Arial" w:cs="Arial"/>
+          <w:sz w:val="24"/>
+          <w:szCs w:val="24"/>
+          <w:lang w:val="en-GB"/>
+        </w:rPr>
+        <w:t xml:space="preserve">Aegeus </w:t>
+      </w:r>
+      <w:bookmarkEnd w:id="0"/>
+      <w:r>
+        <w:rPr>
+          <w:rFonts w:ascii="Arial" w:hAnsi="Arial" w:cs="Arial"/>
+          <w:sz w:val="24"/>
+          <w:szCs w:val="24"/>
+          <w:lang w:val="en-GB"/>
+        </w:rPr>
+        <w:t xml:space="preserve">of Athens. King Aegeus wanted him to be a strong man and told Theseus’s </w:t>
       </w:r>
       <w:r>
         <w:rPr>
@@ -1678,8 +1698,6 @@
         </w:rPr>
         <w:br/>
       </w:r>
-      <w:bookmarkStart w:id="0" w:name="_GoBack"/>
-      <w:bookmarkEnd w:id="0"/>
       <w:r>
         <w:rPr>
           <w:rFonts w:ascii="Arial" w:hAnsi="Arial" w:cs="Arial"/>
@@ -3115,36 +3133,6 @@
         </w:rPr>
         <w:t xml:space="preserve"> He will start attacking the player when the player arrives in the boss room.</w:t>
       </w:r>
-    </w:p>
-    <w:p>
-      <w:pPr>
-        <w:rPr>
-          <w:rFonts w:ascii="Arial" w:hAnsi="Arial" w:cs="Arial"/>
-          <w:szCs w:val="28"/>
-          <w:u w:val="single"/>
-          <w:lang w:val="en-US"/>
-        </w:rPr>
-      </w:pPr>
-    </w:p>
-    <w:p>
-      <w:pPr>
-        <w:rPr>
-          <w:rFonts w:ascii="Arial" w:hAnsi="Arial" w:cs="Arial"/>
-          <w:szCs w:val="28"/>
-          <w:u w:val="single"/>
-          <w:lang w:val="en-US"/>
-        </w:rPr>
-      </w:pPr>
-    </w:p>
-    <w:p>
-      <w:pPr>
-        <w:rPr>
-          <w:rFonts w:ascii="Arial" w:hAnsi="Arial" w:cs="Arial"/>
-          <w:szCs w:val="28"/>
-          <w:u w:val="single"/>
-          <w:lang w:val="en-US"/>
-        </w:rPr>
-      </w:pPr>
     </w:p>
     <w:p>
       <w:pPr>
@@ -3740,7 +3728,7 @@
           <w:noProof/>
           <w:sz w:val="24"/>
           <w:szCs w:val="24"/>
-          <w:lang w:val="en-GB" w:eastAsia="en-GB"/>
+          <w:lang w:eastAsia="nl-NL"/>
         </w:rPr>
         <w:drawing>
           <wp:inline distT="0" distB="0" distL="0" distR="0" wp14:anchorId="56B81E78" wp14:editId="7075CD7D">
@@ -3972,7 +3960,7 @@
           <w:noProof/>
           <w:sz w:val="24"/>
           <w:szCs w:val="24"/>
-          <w:lang w:val="en-GB" w:eastAsia="en-GB"/>
+          <w:lang w:eastAsia="nl-NL"/>
         </w:rPr>
         <w:drawing>
           <wp:inline distT="0" distB="0" distL="0" distR="0" wp14:anchorId="725923D3" wp14:editId="60C059C0">
@@ -4108,7 +4096,7 @@
           <w:noProof/>
           <w:sz w:val="24"/>
           <w:szCs w:val="24"/>
-          <w:lang w:val="en-GB" w:eastAsia="en-GB"/>
+          <w:lang w:eastAsia="nl-NL"/>
         </w:rPr>
         <w:drawing>
           <wp:inline distT="0" distB="0" distL="0" distR="0" wp14:anchorId="4E3FFD94" wp14:editId="07F00703">
@@ -4290,7 +4278,7 @@
           <w:noProof/>
           <w:sz w:val="24"/>
           <w:szCs w:val="24"/>
-          <w:lang w:val="en-GB" w:eastAsia="en-GB"/>
+          <w:lang w:eastAsia="nl-NL"/>
         </w:rPr>
         <w:drawing>
           <wp:anchor distT="0" distB="0" distL="114300" distR="114300" simplePos="0" relativeHeight="251661312" behindDoc="1" locked="0" layoutInCell="1" allowOverlap="1" wp14:anchorId="1E49B550" wp14:editId="0CBD92E3">
@@ -4495,7 +4483,7 @@
           <w:noProof/>
           <w:sz w:val="24"/>
           <w:szCs w:val="24"/>
-          <w:lang w:val="en-GB" w:eastAsia="en-GB"/>
+          <w:lang w:eastAsia="nl-NL"/>
         </w:rPr>
         <w:drawing>
           <wp:anchor distT="0" distB="0" distL="114300" distR="114300" simplePos="0" relativeHeight="251659264" behindDoc="1" locked="0" layoutInCell="1" allowOverlap="1" wp14:anchorId="5FB8B341" wp14:editId="4BC1A592">
@@ -4692,7 +4680,7 @@
           <w:noProof/>
           <w:sz w:val="24"/>
           <w:szCs w:val="24"/>
-          <w:lang w:val="en-GB" w:eastAsia="en-GB"/>
+          <w:lang w:eastAsia="nl-NL"/>
         </w:rPr>
         <w:drawing>
           <wp:anchor distT="0" distB="0" distL="114300" distR="114300" simplePos="0" relativeHeight="251660288" behindDoc="1" locked="0" layoutInCell="1" allowOverlap="1" wp14:anchorId="5EF9AD86" wp14:editId="2B82E591">
@@ -4817,7 +4805,7 @@
       <w:r>
         <w:rPr>
           <w:noProof/>
-          <w:lang w:val="en-GB" w:eastAsia="en-GB"/>
+          <w:lang w:eastAsia="nl-NL"/>
         </w:rPr>
         <w:drawing>
           <wp:anchor distT="0" distB="0" distL="114300" distR="114300" simplePos="0" relativeHeight="251663360" behindDoc="1" locked="0" layoutInCell="1" allowOverlap="1" wp14:anchorId="57ADB721" wp14:editId="3E574375">
@@ -4971,7 +4959,7 @@
       <w:r>
         <w:rPr>
           <w:noProof/>
-          <w:lang w:val="en-GB" w:eastAsia="en-GB"/>
+          <w:lang w:eastAsia="nl-NL"/>
         </w:rPr>
         <w:drawing>
           <wp:inline distT="0" distB="0" distL="0" distR="0" wp14:anchorId="34C3AA82" wp14:editId="5171103F">
@@ -5094,7 +5082,7 @@
           <w:noProof/>
           <w:sz w:val="24"/>
           <w:szCs w:val="24"/>
-          <w:lang w:val="en-GB" w:eastAsia="en-GB"/>
+          <w:lang w:eastAsia="nl-NL"/>
         </w:rPr>
         <w:drawing>
           <wp:inline distT="0" distB="0" distL="0" distR="0" wp14:anchorId="7989249D" wp14:editId="1D4E922C">
@@ -5237,7 +5225,7 @@
           <w:noProof/>
           <w:sz w:val="24"/>
           <w:szCs w:val="24"/>
-          <w:lang w:val="en-GB" w:eastAsia="en-GB"/>
+          <w:lang w:eastAsia="nl-NL"/>
         </w:rPr>
         <w:drawing>
           <wp:anchor distT="0" distB="0" distL="114300" distR="114300" simplePos="0" relativeHeight="251666432" behindDoc="1" locked="0" layoutInCell="1" allowOverlap="1" wp14:anchorId="645C8450" wp14:editId="4C4CE0DB">
@@ -5329,7 +5317,7 @@
           <w:noProof/>
           <w:sz w:val="24"/>
           <w:szCs w:val="24"/>
-          <w:lang w:val="en-GB" w:eastAsia="en-GB"/>
+          <w:lang w:eastAsia="nl-NL"/>
         </w:rPr>
         <w:drawing>
           <wp:anchor distT="0" distB="0" distL="114300" distR="114300" simplePos="0" relativeHeight="251665408" behindDoc="1" locked="0" layoutInCell="1" allowOverlap="1" wp14:anchorId="3C5B0BB3" wp14:editId="0BDC9936">
@@ -5558,7 +5546,7 @@
           <w:noProof/>
           <w:sz w:val="24"/>
           <w:szCs w:val="24"/>
-          <w:lang w:val="en-GB" w:eastAsia="en-GB"/>
+          <w:lang w:eastAsia="nl-NL"/>
         </w:rPr>
         <w:drawing>
           <wp:anchor distT="0" distB="0" distL="114300" distR="114300" simplePos="0" relativeHeight="251662336" behindDoc="1" locked="0" layoutInCell="1" allowOverlap="1" wp14:anchorId="6A4A74A1" wp14:editId="45692BBD">
@@ -7323,6 +7311,7 @@
         </w:rPr>
         <w:t xml:space="preserve">When the player runs his stamina will drop until it’s zero and he/she won’t be able to run anymore. If the player is not running his stamina will go up slowly until it has </w:t>
       </w:r>
+      <w:proofErr w:type="gramStart"/>
       <w:r>
         <w:rPr>
           <w:rFonts w:ascii="Arial" w:hAnsi="Arial" w:cs="Arial"/>
@@ -7332,6 +7321,7 @@
         </w:rPr>
         <w:t>reached</w:t>
       </w:r>
+      <w:proofErr w:type="gramEnd"/>
       <w:r>
         <w:rPr>
           <w:rFonts w:ascii="Arial" w:hAnsi="Arial" w:cs="Arial"/>

</xml_diff>